<commit_message>
aksp pr3-4 done, started doing DB
</commit_message>
<xml_diff>
--- a/3rd-Grade/Fifth-Semester/Базы данных/Moskovka-AA-IKBO-20-19-DB.docx
+++ b/3rd-Grade/Fifth-Semester/Базы данных/Moskovka-AA-IKBO-20-19-DB.docx
@@ -202,13 +202,8 @@
               <w:t xml:space="preserve"> </w:t>
             </w:r>
             <w:r>
-              <w:rPr>
-                <w:noProof/>
-              </w:rPr>
-            </w:r>
-            <w:r>
               <w:pict w14:anchorId="4F56DE14">
-                <v:line id="Прямая соединительная линия 2" o:spid="_x0000_s1026" style="flip:y;visibility:visible;mso-wrap-style:square;mso-left-percent:-10001;mso-top-percent:-10001;mso-position-horizontal:absolute;mso-position-horizontal-relative:char;mso-position-vertical:absolute;mso-position-vertical-relative:line;mso-left-percent:-10001;mso-top-percent:-10001" from="0,0" to="441pt,.1pt" o:gfxdata="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" strokeweight="3pt">
+                <v:line id="Прямая соединительная линия 2" o:spid="_x0000_s1026" style="flip:y;visibility:visible;mso-left-percent:-10001;mso-top-percent:-10001;mso-position-horizontal:absolute;mso-position-horizontal-relative:char;mso-position-vertical:absolute;mso-position-vertical-relative:line;mso-left-percent:-10001;mso-top-percent:-10001" from="0,0" to="441pt,.1pt" strokeweight="3pt">
                   <v:stroke linestyle="thinThin"/>
                   <w10:wrap type="none"/>
                   <w10:anchorlock/>
@@ -486,14 +481,6 @@
                 <w:iCs/>
               </w:rPr>
               <w:t>Московка А.А.</w:t>
-            </w:r>
-            <w:r>
-              <w:rPr>
-                <w:rFonts w:ascii="Times New Roman" w:hAnsi="Times New Roman" w:cs="Times New Roman"/>
-                <w:i/>
-                <w:iCs/>
-              </w:rPr>
-              <w:t>.</w:t>
             </w:r>
           </w:p>
         </w:tc>
@@ -711,8 +698,9 @@
             <w:r>
               <w:rPr>
                 <w:rFonts w:ascii="Times New Roman" w:hAnsi="Times New Roman" w:cs="Times New Roman"/>
+                <w:lang w:val="en-US"/>
               </w:rPr>
-              <w:t xml:space="preserve"> </w:t>
+              <w:t>__</w:t>
             </w:r>
             <w:r>
               <w:rPr>
@@ -1745,15 +1733,15 @@
           <w:rFonts w:ascii="Times New Roman" w:hAnsi="Times New Roman" w:cs="Times New Roman"/>
           <w:b/>
           <w:bCs/>
-          <w:noProof/>
-          <w:sz w:val="28"/>
-          <w:szCs w:val="28"/>
+          <w:sz w:val="28"/>
+          <w:szCs w:val="28"/>
+          <w:lang w:val="en-US"/>
         </w:rPr>
         <w:drawing>
-          <wp:inline distT="0" distB="0" distL="0" distR="0" wp14:anchorId="56C9565C" wp14:editId="2666E2A6">
-            <wp:extent cx="5549824" cy="3897285"/>
-            <wp:effectExtent l="0" t="0" r="0" b="8255"/>
-            <wp:docPr id="298370848" name="Рисунок 298370848"/>
+          <wp:inline distT="0" distB="0" distL="0" distR="0" wp14:anchorId="0EF2732C" wp14:editId="730C1C89">
+            <wp:extent cx="5939790" cy="3004820"/>
+            <wp:effectExtent l="19050" t="19050" r="3810" b="5080"/>
+            <wp:docPr id="1" name="Рисунок 1"/>
             <wp:cNvGraphicFramePr>
               <a:graphicFrameLocks xmlns:a="http://schemas.openxmlformats.org/drawingml/2006/main" noChangeAspect="1"/>
             </wp:cNvGraphicFramePr>
@@ -1761,17 +1749,11 @@
               <a:graphicData uri="http://schemas.openxmlformats.org/drawingml/2006/picture">
                 <pic:pic xmlns:pic="http://schemas.openxmlformats.org/drawingml/2006/picture">
                   <pic:nvPicPr>
-                    <pic:cNvPr id="298370848" name="Рисунок 298370848"/>
+                    <pic:cNvPr id="1" name=""/>
                     <pic:cNvPicPr/>
                   </pic:nvPicPr>
                   <pic:blipFill>
-                    <a:blip r:embed="rId7">
-                      <a:extLst>
-                        <a:ext uri="{28A0092B-C50C-407E-A947-70E740481C1C}">
-                          <a14:useLocalDpi xmlns:a14="http://schemas.microsoft.com/office/drawing/2010/main" val="0"/>
-                        </a:ext>
-                      </a:extLst>
-                    </a:blip>
+                    <a:blip r:embed="rId7"/>
                     <a:stretch>
                       <a:fillRect/>
                     </a:stretch>
@@ -1779,11 +1761,16 @@
                   <pic:spPr>
                     <a:xfrm>
                       <a:off x="0" y="0"/>
-                      <a:ext cx="5561266" cy="3905320"/>
+                      <a:ext cx="5939790" cy="3004820"/>
                     </a:xfrm>
                     <a:prstGeom prst="rect">
                       <a:avLst/>
                     </a:prstGeom>
+                    <a:ln>
+                      <a:solidFill>
+                        <a:schemeClr val="tx1"/>
+                      </a:solidFill>
+                    </a:ln>
                   </pic:spPr>
                 </pic:pic>
               </a:graphicData>
@@ -1862,7 +1849,6 @@
           <w:sz w:val="28"/>
           <w:szCs w:val="28"/>
         </w:rPr>
-        <w:lastRenderedPageBreak/>
         <w:br w:type="page"/>
       </w:r>
     </w:p>
@@ -4263,92 +4249,21 @@
       <w:pPr>
         <w:widowControl/>
         <w:suppressAutoHyphens w:val="0"/>
-        <w:spacing w:line="360" w:lineRule="auto"/>
-        <w:jc w:val="both"/>
-        <w:rPr>
-          <w:rFonts w:ascii="Times New Roman" w:hAnsi="Times New Roman" w:cs="Times New Roman"/>
-          <w:sz w:val="28"/>
-          <w:szCs w:val="28"/>
-        </w:rPr>
-      </w:pPr>
-    </w:p>
-    <w:p>
-      <w:pPr>
-        <w:widowControl/>
-        <w:suppressAutoHyphens w:val="0"/>
-        <w:spacing w:line="360" w:lineRule="auto"/>
-        <w:jc w:val="both"/>
-        <w:rPr>
-          <w:rFonts w:ascii="Times New Roman" w:hAnsi="Times New Roman" w:cs="Times New Roman"/>
-          <w:sz w:val="28"/>
-          <w:szCs w:val="28"/>
-        </w:rPr>
-      </w:pPr>
-    </w:p>
-    <w:p>
-      <w:pPr>
-        <w:widowControl/>
-        <w:suppressAutoHyphens w:val="0"/>
-        <w:spacing w:line="360" w:lineRule="auto"/>
-        <w:jc w:val="both"/>
-        <w:rPr>
-          <w:rFonts w:ascii="Times New Roman" w:hAnsi="Times New Roman" w:cs="Times New Roman"/>
-          <w:sz w:val="28"/>
-          <w:szCs w:val="28"/>
-        </w:rPr>
-      </w:pPr>
-    </w:p>
-    <w:p>
-      <w:pPr>
-        <w:widowControl/>
-        <w:suppressAutoHyphens w:val="0"/>
-        <w:spacing w:line="360" w:lineRule="auto"/>
-        <w:jc w:val="both"/>
-        <w:rPr>
-          <w:rFonts w:ascii="Times New Roman" w:hAnsi="Times New Roman" w:cs="Times New Roman"/>
-          <w:sz w:val="28"/>
-          <w:szCs w:val="28"/>
-        </w:rPr>
-      </w:pPr>
-    </w:p>
-    <w:p>
-      <w:pPr>
-        <w:widowControl/>
-        <w:suppressAutoHyphens w:val="0"/>
-        <w:spacing w:line="360" w:lineRule="auto"/>
-        <w:jc w:val="both"/>
-        <w:rPr>
-          <w:rFonts w:ascii="Times New Roman" w:hAnsi="Times New Roman" w:cs="Times New Roman"/>
-          <w:sz w:val="28"/>
-          <w:szCs w:val="28"/>
-        </w:rPr>
-      </w:pPr>
-    </w:p>
-    <w:p>
-      <w:pPr>
-        <w:widowControl/>
-        <w:suppressAutoHyphens w:val="0"/>
-        <w:spacing w:line="360" w:lineRule="auto"/>
-        <w:jc w:val="both"/>
-        <w:rPr>
-          <w:rFonts w:ascii="Times New Roman" w:hAnsi="Times New Roman" w:cs="Times New Roman"/>
-          <w:sz w:val="28"/>
-          <w:szCs w:val="28"/>
-        </w:rPr>
-      </w:pPr>
-    </w:p>
-    <w:p>
-      <w:pPr>
-        <w:widowControl/>
-        <w:suppressAutoHyphens w:val="0"/>
-        <w:spacing w:line="360" w:lineRule="auto"/>
-        <w:jc w:val="both"/>
-        <w:rPr>
-          <w:rFonts w:ascii="Times New Roman" w:hAnsi="Times New Roman" w:cs="Times New Roman"/>
-          <w:sz w:val="28"/>
-          <w:szCs w:val="28"/>
-        </w:rPr>
-      </w:pPr>
+        <w:spacing w:after="160" w:line="259" w:lineRule="auto"/>
+        <w:rPr>
+          <w:rFonts w:ascii="Times New Roman" w:hAnsi="Times New Roman" w:cs="Times New Roman"/>
+          <w:sz w:val="28"/>
+          <w:szCs w:val="28"/>
+        </w:rPr>
+      </w:pPr>
+      <w:r>
+        <w:rPr>
+          <w:rFonts w:ascii="Times New Roman" w:hAnsi="Times New Roman" w:cs="Times New Roman"/>
+          <w:sz w:val="28"/>
+          <w:szCs w:val="28"/>
+        </w:rPr>
+        <w:br w:type="page"/>
+      </w:r>
     </w:p>
     <w:p>
       <w:pPr>
@@ -4992,6 +4907,14 @@
           <w:sz w:val="28"/>
           <w:szCs w:val="28"/>
         </w:rPr>
+        <w:t xml:space="preserve"> </w:t>
+      </w:r>
+      <w:r>
+        <w:rPr>
+          <w:rFonts w:ascii="Times New Roman" w:hAnsi="Times New Roman" w:cs="Times New Roman"/>
+          <w:sz w:val="28"/>
+          <w:szCs w:val="28"/>
+        </w:rPr>
         <w:t>(Рисунок 24)</w:t>
       </w:r>
     </w:p>
@@ -5085,19 +5008,33 @@
         <w:widowControl/>
         <w:suppressAutoHyphens w:val="0"/>
         <w:spacing w:line="360" w:lineRule="auto"/>
-        <w:jc w:val="both"/>
-        <w:rPr>
-          <w:rFonts w:ascii="Times New Roman" w:hAnsi="Times New Roman" w:cs="Times New Roman"/>
-          <w:sz w:val="28"/>
-          <w:szCs w:val="28"/>
-        </w:rPr>
-      </w:pPr>
-      <w:r>
-        <w:rPr>
-          <w:rFonts w:ascii="Times New Roman" w:hAnsi="Times New Roman" w:cs="Times New Roman"/>
-          <w:sz w:val="28"/>
-          <w:szCs w:val="28"/>
-        </w:rPr>
+        <w:jc w:val="center"/>
+        <w:rPr>
+          <w:rFonts w:ascii="Times New Roman" w:hAnsi="Times New Roman" w:cs="Times New Roman"/>
+          <w:sz w:val="28"/>
+          <w:szCs w:val="28"/>
+        </w:rPr>
+      </w:pPr>
+    </w:p>
+    <w:p>
+      <w:pPr>
+        <w:widowControl/>
+        <w:suppressAutoHyphens w:val="0"/>
+        <w:spacing w:line="360" w:lineRule="auto"/>
+        <w:jc w:val="both"/>
+        <w:rPr>
+          <w:rFonts w:ascii="Times New Roman" w:hAnsi="Times New Roman" w:cs="Times New Roman"/>
+          <w:sz w:val="28"/>
+          <w:szCs w:val="28"/>
+        </w:rPr>
+      </w:pPr>
+      <w:r>
+        <w:rPr>
+          <w:rFonts w:ascii="Times New Roman" w:hAnsi="Times New Roman" w:cs="Times New Roman"/>
+          <w:sz w:val="28"/>
+          <w:szCs w:val="28"/>
+        </w:rPr>
+        <w:lastRenderedPageBreak/>
         <w:t>Перенос Базы Данных на другой сервер</w:t>
       </w:r>
     </w:p>
@@ -5119,7 +5056,6 @@
           <w:sz w:val="28"/>
           <w:szCs w:val="28"/>
         </w:rPr>
-        <w:lastRenderedPageBreak/>
         <w:tab/>
         <w:t xml:space="preserve">Использовав встроенные инструменты </w:t>
       </w:r>
@@ -5650,6 +5586,7 @@
           <w:szCs w:val="28"/>
           <w:lang w:val="en-US"/>
         </w:rPr>
+        <w:lastRenderedPageBreak/>
         <w:t>-- -----------------------------------------------------</w:t>
       </w:r>
     </w:p>
@@ -5673,192 +5610,892 @@
           <w:szCs w:val="28"/>
           <w:lang w:val="en-US"/>
         </w:rPr>
+        <w:t>CREATE TABLE IF NOT EXISTS `mydb`.`Author` (</w:t>
+      </w:r>
+    </w:p>
+    <w:p>
+      <w:pPr>
+        <w:widowControl/>
+        <w:suppressAutoHyphens w:val="0"/>
+        <w:spacing w:line="360" w:lineRule="auto"/>
+        <w:jc w:val="both"/>
+        <w:rPr>
+          <w:rFonts w:ascii="Times New Roman" w:hAnsi="Times New Roman" w:cs="Times New Roman"/>
+          <w:sz w:val="28"/>
+          <w:szCs w:val="28"/>
+          <w:lang w:val="en-US"/>
+        </w:rPr>
+      </w:pPr>
+      <w:r>
+        <w:rPr>
+          <w:rFonts w:ascii="Times New Roman" w:hAnsi="Times New Roman" w:cs="Times New Roman"/>
+          <w:sz w:val="28"/>
+          <w:szCs w:val="28"/>
+          <w:lang w:val="en-US"/>
+        </w:rPr>
+        <w:t xml:space="preserve">  `idAuthor` INT NOT NULL,</w:t>
+      </w:r>
+    </w:p>
+    <w:p>
+      <w:pPr>
+        <w:widowControl/>
+        <w:suppressAutoHyphens w:val="0"/>
+        <w:spacing w:line="360" w:lineRule="auto"/>
+        <w:jc w:val="both"/>
+        <w:rPr>
+          <w:rFonts w:ascii="Times New Roman" w:hAnsi="Times New Roman" w:cs="Times New Roman"/>
+          <w:sz w:val="28"/>
+          <w:szCs w:val="28"/>
+          <w:lang w:val="en-US"/>
+        </w:rPr>
+      </w:pPr>
+      <w:r>
+        <w:rPr>
+          <w:rFonts w:ascii="Times New Roman" w:hAnsi="Times New Roman" w:cs="Times New Roman"/>
+          <w:sz w:val="28"/>
+          <w:szCs w:val="28"/>
+          <w:lang w:val="en-US"/>
+        </w:rPr>
+        <w:t xml:space="preserve">  `ASurName` TEXT NULL,</w:t>
+      </w:r>
+    </w:p>
+    <w:p>
+      <w:pPr>
+        <w:widowControl/>
+        <w:suppressAutoHyphens w:val="0"/>
+        <w:spacing w:line="360" w:lineRule="auto"/>
+        <w:jc w:val="both"/>
+        <w:rPr>
+          <w:rFonts w:ascii="Times New Roman" w:hAnsi="Times New Roman" w:cs="Times New Roman"/>
+          <w:sz w:val="28"/>
+          <w:szCs w:val="28"/>
+          <w:lang w:val="en-US"/>
+        </w:rPr>
+      </w:pPr>
+      <w:r>
+        <w:rPr>
+          <w:rFonts w:ascii="Times New Roman" w:hAnsi="Times New Roman" w:cs="Times New Roman"/>
+          <w:sz w:val="28"/>
+          <w:szCs w:val="28"/>
+          <w:lang w:val="en-US"/>
+        </w:rPr>
+        <w:t xml:space="preserve">  `AFirstName` TEXT NULL,</w:t>
+      </w:r>
+    </w:p>
+    <w:p>
+      <w:pPr>
+        <w:widowControl/>
+        <w:suppressAutoHyphens w:val="0"/>
+        <w:spacing w:line="360" w:lineRule="auto"/>
+        <w:jc w:val="both"/>
+        <w:rPr>
+          <w:rFonts w:ascii="Times New Roman" w:hAnsi="Times New Roman" w:cs="Times New Roman"/>
+          <w:sz w:val="28"/>
+          <w:szCs w:val="28"/>
+          <w:lang w:val="en-US"/>
+        </w:rPr>
+      </w:pPr>
+      <w:r>
+        <w:rPr>
+          <w:rFonts w:ascii="Times New Roman" w:hAnsi="Times New Roman" w:cs="Times New Roman"/>
+          <w:sz w:val="28"/>
+          <w:szCs w:val="28"/>
+          <w:lang w:val="en-US"/>
+        </w:rPr>
+        <w:t xml:space="preserve">  `AMiddleName` TEXT NULL,</w:t>
+      </w:r>
+    </w:p>
+    <w:p>
+      <w:pPr>
+        <w:widowControl/>
+        <w:suppressAutoHyphens w:val="0"/>
+        <w:spacing w:line="360" w:lineRule="auto"/>
+        <w:jc w:val="both"/>
+        <w:rPr>
+          <w:rFonts w:ascii="Times New Roman" w:hAnsi="Times New Roman" w:cs="Times New Roman"/>
+          <w:sz w:val="28"/>
+          <w:szCs w:val="28"/>
+          <w:lang w:val="en-US"/>
+        </w:rPr>
+      </w:pPr>
+      <w:r>
+        <w:rPr>
+          <w:rFonts w:ascii="Times New Roman" w:hAnsi="Times New Roman" w:cs="Times New Roman"/>
+          <w:sz w:val="28"/>
+          <w:szCs w:val="28"/>
+          <w:lang w:val="en-US"/>
+        </w:rPr>
+        <w:t xml:space="preserve">  `AWrittenArticle` TEXT NULL,</w:t>
+      </w:r>
+    </w:p>
+    <w:p>
+      <w:pPr>
+        <w:widowControl/>
+        <w:suppressAutoHyphens w:val="0"/>
+        <w:spacing w:line="360" w:lineRule="auto"/>
+        <w:jc w:val="both"/>
+        <w:rPr>
+          <w:rFonts w:ascii="Times New Roman" w:hAnsi="Times New Roman" w:cs="Times New Roman"/>
+          <w:sz w:val="28"/>
+          <w:szCs w:val="28"/>
+          <w:lang w:val="en-US"/>
+        </w:rPr>
+      </w:pPr>
+      <w:r>
+        <w:rPr>
+          <w:rFonts w:ascii="Times New Roman" w:hAnsi="Times New Roman" w:cs="Times New Roman"/>
+          <w:sz w:val="28"/>
+          <w:szCs w:val="28"/>
+          <w:lang w:val="en-US"/>
+        </w:rPr>
+        <w:t xml:space="preserve">  `AEmail` TEXT NULL,</w:t>
+      </w:r>
+    </w:p>
+    <w:p>
+      <w:pPr>
+        <w:widowControl/>
+        <w:suppressAutoHyphens w:val="0"/>
+        <w:spacing w:line="360" w:lineRule="auto"/>
+        <w:jc w:val="both"/>
+        <w:rPr>
+          <w:rFonts w:ascii="Times New Roman" w:hAnsi="Times New Roman" w:cs="Times New Roman"/>
+          <w:sz w:val="28"/>
+          <w:szCs w:val="28"/>
+          <w:lang w:val="en-US"/>
+        </w:rPr>
+      </w:pPr>
+      <w:r>
+        <w:rPr>
+          <w:rFonts w:ascii="Times New Roman" w:hAnsi="Times New Roman" w:cs="Times New Roman"/>
+          <w:sz w:val="28"/>
+          <w:szCs w:val="28"/>
+          <w:lang w:val="en-US"/>
+        </w:rPr>
+        <w:t xml:space="preserve">  `APhoneNum` INT NULL,</w:t>
+      </w:r>
+    </w:p>
+    <w:p>
+      <w:pPr>
+        <w:widowControl/>
+        <w:suppressAutoHyphens w:val="0"/>
+        <w:spacing w:line="360" w:lineRule="auto"/>
+        <w:jc w:val="both"/>
+        <w:rPr>
+          <w:rFonts w:ascii="Times New Roman" w:hAnsi="Times New Roman" w:cs="Times New Roman"/>
+          <w:sz w:val="28"/>
+          <w:szCs w:val="28"/>
+          <w:lang w:val="en-US"/>
+        </w:rPr>
+      </w:pPr>
+      <w:r>
+        <w:rPr>
+          <w:rFonts w:ascii="Times New Roman" w:hAnsi="Times New Roman" w:cs="Times New Roman"/>
+          <w:sz w:val="28"/>
+          <w:szCs w:val="28"/>
+          <w:lang w:val="en-US"/>
+        </w:rPr>
+        <w:t xml:space="preserve">  PRIMARY KEY (`idAuthor`))</w:t>
+      </w:r>
+    </w:p>
+    <w:p>
+      <w:pPr>
+        <w:widowControl/>
+        <w:suppressAutoHyphens w:val="0"/>
+        <w:spacing w:line="360" w:lineRule="auto"/>
+        <w:jc w:val="both"/>
+        <w:rPr>
+          <w:rFonts w:ascii="Times New Roman" w:hAnsi="Times New Roman" w:cs="Times New Roman"/>
+          <w:sz w:val="28"/>
+          <w:szCs w:val="28"/>
+          <w:lang w:val="en-US"/>
+        </w:rPr>
+      </w:pPr>
+      <w:r>
+        <w:rPr>
+          <w:rFonts w:ascii="Times New Roman" w:hAnsi="Times New Roman" w:cs="Times New Roman"/>
+          <w:sz w:val="28"/>
+          <w:szCs w:val="28"/>
+          <w:lang w:val="en-US"/>
+        </w:rPr>
+        <w:t>ENGINE = InnoDB;</w:t>
+      </w:r>
+    </w:p>
+    <w:p>
+      <w:pPr>
+        <w:widowControl/>
+        <w:suppressAutoHyphens w:val="0"/>
+        <w:spacing w:line="360" w:lineRule="auto"/>
+        <w:jc w:val="both"/>
+        <w:rPr>
+          <w:rFonts w:ascii="Times New Roman" w:hAnsi="Times New Roman" w:cs="Times New Roman"/>
+          <w:sz w:val="28"/>
+          <w:szCs w:val="28"/>
+          <w:lang w:val="en-US"/>
+        </w:rPr>
+      </w:pPr>
+    </w:p>
+    <w:p>
+      <w:pPr>
+        <w:widowControl/>
+        <w:suppressAutoHyphens w:val="0"/>
+        <w:spacing w:line="360" w:lineRule="auto"/>
+        <w:jc w:val="both"/>
+        <w:rPr>
+          <w:rFonts w:ascii="Times New Roman" w:hAnsi="Times New Roman" w:cs="Times New Roman"/>
+          <w:sz w:val="28"/>
+          <w:szCs w:val="28"/>
+          <w:lang w:val="en-US"/>
+        </w:rPr>
+      </w:pPr>
+    </w:p>
+    <w:p>
+      <w:pPr>
+        <w:widowControl/>
+        <w:suppressAutoHyphens w:val="0"/>
+        <w:spacing w:line="360" w:lineRule="auto"/>
+        <w:jc w:val="both"/>
+        <w:rPr>
+          <w:rFonts w:ascii="Times New Roman" w:hAnsi="Times New Roman" w:cs="Times New Roman"/>
+          <w:sz w:val="28"/>
+          <w:szCs w:val="28"/>
+          <w:lang w:val="en-US"/>
+        </w:rPr>
+      </w:pPr>
+      <w:r>
+        <w:rPr>
+          <w:rFonts w:ascii="Times New Roman" w:hAnsi="Times New Roman" w:cs="Times New Roman"/>
+          <w:sz w:val="28"/>
+          <w:szCs w:val="28"/>
+          <w:lang w:val="en-US"/>
+        </w:rPr>
+        <w:t>-- -----------------------------------------------------</w:t>
+      </w:r>
+    </w:p>
+    <w:p>
+      <w:pPr>
+        <w:widowControl/>
+        <w:suppressAutoHyphens w:val="0"/>
+        <w:spacing w:line="360" w:lineRule="auto"/>
+        <w:jc w:val="both"/>
+        <w:rPr>
+          <w:rFonts w:ascii="Times New Roman" w:hAnsi="Times New Roman" w:cs="Times New Roman"/>
+          <w:sz w:val="28"/>
+          <w:szCs w:val="28"/>
+          <w:lang w:val="en-US"/>
+        </w:rPr>
+      </w:pPr>
+      <w:r>
+        <w:rPr>
+          <w:rFonts w:ascii="Times New Roman" w:hAnsi="Times New Roman" w:cs="Times New Roman"/>
+          <w:sz w:val="28"/>
+          <w:szCs w:val="28"/>
+          <w:lang w:val="en-US"/>
+        </w:rPr>
+        <w:t>-- Table `mydb`.`PublisherEmployee`</w:t>
+      </w:r>
+    </w:p>
+    <w:p>
+      <w:pPr>
+        <w:widowControl/>
+        <w:suppressAutoHyphens w:val="0"/>
+        <w:spacing w:line="360" w:lineRule="auto"/>
+        <w:jc w:val="both"/>
+        <w:rPr>
+          <w:rFonts w:ascii="Times New Roman" w:hAnsi="Times New Roman" w:cs="Times New Roman"/>
+          <w:sz w:val="28"/>
+          <w:szCs w:val="28"/>
+          <w:lang w:val="en-US"/>
+        </w:rPr>
+      </w:pPr>
+      <w:r>
+        <w:rPr>
+          <w:rFonts w:ascii="Times New Roman" w:hAnsi="Times New Roman" w:cs="Times New Roman"/>
+          <w:sz w:val="28"/>
+          <w:szCs w:val="28"/>
+          <w:lang w:val="en-US"/>
+        </w:rPr>
+        <w:t>-- -----------------------------------------------------</w:t>
+      </w:r>
+    </w:p>
+    <w:p>
+      <w:pPr>
+        <w:widowControl/>
+        <w:suppressAutoHyphens w:val="0"/>
+        <w:spacing w:line="360" w:lineRule="auto"/>
+        <w:jc w:val="both"/>
+        <w:rPr>
+          <w:rFonts w:ascii="Times New Roman" w:hAnsi="Times New Roman" w:cs="Times New Roman"/>
+          <w:sz w:val="28"/>
+          <w:szCs w:val="28"/>
+          <w:lang w:val="en-US"/>
+        </w:rPr>
+      </w:pPr>
+      <w:r>
+        <w:rPr>
+          <w:rFonts w:ascii="Times New Roman" w:hAnsi="Times New Roman" w:cs="Times New Roman"/>
+          <w:sz w:val="28"/>
+          <w:szCs w:val="28"/>
+          <w:lang w:val="en-US"/>
+        </w:rPr>
+        <w:t>CREATE TABLE IF NOT EXISTS `mydb`.`PublisherEmployee` (</w:t>
+      </w:r>
+    </w:p>
+    <w:p>
+      <w:pPr>
+        <w:widowControl/>
+        <w:suppressAutoHyphens w:val="0"/>
+        <w:spacing w:line="360" w:lineRule="auto"/>
+        <w:jc w:val="both"/>
+        <w:rPr>
+          <w:rFonts w:ascii="Times New Roman" w:hAnsi="Times New Roman" w:cs="Times New Roman"/>
+          <w:sz w:val="28"/>
+          <w:szCs w:val="28"/>
+          <w:lang w:val="en-US"/>
+        </w:rPr>
+      </w:pPr>
+      <w:r>
+        <w:rPr>
+          <w:rFonts w:ascii="Times New Roman" w:hAnsi="Times New Roman" w:cs="Times New Roman"/>
+          <w:sz w:val="28"/>
+          <w:szCs w:val="28"/>
+          <w:lang w:val="en-US"/>
+        </w:rPr>
+        <w:t xml:space="preserve">  `id_PE` INT NOT NULL,</w:t>
+      </w:r>
+    </w:p>
+    <w:p>
+      <w:pPr>
+        <w:widowControl/>
+        <w:suppressAutoHyphens w:val="0"/>
+        <w:spacing w:line="360" w:lineRule="auto"/>
+        <w:jc w:val="both"/>
+        <w:rPr>
+          <w:rFonts w:ascii="Times New Roman" w:hAnsi="Times New Roman" w:cs="Times New Roman"/>
+          <w:sz w:val="28"/>
+          <w:szCs w:val="28"/>
+          <w:lang w:val="en-US"/>
+        </w:rPr>
+      </w:pPr>
+      <w:r>
+        <w:rPr>
+          <w:rFonts w:ascii="Times New Roman" w:hAnsi="Times New Roman" w:cs="Times New Roman"/>
+          <w:sz w:val="28"/>
+          <w:szCs w:val="28"/>
+          <w:lang w:val="en-US"/>
+        </w:rPr>
+        <w:t xml:space="preserve">  `PESurName` TEXT NULL,</w:t>
+      </w:r>
+    </w:p>
+    <w:p>
+      <w:pPr>
+        <w:widowControl/>
+        <w:suppressAutoHyphens w:val="0"/>
+        <w:spacing w:line="360" w:lineRule="auto"/>
+        <w:jc w:val="both"/>
+        <w:rPr>
+          <w:rFonts w:ascii="Times New Roman" w:hAnsi="Times New Roman" w:cs="Times New Roman"/>
+          <w:sz w:val="28"/>
+          <w:szCs w:val="28"/>
+          <w:lang w:val="en-US"/>
+        </w:rPr>
+      </w:pPr>
+      <w:r>
+        <w:rPr>
+          <w:rFonts w:ascii="Times New Roman" w:hAnsi="Times New Roman" w:cs="Times New Roman"/>
+          <w:sz w:val="28"/>
+          <w:szCs w:val="28"/>
+          <w:lang w:val="en-US"/>
+        </w:rPr>
+        <w:t xml:space="preserve">  `PEFirstName` TEXT NULL,</w:t>
+      </w:r>
+    </w:p>
+    <w:p>
+      <w:pPr>
+        <w:widowControl/>
+        <w:suppressAutoHyphens w:val="0"/>
+        <w:spacing w:line="360" w:lineRule="auto"/>
+        <w:jc w:val="both"/>
+        <w:rPr>
+          <w:rFonts w:ascii="Times New Roman" w:hAnsi="Times New Roman" w:cs="Times New Roman"/>
+          <w:sz w:val="28"/>
+          <w:szCs w:val="28"/>
+          <w:lang w:val="en-US"/>
+        </w:rPr>
+      </w:pPr>
+      <w:r>
+        <w:rPr>
+          <w:rFonts w:ascii="Times New Roman" w:hAnsi="Times New Roman" w:cs="Times New Roman"/>
+          <w:sz w:val="28"/>
+          <w:szCs w:val="28"/>
+          <w:lang w:val="en-US"/>
+        </w:rPr>
+        <w:t xml:space="preserve">  `PEMiddleName` TEXT NULL,</w:t>
+      </w:r>
+    </w:p>
+    <w:p>
+      <w:pPr>
+        <w:widowControl/>
+        <w:suppressAutoHyphens w:val="0"/>
+        <w:spacing w:line="360" w:lineRule="auto"/>
+        <w:jc w:val="both"/>
+        <w:rPr>
+          <w:rFonts w:ascii="Times New Roman" w:hAnsi="Times New Roman" w:cs="Times New Roman"/>
+          <w:sz w:val="28"/>
+          <w:szCs w:val="28"/>
+          <w:lang w:val="en-US"/>
+        </w:rPr>
+      </w:pPr>
+      <w:r>
+        <w:rPr>
+          <w:rFonts w:ascii="Times New Roman" w:hAnsi="Times New Roman" w:cs="Times New Roman"/>
+          <w:sz w:val="28"/>
+          <w:szCs w:val="28"/>
+          <w:lang w:val="en-US"/>
+        </w:rPr>
+        <w:t xml:space="preserve">  `PESpecialization` VARCHAR(20) NULL,</w:t>
+      </w:r>
+    </w:p>
+    <w:p>
+      <w:pPr>
+        <w:widowControl/>
+        <w:suppressAutoHyphens w:val="0"/>
+        <w:spacing w:line="360" w:lineRule="auto"/>
+        <w:jc w:val="both"/>
+        <w:rPr>
+          <w:rFonts w:ascii="Times New Roman" w:hAnsi="Times New Roman" w:cs="Times New Roman"/>
+          <w:sz w:val="28"/>
+          <w:szCs w:val="28"/>
+          <w:lang w:val="en-US"/>
+        </w:rPr>
+      </w:pPr>
+      <w:r>
+        <w:rPr>
+          <w:rFonts w:ascii="Times New Roman" w:hAnsi="Times New Roman" w:cs="Times New Roman"/>
+          <w:sz w:val="28"/>
+          <w:szCs w:val="28"/>
+          <w:lang w:val="en-US"/>
+        </w:rPr>
+        <w:t xml:space="preserve">  `PESalary` INT NULL,</w:t>
+      </w:r>
+    </w:p>
+    <w:p>
+      <w:pPr>
+        <w:widowControl/>
+        <w:suppressAutoHyphens w:val="0"/>
+        <w:spacing w:line="360" w:lineRule="auto"/>
+        <w:jc w:val="both"/>
+        <w:rPr>
+          <w:rFonts w:ascii="Times New Roman" w:hAnsi="Times New Roman" w:cs="Times New Roman"/>
+          <w:sz w:val="28"/>
+          <w:szCs w:val="28"/>
+          <w:lang w:val="en-US"/>
+        </w:rPr>
+      </w:pPr>
+      <w:r>
+        <w:rPr>
+          <w:rFonts w:ascii="Times New Roman" w:hAnsi="Times New Roman" w:cs="Times New Roman"/>
+          <w:sz w:val="28"/>
+          <w:szCs w:val="28"/>
+          <w:lang w:val="en-US"/>
+        </w:rPr>
+        <w:t xml:space="preserve">  PRIMARY KEY (`id_PE`))</w:t>
+      </w:r>
+    </w:p>
+    <w:p>
+      <w:pPr>
+        <w:widowControl/>
+        <w:suppressAutoHyphens w:val="0"/>
+        <w:spacing w:line="360" w:lineRule="auto"/>
+        <w:jc w:val="both"/>
+        <w:rPr>
+          <w:rFonts w:ascii="Times New Roman" w:hAnsi="Times New Roman" w:cs="Times New Roman"/>
+          <w:sz w:val="28"/>
+          <w:szCs w:val="28"/>
+          <w:lang w:val="en-US"/>
+        </w:rPr>
+      </w:pPr>
+      <w:r>
+        <w:rPr>
+          <w:rFonts w:ascii="Times New Roman" w:hAnsi="Times New Roman" w:cs="Times New Roman"/>
+          <w:sz w:val="28"/>
+          <w:szCs w:val="28"/>
+          <w:lang w:val="en-US"/>
+        </w:rPr>
+        <w:t>ENGINE = InnoDB;</w:t>
+      </w:r>
+    </w:p>
+    <w:p>
+      <w:pPr>
+        <w:widowControl/>
+        <w:suppressAutoHyphens w:val="0"/>
+        <w:spacing w:line="360" w:lineRule="auto"/>
+        <w:jc w:val="both"/>
+        <w:rPr>
+          <w:rFonts w:ascii="Times New Roman" w:hAnsi="Times New Roman" w:cs="Times New Roman"/>
+          <w:sz w:val="28"/>
+          <w:szCs w:val="28"/>
+          <w:lang w:val="en-US"/>
+        </w:rPr>
+      </w:pPr>
+    </w:p>
+    <w:p>
+      <w:pPr>
+        <w:widowControl/>
+        <w:suppressAutoHyphens w:val="0"/>
+        <w:spacing w:line="360" w:lineRule="auto"/>
+        <w:jc w:val="both"/>
+        <w:rPr>
+          <w:rFonts w:ascii="Times New Roman" w:hAnsi="Times New Roman" w:cs="Times New Roman"/>
+          <w:sz w:val="28"/>
+          <w:szCs w:val="28"/>
+          <w:lang w:val="en-US"/>
+        </w:rPr>
+      </w:pPr>
+    </w:p>
+    <w:p>
+      <w:pPr>
+        <w:widowControl/>
+        <w:suppressAutoHyphens w:val="0"/>
+        <w:spacing w:line="360" w:lineRule="auto"/>
+        <w:jc w:val="both"/>
+        <w:rPr>
+          <w:rFonts w:ascii="Times New Roman" w:hAnsi="Times New Roman" w:cs="Times New Roman"/>
+          <w:sz w:val="28"/>
+          <w:szCs w:val="28"/>
+          <w:lang w:val="en-US"/>
+        </w:rPr>
+      </w:pPr>
+      <w:r>
+        <w:rPr>
+          <w:rFonts w:ascii="Times New Roman" w:hAnsi="Times New Roman" w:cs="Times New Roman"/>
+          <w:sz w:val="28"/>
+          <w:szCs w:val="28"/>
+          <w:lang w:val="en-US"/>
+        </w:rPr>
+        <w:t>-- -----------------------------------------------------</w:t>
+      </w:r>
+    </w:p>
+    <w:p>
+      <w:pPr>
+        <w:widowControl/>
+        <w:suppressAutoHyphens w:val="0"/>
+        <w:spacing w:line="360" w:lineRule="auto"/>
+        <w:jc w:val="both"/>
+        <w:rPr>
+          <w:rFonts w:ascii="Times New Roman" w:hAnsi="Times New Roman" w:cs="Times New Roman"/>
+          <w:sz w:val="28"/>
+          <w:szCs w:val="28"/>
+          <w:lang w:val="en-US"/>
+        </w:rPr>
+      </w:pPr>
+      <w:r>
+        <w:rPr>
+          <w:rFonts w:ascii="Times New Roman" w:hAnsi="Times New Roman" w:cs="Times New Roman"/>
+          <w:sz w:val="28"/>
+          <w:szCs w:val="28"/>
+          <w:lang w:val="en-US"/>
+        </w:rPr>
+        <w:t>-- Table `mydb`.`PublisherProduction`</w:t>
+      </w:r>
+    </w:p>
+    <w:p>
+      <w:pPr>
+        <w:widowControl/>
+        <w:suppressAutoHyphens w:val="0"/>
+        <w:spacing w:line="360" w:lineRule="auto"/>
+        <w:jc w:val="both"/>
+        <w:rPr>
+          <w:rFonts w:ascii="Times New Roman" w:hAnsi="Times New Roman" w:cs="Times New Roman"/>
+          <w:sz w:val="28"/>
+          <w:szCs w:val="28"/>
+          <w:lang w:val="en-US"/>
+        </w:rPr>
+      </w:pPr>
+      <w:r>
+        <w:rPr>
+          <w:rFonts w:ascii="Times New Roman" w:hAnsi="Times New Roman" w:cs="Times New Roman"/>
+          <w:sz w:val="28"/>
+          <w:szCs w:val="28"/>
+          <w:lang w:val="en-US"/>
+        </w:rPr>
+        <w:t>-- -----------------------------------------------------</w:t>
+      </w:r>
+    </w:p>
+    <w:p>
+      <w:pPr>
+        <w:widowControl/>
+        <w:suppressAutoHyphens w:val="0"/>
+        <w:spacing w:line="360" w:lineRule="auto"/>
+        <w:jc w:val="both"/>
+        <w:rPr>
+          <w:rFonts w:ascii="Times New Roman" w:hAnsi="Times New Roman" w:cs="Times New Roman"/>
+          <w:sz w:val="28"/>
+          <w:szCs w:val="28"/>
+          <w:lang w:val="en-US"/>
+        </w:rPr>
+      </w:pPr>
+      <w:r>
+        <w:rPr>
+          <w:rFonts w:ascii="Times New Roman" w:hAnsi="Times New Roman" w:cs="Times New Roman"/>
+          <w:sz w:val="28"/>
+          <w:szCs w:val="28"/>
+          <w:lang w:val="en-US"/>
+        </w:rPr>
         <w:lastRenderedPageBreak/>
-        <w:t>CREATE TABLE IF NOT EXISTS `mydb`.`Author` (</w:t>
-      </w:r>
-    </w:p>
-    <w:p>
-      <w:pPr>
-        <w:widowControl/>
-        <w:suppressAutoHyphens w:val="0"/>
-        <w:spacing w:line="360" w:lineRule="auto"/>
-        <w:jc w:val="both"/>
-        <w:rPr>
-          <w:rFonts w:ascii="Times New Roman" w:hAnsi="Times New Roman" w:cs="Times New Roman"/>
-          <w:sz w:val="28"/>
-          <w:szCs w:val="28"/>
-          <w:lang w:val="en-US"/>
-        </w:rPr>
-      </w:pPr>
-      <w:r>
-        <w:rPr>
-          <w:rFonts w:ascii="Times New Roman" w:hAnsi="Times New Roman" w:cs="Times New Roman"/>
-          <w:sz w:val="28"/>
-          <w:szCs w:val="28"/>
-          <w:lang w:val="en-US"/>
-        </w:rPr>
-        <w:t xml:space="preserve">  `idAuthor` INT NOT NULL,</w:t>
-      </w:r>
-    </w:p>
-    <w:p>
-      <w:pPr>
-        <w:widowControl/>
-        <w:suppressAutoHyphens w:val="0"/>
-        <w:spacing w:line="360" w:lineRule="auto"/>
-        <w:jc w:val="both"/>
-        <w:rPr>
-          <w:rFonts w:ascii="Times New Roman" w:hAnsi="Times New Roman" w:cs="Times New Roman"/>
-          <w:sz w:val="28"/>
-          <w:szCs w:val="28"/>
-          <w:lang w:val="en-US"/>
-        </w:rPr>
-      </w:pPr>
-      <w:r>
-        <w:rPr>
-          <w:rFonts w:ascii="Times New Roman" w:hAnsi="Times New Roman" w:cs="Times New Roman"/>
-          <w:sz w:val="28"/>
-          <w:szCs w:val="28"/>
-          <w:lang w:val="en-US"/>
-        </w:rPr>
-        <w:t xml:space="preserve">  `ASurName` TEXT NULL,</w:t>
-      </w:r>
-    </w:p>
-    <w:p>
-      <w:pPr>
-        <w:widowControl/>
-        <w:suppressAutoHyphens w:val="0"/>
-        <w:spacing w:line="360" w:lineRule="auto"/>
-        <w:jc w:val="both"/>
-        <w:rPr>
-          <w:rFonts w:ascii="Times New Roman" w:hAnsi="Times New Roman" w:cs="Times New Roman"/>
-          <w:sz w:val="28"/>
-          <w:szCs w:val="28"/>
-          <w:lang w:val="en-US"/>
-        </w:rPr>
-      </w:pPr>
-      <w:r>
-        <w:rPr>
-          <w:rFonts w:ascii="Times New Roman" w:hAnsi="Times New Roman" w:cs="Times New Roman"/>
-          <w:sz w:val="28"/>
-          <w:szCs w:val="28"/>
-          <w:lang w:val="en-US"/>
-        </w:rPr>
-        <w:t xml:space="preserve">  `AFirstName` TEXT NULL,</w:t>
-      </w:r>
-    </w:p>
-    <w:p>
-      <w:pPr>
-        <w:widowControl/>
-        <w:suppressAutoHyphens w:val="0"/>
-        <w:spacing w:line="360" w:lineRule="auto"/>
-        <w:jc w:val="both"/>
-        <w:rPr>
-          <w:rFonts w:ascii="Times New Roman" w:hAnsi="Times New Roman" w:cs="Times New Roman"/>
-          <w:sz w:val="28"/>
-          <w:szCs w:val="28"/>
-          <w:lang w:val="en-US"/>
-        </w:rPr>
-      </w:pPr>
-      <w:r>
-        <w:rPr>
-          <w:rFonts w:ascii="Times New Roman" w:hAnsi="Times New Roman" w:cs="Times New Roman"/>
-          <w:sz w:val="28"/>
-          <w:szCs w:val="28"/>
-          <w:lang w:val="en-US"/>
-        </w:rPr>
-        <w:t xml:space="preserve">  `AMiddleName` TEXT NULL,</w:t>
-      </w:r>
-    </w:p>
-    <w:p>
-      <w:pPr>
-        <w:widowControl/>
-        <w:suppressAutoHyphens w:val="0"/>
-        <w:spacing w:line="360" w:lineRule="auto"/>
-        <w:jc w:val="both"/>
-        <w:rPr>
-          <w:rFonts w:ascii="Times New Roman" w:hAnsi="Times New Roman" w:cs="Times New Roman"/>
-          <w:sz w:val="28"/>
-          <w:szCs w:val="28"/>
-          <w:lang w:val="en-US"/>
-        </w:rPr>
-      </w:pPr>
-      <w:r>
-        <w:rPr>
-          <w:rFonts w:ascii="Times New Roman" w:hAnsi="Times New Roman" w:cs="Times New Roman"/>
-          <w:sz w:val="28"/>
-          <w:szCs w:val="28"/>
-          <w:lang w:val="en-US"/>
-        </w:rPr>
-        <w:t xml:space="preserve">  `AWrittenArticle` TEXT NULL,</w:t>
-      </w:r>
-    </w:p>
-    <w:p>
-      <w:pPr>
-        <w:widowControl/>
-        <w:suppressAutoHyphens w:val="0"/>
-        <w:spacing w:line="360" w:lineRule="auto"/>
-        <w:jc w:val="both"/>
-        <w:rPr>
-          <w:rFonts w:ascii="Times New Roman" w:hAnsi="Times New Roman" w:cs="Times New Roman"/>
-          <w:sz w:val="28"/>
-          <w:szCs w:val="28"/>
-          <w:lang w:val="en-US"/>
-        </w:rPr>
-      </w:pPr>
-      <w:r>
-        <w:rPr>
-          <w:rFonts w:ascii="Times New Roman" w:hAnsi="Times New Roman" w:cs="Times New Roman"/>
-          <w:sz w:val="28"/>
-          <w:szCs w:val="28"/>
-          <w:lang w:val="en-US"/>
-        </w:rPr>
-        <w:t xml:space="preserve">  `AEmail` TEXT NULL,</w:t>
-      </w:r>
-    </w:p>
-    <w:p>
-      <w:pPr>
-        <w:widowControl/>
-        <w:suppressAutoHyphens w:val="0"/>
-        <w:spacing w:line="360" w:lineRule="auto"/>
-        <w:jc w:val="both"/>
-        <w:rPr>
-          <w:rFonts w:ascii="Times New Roman" w:hAnsi="Times New Roman" w:cs="Times New Roman"/>
-          <w:sz w:val="28"/>
-          <w:szCs w:val="28"/>
-          <w:lang w:val="en-US"/>
-        </w:rPr>
-      </w:pPr>
-      <w:r>
-        <w:rPr>
-          <w:rFonts w:ascii="Times New Roman" w:hAnsi="Times New Roman" w:cs="Times New Roman"/>
-          <w:sz w:val="28"/>
-          <w:szCs w:val="28"/>
-          <w:lang w:val="en-US"/>
-        </w:rPr>
-        <w:t xml:space="preserve">  `APhoneNum` INT NULL,</w:t>
-      </w:r>
-    </w:p>
-    <w:p>
-      <w:pPr>
-        <w:widowControl/>
-        <w:suppressAutoHyphens w:val="0"/>
-        <w:spacing w:line="360" w:lineRule="auto"/>
-        <w:jc w:val="both"/>
-        <w:rPr>
-          <w:rFonts w:ascii="Times New Roman" w:hAnsi="Times New Roman" w:cs="Times New Roman"/>
-          <w:sz w:val="28"/>
-          <w:szCs w:val="28"/>
-          <w:lang w:val="en-US"/>
-        </w:rPr>
-      </w:pPr>
-      <w:r>
-        <w:rPr>
-          <w:rFonts w:ascii="Times New Roman" w:hAnsi="Times New Roman" w:cs="Times New Roman"/>
-          <w:sz w:val="28"/>
-          <w:szCs w:val="28"/>
-          <w:lang w:val="en-US"/>
-        </w:rPr>
-        <w:t xml:space="preserve">  PRIMARY KEY (`idAuthor`))</w:t>
+        <w:t>CREATE TABLE IF NOT EXISTS `mydb`.`PublisherProduction` (</w:t>
+      </w:r>
+    </w:p>
+    <w:p>
+      <w:pPr>
+        <w:widowControl/>
+        <w:suppressAutoHyphens w:val="0"/>
+        <w:spacing w:line="360" w:lineRule="auto"/>
+        <w:jc w:val="both"/>
+        <w:rPr>
+          <w:rFonts w:ascii="Times New Roman" w:hAnsi="Times New Roman" w:cs="Times New Roman"/>
+          <w:sz w:val="28"/>
+          <w:szCs w:val="28"/>
+          <w:lang w:val="en-US"/>
+        </w:rPr>
+      </w:pPr>
+      <w:r>
+        <w:rPr>
+          <w:rFonts w:ascii="Times New Roman" w:hAnsi="Times New Roman" w:cs="Times New Roman"/>
+          <w:sz w:val="28"/>
+          <w:szCs w:val="28"/>
+          <w:lang w:val="en-US"/>
+        </w:rPr>
+        <w:t xml:space="preserve">  `id_PP` INT NOT NULL,</w:t>
+      </w:r>
+    </w:p>
+    <w:p>
+      <w:pPr>
+        <w:widowControl/>
+        <w:suppressAutoHyphens w:val="0"/>
+        <w:spacing w:line="360" w:lineRule="auto"/>
+        <w:jc w:val="both"/>
+        <w:rPr>
+          <w:rFonts w:ascii="Times New Roman" w:hAnsi="Times New Roman" w:cs="Times New Roman"/>
+          <w:sz w:val="28"/>
+          <w:szCs w:val="28"/>
+          <w:lang w:val="en-US"/>
+        </w:rPr>
+      </w:pPr>
+      <w:r>
+        <w:rPr>
+          <w:rFonts w:ascii="Times New Roman" w:hAnsi="Times New Roman" w:cs="Times New Roman"/>
+          <w:sz w:val="28"/>
+          <w:szCs w:val="28"/>
+          <w:lang w:val="en-US"/>
+        </w:rPr>
+        <w:t xml:space="preserve">  `Budget` INT NULL,</w:t>
+      </w:r>
+    </w:p>
+    <w:p>
+      <w:pPr>
+        <w:widowControl/>
+        <w:suppressAutoHyphens w:val="0"/>
+        <w:spacing w:line="360" w:lineRule="auto"/>
+        <w:jc w:val="both"/>
+        <w:rPr>
+          <w:rFonts w:ascii="Times New Roman" w:hAnsi="Times New Roman" w:cs="Times New Roman"/>
+          <w:sz w:val="28"/>
+          <w:szCs w:val="28"/>
+          <w:lang w:val="en-US"/>
+        </w:rPr>
+      </w:pPr>
+      <w:r>
+        <w:rPr>
+          <w:rFonts w:ascii="Times New Roman" w:hAnsi="Times New Roman" w:cs="Times New Roman"/>
+          <w:sz w:val="28"/>
+          <w:szCs w:val="28"/>
+          <w:lang w:val="en-US"/>
+        </w:rPr>
+        <w:t xml:space="preserve">  `PrintingPresses` INT NULL,</w:t>
+      </w:r>
+    </w:p>
+    <w:p>
+      <w:pPr>
+        <w:widowControl/>
+        <w:suppressAutoHyphens w:val="0"/>
+        <w:spacing w:line="360" w:lineRule="auto"/>
+        <w:jc w:val="both"/>
+        <w:rPr>
+          <w:rFonts w:ascii="Times New Roman" w:hAnsi="Times New Roman" w:cs="Times New Roman"/>
+          <w:sz w:val="28"/>
+          <w:szCs w:val="28"/>
+          <w:lang w:val="en-US"/>
+        </w:rPr>
+      </w:pPr>
+      <w:r>
+        <w:rPr>
+          <w:rFonts w:ascii="Times New Roman" w:hAnsi="Times New Roman" w:cs="Times New Roman"/>
+          <w:sz w:val="28"/>
+          <w:szCs w:val="28"/>
+          <w:lang w:val="en-US"/>
+        </w:rPr>
+        <w:t xml:space="preserve">  `PublisherEmployee_id_PE` INT NOT NULL,</w:t>
+      </w:r>
+    </w:p>
+    <w:p>
+      <w:pPr>
+        <w:widowControl/>
+        <w:suppressAutoHyphens w:val="0"/>
+        <w:spacing w:line="360" w:lineRule="auto"/>
+        <w:jc w:val="both"/>
+        <w:rPr>
+          <w:rFonts w:ascii="Times New Roman" w:hAnsi="Times New Roman" w:cs="Times New Roman"/>
+          <w:sz w:val="28"/>
+          <w:szCs w:val="28"/>
+          <w:lang w:val="en-US"/>
+        </w:rPr>
+      </w:pPr>
+      <w:r>
+        <w:rPr>
+          <w:rFonts w:ascii="Times New Roman" w:hAnsi="Times New Roman" w:cs="Times New Roman"/>
+          <w:sz w:val="28"/>
+          <w:szCs w:val="28"/>
+          <w:lang w:val="en-US"/>
+        </w:rPr>
+        <w:t xml:space="preserve">  PRIMARY KEY (`id_PP`),</w:t>
+      </w:r>
+    </w:p>
+    <w:p>
+      <w:pPr>
+        <w:widowControl/>
+        <w:suppressAutoHyphens w:val="0"/>
+        <w:spacing w:line="360" w:lineRule="auto"/>
+        <w:jc w:val="both"/>
+        <w:rPr>
+          <w:rFonts w:ascii="Times New Roman" w:hAnsi="Times New Roman" w:cs="Times New Roman"/>
+          <w:sz w:val="28"/>
+          <w:szCs w:val="28"/>
+          <w:lang w:val="en-US"/>
+        </w:rPr>
+      </w:pPr>
+      <w:r>
+        <w:rPr>
+          <w:rFonts w:ascii="Times New Roman" w:hAnsi="Times New Roman" w:cs="Times New Roman"/>
+          <w:sz w:val="28"/>
+          <w:szCs w:val="28"/>
+          <w:lang w:val="en-US"/>
+        </w:rPr>
+        <w:t xml:space="preserve">  INDEX `fk_PublisherProduction_PublisherEmployee1_idx` (`PublisherEmployee_id_PE` ASC) VISIBLE,</w:t>
+      </w:r>
+    </w:p>
+    <w:p>
+      <w:pPr>
+        <w:widowControl/>
+        <w:suppressAutoHyphens w:val="0"/>
+        <w:spacing w:line="360" w:lineRule="auto"/>
+        <w:jc w:val="both"/>
+        <w:rPr>
+          <w:rFonts w:ascii="Times New Roman" w:hAnsi="Times New Roman" w:cs="Times New Roman"/>
+          <w:sz w:val="28"/>
+          <w:szCs w:val="28"/>
+          <w:lang w:val="en-US"/>
+        </w:rPr>
+      </w:pPr>
+      <w:r>
+        <w:rPr>
+          <w:rFonts w:ascii="Times New Roman" w:hAnsi="Times New Roman" w:cs="Times New Roman"/>
+          <w:sz w:val="28"/>
+          <w:szCs w:val="28"/>
+          <w:lang w:val="en-US"/>
+        </w:rPr>
+        <w:t xml:space="preserve">  CONSTRAINT `fk_PublisherProduction_PublisherEmployee1`</w:t>
+      </w:r>
+    </w:p>
+    <w:p>
+      <w:pPr>
+        <w:widowControl/>
+        <w:suppressAutoHyphens w:val="0"/>
+        <w:spacing w:line="360" w:lineRule="auto"/>
+        <w:jc w:val="both"/>
+        <w:rPr>
+          <w:rFonts w:ascii="Times New Roman" w:hAnsi="Times New Roman" w:cs="Times New Roman"/>
+          <w:sz w:val="28"/>
+          <w:szCs w:val="28"/>
+          <w:lang w:val="en-US"/>
+        </w:rPr>
+      </w:pPr>
+      <w:r>
+        <w:rPr>
+          <w:rFonts w:ascii="Times New Roman" w:hAnsi="Times New Roman" w:cs="Times New Roman"/>
+          <w:sz w:val="28"/>
+          <w:szCs w:val="28"/>
+          <w:lang w:val="en-US"/>
+        </w:rPr>
+        <w:t xml:space="preserve">    FOREIGN KEY (`PublisherEmployee_id_PE`)</w:t>
+      </w:r>
+    </w:p>
+    <w:p>
+      <w:pPr>
+        <w:widowControl/>
+        <w:suppressAutoHyphens w:val="0"/>
+        <w:spacing w:line="360" w:lineRule="auto"/>
+        <w:jc w:val="both"/>
+        <w:rPr>
+          <w:rFonts w:ascii="Times New Roman" w:hAnsi="Times New Roman" w:cs="Times New Roman"/>
+          <w:sz w:val="28"/>
+          <w:szCs w:val="28"/>
+          <w:lang w:val="en-US"/>
+        </w:rPr>
+      </w:pPr>
+      <w:r>
+        <w:rPr>
+          <w:rFonts w:ascii="Times New Roman" w:hAnsi="Times New Roman" w:cs="Times New Roman"/>
+          <w:sz w:val="28"/>
+          <w:szCs w:val="28"/>
+          <w:lang w:val="en-US"/>
+        </w:rPr>
+        <w:t xml:space="preserve">    REFERENCES `mydb`.`PublisherEmployee` (`id_PE`)</w:t>
+      </w:r>
+    </w:p>
+    <w:p>
+      <w:pPr>
+        <w:widowControl/>
+        <w:suppressAutoHyphens w:val="0"/>
+        <w:spacing w:line="360" w:lineRule="auto"/>
+        <w:jc w:val="both"/>
+        <w:rPr>
+          <w:rFonts w:ascii="Times New Roman" w:hAnsi="Times New Roman" w:cs="Times New Roman"/>
+          <w:sz w:val="28"/>
+          <w:szCs w:val="28"/>
+          <w:lang w:val="en-US"/>
+        </w:rPr>
+      </w:pPr>
+      <w:r>
+        <w:rPr>
+          <w:rFonts w:ascii="Times New Roman" w:hAnsi="Times New Roman" w:cs="Times New Roman"/>
+          <w:sz w:val="28"/>
+          <w:szCs w:val="28"/>
+          <w:lang w:val="en-US"/>
+        </w:rPr>
+        <w:t xml:space="preserve">    ON DELETE NO ACTION</w:t>
+      </w:r>
+    </w:p>
+    <w:p>
+      <w:pPr>
+        <w:widowControl/>
+        <w:suppressAutoHyphens w:val="0"/>
+        <w:spacing w:line="360" w:lineRule="auto"/>
+        <w:jc w:val="both"/>
+        <w:rPr>
+          <w:rFonts w:ascii="Times New Roman" w:hAnsi="Times New Roman" w:cs="Times New Roman"/>
+          <w:sz w:val="28"/>
+          <w:szCs w:val="28"/>
+          <w:lang w:val="en-US"/>
+        </w:rPr>
+      </w:pPr>
+      <w:r>
+        <w:rPr>
+          <w:rFonts w:ascii="Times New Roman" w:hAnsi="Times New Roman" w:cs="Times New Roman"/>
+          <w:sz w:val="28"/>
+          <w:szCs w:val="28"/>
+          <w:lang w:val="en-US"/>
+        </w:rPr>
+        <w:t xml:space="preserve">    ON UPDATE NO ACTION)</w:t>
       </w:r>
     </w:p>
     <w:p>
@@ -5955,7 +6592,7 @@
           <w:szCs w:val="28"/>
           <w:lang w:val="en-US"/>
         </w:rPr>
-        <w:t>-- Table `mydb`.`PublisherEmployee`</w:t>
+        <w:t>-- Table `mydb`.`Publisher`</w:t>
       </w:r>
     </w:p>
     <w:p>
@@ -6001,168 +6638,238 @@
           <w:szCs w:val="28"/>
           <w:lang w:val="en-US"/>
         </w:rPr>
-        <w:t>CREATE TABLE IF NOT EXISTS `mydb`.`PublisherEmployee` (</w:t>
-      </w:r>
-    </w:p>
-    <w:p>
-      <w:pPr>
-        <w:widowControl/>
-        <w:suppressAutoHyphens w:val="0"/>
-        <w:spacing w:line="360" w:lineRule="auto"/>
-        <w:jc w:val="both"/>
-        <w:rPr>
-          <w:rFonts w:ascii="Times New Roman" w:hAnsi="Times New Roman" w:cs="Times New Roman"/>
-          <w:sz w:val="28"/>
-          <w:szCs w:val="28"/>
-          <w:lang w:val="en-US"/>
-        </w:rPr>
-      </w:pPr>
-      <w:r>
-        <w:rPr>
-          <w:rFonts w:ascii="Times New Roman" w:hAnsi="Times New Roman" w:cs="Times New Roman"/>
-          <w:sz w:val="28"/>
-          <w:szCs w:val="28"/>
-          <w:lang w:val="en-US"/>
-        </w:rPr>
-        <w:t xml:space="preserve">  `id_PE` INT NOT NULL,</w:t>
-      </w:r>
-    </w:p>
-    <w:p>
-      <w:pPr>
-        <w:widowControl/>
-        <w:suppressAutoHyphens w:val="0"/>
-        <w:spacing w:line="360" w:lineRule="auto"/>
-        <w:jc w:val="both"/>
-        <w:rPr>
-          <w:rFonts w:ascii="Times New Roman" w:hAnsi="Times New Roman" w:cs="Times New Roman"/>
-          <w:sz w:val="28"/>
-          <w:szCs w:val="28"/>
-          <w:lang w:val="en-US"/>
-        </w:rPr>
-      </w:pPr>
-      <w:r>
-        <w:rPr>
-          <w:rFonts w:ascii="Times New Roman" w:hAnsi="Times New Roman" w:cs="Times New Roman"/>
-          <w:sz w:val="28"/>
-          <w:szCs w:val="28"/>
-          <w:lang w:val="en-US"/>
-        </w:rPr>
-        <w:t xml:space="preserve">  `PESurName` TEXT NULL,</w:t>
-      </w:r>
-    </w:p>
-    <w:p>
-      <w:pPr>
-        <w:widowControl/>
-        <w:suppressAutoHyphens w:val="0"/>
-        <w:spacing w:line="360" w:lineRule="auto"/>
-        <w:jc w:val="both"/>
-        <w:rPr>
-          <w:rFonts w:ascii="Times New Roman" w:hAnsi="Times New Roman" w:cs="Times New Roman"/>
-          <w:sz w:val="28"/>
-          <w:szCs w:val="28"/>
-          <w:lang w:val="en-US"/>
-        </w:rPr>
-      </w:pPr>
-      <w:r>
-        <w:rPr>
-          <w:rFonts w:ascii="Times New Roman" w:hAnsi="Times New Roman" w:cs="Times New Roman"/>
-          <w:sz w:val="28"/>
-          <w:szCs w:val="28"/>
-          <w:lang w:val="en-US"/>
-        </w:rPr>
-        <w:t xml:space="preserve">  `PEFirstName` TEXT NULL,</w:t>
-      </w:r>
-    </w:p>
-    <w:p>
-      <w:pPr>
-        <w:widowControl/>
-        <w:suppressAutoHyphens w:val="0"/>
-        <w:spacing w:line="360" w:lineRule="auto"/>
-        <w:jc w:val="both"/>
-        <w:rPr>
-          <w:rFonts w:ascii="Times New Roman" w:hAnsi="Times New Roman" w:cs="Times New Roman"/>
-          <w:sz w:val="28"/>
-          <w:szCs w:val="28"/>
-          <w:lang w:val="en-US"/>
-        </w:rPr>
-      </w:pPr>
-      <w:r>
-        <w:rPr>
-          <w:rFonts w:ascii="Times New Roman" w:hAnsi="Times New Roman" w:cs="Times New Roman"/>
-          <w:sz w:val="28"/>
-          <w:szCs w:val="28"/>
-          <w:lang w:val="en-US"/>
-        </w:rPr>
-        <w:t xml:space="preserve">  `PEMiddleName` TEXT NULL,</w:t>
-      </w:r>
-    </w:p>
-    <w:p>
-      <w:pPr>
-        <w:widowControl/>
-        <w:suppressAutoHyphens w:val="0"/>
-        <w:spacing w:line="360" w:lineRule="auto"/>
-        <w:jc w:val="both"/>
-        <w:rPr>
-          <w:rFonts w:ascii="Times New Roman" w:hAnsi="Times New Roman" w:cs="Times New Roman"/>
-          <w:sz w:val="28"/>
-          <w:szCs w:val="28"/>
-          <w:lang w:val="en-US"/>
-        </w:rPr>
-      </w:pPr>
-      <w:r>
-        <w:rPr>
-          <w:rFonts w:ascii="Times New Roman" w:hAnsi="Times New Roman" w:cs="Times New Roman"/>
-          <w:sz w:val="28"/>
-          <w:szCs w:val="28"/>
-          <w:lang w:val="en-US"/>
-        </w:rPr>
-        <w:t xml:space="preserve">  `PESpecialization` VARCHAR(20) NULL,</w:t>
-      </w:r>
-    </w:p>
-    <w:p>
-      <w:pPr>
-        <w:widowControl/>
-        <w:suppressAutoHyphens w:val="0"/>
-        <w:spacing w:line="360" w:lineRule="auto"/>
-        <w:jc w:val="both"/>
-        <w:rPr>
-          <w:rFonts w:ascii="Times New Roman" w:hAnsi="Times New Roman" w:cs="Times New Roman"/>
-          <w:sz w:val="28"/>
-          <w:szCs w:val="28"/>
-          <w:lang w:val="en-US"/>
-        </w:rPr>
-      </w:pPr>
-      <w:r>
-        <w:rPr>
-          <w:rFonts w:ascii="Times New Roman" w:hAnsi="Times New Roman" w:cs="Times New Roman"/>
-          <w:sz w:val="28"/>
-          <w:szCs w:val="28"/>
-          <w:lang w:val="en-US"/>
-        </w:rPr>
-        <w:t xml:space="preserve">  `PESalary` INT NULL,</w:t>
-      </w:r>
-    </w:p>
-    <w:p>
-      <w:pPr>
-        <w:widowControl/>
-        <w:suppressAutoHyphens w:val="0"/>
-        <w:spacing w:line="360" w:lineRule="auto"/>
-        <w:jc w:val="both"/>
-        <w:rPr>
-          <w:rFonts w:ascii="Times New Roman" w:hAnsi="Times New Roman" w:cs="Times New Roman"/>
-          <w:sz w:val="28"/>
-          <w:szCs w:val="28"/>
-          <w:lang w:val="en-US"/>
-        </w:rPr>
-      </w:pPr>
-      <w:r>
-        <w:rPr>
-          <w:rFonts w:ascii="Times New Roman" w:hAnsi="Times New Roman" w:cs="Times New Roman"/>
-          <w:sz w:val="28"/>
-          <w:szCs w:val="28"/>
-          <w:lang w:val="en-US"/>
-        </w:rPr>
-        <w:t xml:space="preserve">  PRIMARY KEY (`id_PE`))</w:t>
+        <w:t>CREATE TABLE IF NOT EXISTS `mydb`.`Publisher` (</w:t>
+      </w:r>
+    </w:p>
+    <w:p>
+      <w:pPr>
+        <w:widowControl/>
+        <w:suppressAutoHyphens w:val="0"/>
+        <w:spacing w:line="360" w:lineRule="auto"/>
+        <w:jc w:val="both"/>
+        <w:rPr>
+          <w:rFonts w:ascii="Times New Roman" w:hAnsi="Times New Roman" w:cs="Times New Roman"/>
+          <w:sz w:val="28"/>
+          <w:szCs w:val="28"/>
+          <w:lang w:val="en-US"/>
+        </w:rPr>
+      </w:pPr>
+      <w:r>
+        <w:rPr>
+          <w:rFonts w:ascii="Times New Roman" w:hAnsi="Times New Roman" w:cs="Times New Roman"/>
+          <w:sz w:val="28"/>
+          <w:szCs w:val="28"/>
+          <w:lang w:val="en-US"/>
+        </w:rPr>
+        <w:t xml:space="preserve">  `idPublisher` INT NOT NULL,</w:t>
+      </w:r>
+    </w:p>
+    <w:p>
+      <w:pPr>
+        <w:widowControl/>
+        <w:suppressAutoHyphens w:val="0"/>
+        <w:spacing w:line="360" w:lineRule="auto"/>
+        <w:jc w:val="both"/>
+        <w:rPr>
+          <w:rFonts w:ascii="Times New Roman" w:hAnsi="Times New Roman" w:cs="Times New Roman"/>
+          <w:sz w:val="28"/>
+          <w:szCs w:val="28"/>
+          <w:lang w:val="en-US"/>
+        </w:rPr>
+      </w:pPr>
+      <w:r>
+        <w:rPr>
+          <w:rFonts w:ascii="Times New Roman" w:hAnsi="Times New Roman" w:cs="Times New Roman"/>
+          <w:sz w:val="28"/>
+          <w:szCs w:val="28"/>
+          <w:lang w:val="en-US"/>
+        </w:rPr>
+        <w:t xml:space="preserve">  `PublisherRaiting` INT NULL,</w:t>
+      </w:r>
+    </w:p>
+    <w:p>
+      <w:pPr>
+        <w:widowControl/>
+        <w:suppressAutoHyphens w:val="0"/>
+        <w:spacing w:line="360" w:lineRule="auto"/>
+        <w:jc w:val="both"/>
+        <w:rPr>
+          <w:rFonts w:ascii="Times New Roman" w:hAnsi="Times New Roman" w:cs="Times New Roman"/>
+          <w:sz w:val="28"/>
+          <w:szCs w:val="28"/>
+          <w:lang w:val="en-US"/>
+        </w:rPr>
+      </w:pPr>
+      <w:r>
+        <w:rPr>
+          <w:rFonts w:ascii="Times New Roman" w:hAnsi="Times New Roman" w:cs="Times New Roman"/>
+          <w:sz w:val="28"/>
+          <w:szCs w:val="28"/>
+          <w:lang w:val="en-US"/>
+        </w:rPr>
+        <w:t xml:space="preserve">  `PublisherProduction_id_PP` INT NOT NULL,</w:t>
+      </w:r>
+    </w:p>
+    <w:p>
+      <w:pPr>
+        <w:widowControl/>
+        <w:suppressAutoHyphens w:val="0"/>
+        <w:spacing w:line="360" w:lineRule="auto"/>
+        <w:jc w:val="both"/>
+        <w:rPr>
+          <w:rFonts w:ascii="Times New Roman" w:hAnsi="Times New Roman" w:cs="Times New Roman"/>
+          <w:sz w:val="28"/>
+          <w:szCs w:val="28"/>
+          <w:lang w:val="en-US"/>
+        </w:rPr>
+      </w:pPr>
+      <w:r>
+        <w:rPr>
+          <w:rFonts w:ascii="Times New Roman" w:hAnsi="Times New Roman" w:cs="Times New Roman"/>
+          <w:sz w:val="28"/>
+          <w:szCs w:val="28"/>
+          <w:lang w:val="en-US"/>
+        </w:rPr>
+        <w:t xml:space="preserve">  PRIMARY KEY (`idPublisher`),</w:t>
+      </w:r>
+    </w:p>
+    <w:p>
+      <w:pPr>
+        <w:widowControl/>
+        <w:suppressAutoHyphens w:val="0"/>
+        <w:spacing w:line="360" w:lineRule="auto"/>
+        <w:jc w:val="both"/>
+        <w:rPr>
+          <w:rFonts w:ascii="Times New Roman" w:hAnsi="Times New Roman" w:cs="Times New Roman"/>
+          <w:sz w:val="28"/>
+          <w:szCs w:val="28"/>
+          <w:lang w:val="en-US"/>
+        </w:rPr>
+      </w:pPr>
+      <w:r>
+        <w:rPr>
+          <w:rFonts w:ascii="Times New Roman" w:hAnsi="Times New Roman" w:cs="Times New Roman"/>
+          <w:sz w:val="28"/>
+          <w:szCs w:val="28"/>
+          <w:lang w:val="en-US"/>
+        </w:rPr>
+        <w:t xml:space="preserve">  INDEX `fk_Publisher_PublisherProduction1_idx` (`PublisherProduction_id_PP` ASC) VISIBLE,</w:t>
+      </w:r>
+    </w:p>
+    <w:p>
+      <w:pPr>
+        <w:widowControl/>
+        <w:suppressAutoHyphens w:val="0"/>
+        <w:spacing w:line="360" w:lineRule="auto"/>
+        <w:jc w:val="both"/>
+        <w:rPr>
+          <w:rFonts w:ascii="Times New Roman" w:hAnsi="Times New Roman" w:cs="Times New Roman"/>
+          <w:sz w:val="28"/>
+          <w:szCs w:val="28"/>
+          <w:lang w:val="en-US"/>
+        </w:rPr>
+      </w:pPr>
+      <w:r>
+        <w:rPr>
+          <w:rFonts w:ascii="Times New Roman" w:hAnsi="Times New Roman" w:cs="Times New Roman"/>
+          <w:sz w:val="28"/>
+          <w:szCs w:val="28"/>
+          <w:lang w:val="en-US"/>
+        </w:rPr>
+        <w:t xml:space="preserve">  CONSTRAINT `fk_Publisher_PublisherProduction1`</w:t>
+      </w:r>
+    </w:p>
+    <w:p>
+      <w:pPr>
+        <w:widowControl/>
+        <w:suppressAutoHyphens w:val="0"/>
+        <w:spacing w:line="360" w:lineRule="auto"/>
+        <w:jc w:val="both"/>
+        <w:rPr>
+          <w:rFonts w:ascii="Times New Roman" w:hAnsi="Times New Roman" w:cs="Times New Roman"/>
+          <w:sz w:val="28"/>
+          <w:szCs w:val="28"/>
+          <w:lang w:val="en-US"/>
+        </w:rPr>
+      </w:pPr>
+      <w:r>
+        <w:rPr>
+          <w:rFonts w:ascii="Times New Roman" w:hAnsi="Times New Roman" w:cs="Times New Roman"/>
+          <w:sz w:val="28"/>
+          <w:szCs w:val="28"/>
+          <w:lang w:val="en-US"/>
+        </w:rPr>
+        <w:t xml:space="preserve">    FOREIGN KEY (`PublisherProduction_id_PP`)</w:t>
+      </w:r>
+    </w:p>
+    <w:p>
+      <w:pPr>
+        <w:widowControl/>
+        <w:suppressAutoHyphens w:val="0"/>
+        <w:spacing w:line="360" w:lineRule="auto"/>
+        <w:jc w:val="both"/>
+        <w:rPr>
+          <w:rFonts w:ascii="Times New Roman" w:hAnsi="Times New Roman" w:cs="Times New Roman"/>
+          <w:sz w:val="28"/>
+          <w:szCs w:val="28"/>
+          <w:lang w:val="en-US"/>
+        </w:rPr>
+      </w:pPr>
+      <w:r>
+        <w:rPr>
+          <w:rFonts w:ascii="Times New Roman" w:hAnsi="Times New Roman" w:cs="Times New Roman"/>
+          <w:sz w:val="28"/>
+          <w:szCs w:val="28"/>
+          <w:lang w:val="en-US"/>
+        </w:rPr>
+        <w:t xml:space="preserve">    REFERENCES `mydb`.`PublisherProduction` (`id_PP`)</w:t>
+      </w:r>
+    </w:p>
+    <w:p>
+      <w:pPr>
+        <w:widowControl/>
+        <w:suppressAutoHyphens w:val="0"/>
+        <w:spacing w:line="360" w:lineRule="auto"/>
+        <w:jc w:val="both"/>
+        <w:rPr>
+          <w:rFonts w:ascii="Times New Roman" w:hAnsi="Times New Roman" w:cs="Times New Roman"/>
+          <w:sz w:val="28"/>
+          <w:szCs w:val="28"/>
+          <w:lang w:val="en-US"/>
+        </w:rPr>
+      </w:pPr>
+      <w:r>
+        <w:rPr>
+          <w:rFonts w:ascii="Times New Roman" w:hAnsi="Times New Roman" w:cs="Times New Roman"/>
+          <w:sz w:val="28"/>
+          <w:szCs w:val="28"/>
+          <w:lang w:val="en-US"/>
+        </w:rPr>
+        <w:t xml:space="preserve">    ON DELETE NO ACTION</w:t>
+      </w:r>
+    </w:p>
+    <w:p>
+      <w:pPr>
+        <w:widowControl/>
+        <w:suppressAutoHyphens w:val="0"/>
+        <w:spacing w:line="360" w:lineRule="auto"/>
+        <w:jc w:val="both"/>
+        <w:rPr>
+          <w:rFonts w:ascii="Times New Roman" w:hAnsi="Times New Roman" w:cs="Times New Roman"/>
+          <w:sz w:val="28"/>
+          <w:szCs w:val="28"/>
+          <w:lang w:val="en-US"/>
+        </w:rPr>
+      </w:pPr>
+      <w:r>
+        <w:rPr>
+          <w:rFonts w:ascii="Times New Roman" w:hAnsi="Times New Roman" w:cs="Times New Roman"/>
+          <w:sz w:val="28"/>
+          <w:szCs w:val="28"/>
+          <w:lang w:val="en-US"/>
+        </w:rPr>
+        <w:lastRenderedPageBreak/>
+        <w:t xml:space="preserve">    ON UPDATE NO ACTION)</w:t>
       </w:r>
     </w:p>
     <w:p>
@@ -6259,7 +6966,7 @@
           <w:szCs w:val="28"/>
           <w:lang w:val="en-US"/>
         </w:rPr>
-        <w:t>-- Table `mydb`.`PublisherProduction`</w:t>
+        <w:t>-- Table `mydb`.`Contract`</w:t>
       </w:r>
     </w:p>
     <w:p>
@@ -6305,7 +7012,495 @@
           <w:szCs w:val="28"/>
           <w:lang w:val="en-US"/>
         </w:rPr>
-        <w:t>CREATE TABLE IF NOT EXISTS `mydb`.`PublisherProduction` (</w:t>
+        <w:t>CREATE TABLE IF NOT EXISTS `mydb`.`Contract` (</w:t>
+      </w:r>
+    </w:p>
+    <w:p>
+      <w:pPr>
+        <w:widowControl/>
+        <w:suppressAutoHyphens w:val="0"/>
+        <w:spacing w:line="360" w:lineRule="auto"/>
+        <w:jc w:val="both"/>
+        <w:rPr>
+          <w:rFonts w:ascii="Times New Roman" w:hAnsi="Times New Roman" w:cs="Times New Roman"/>
+          <w:sz w:val="28"/>
+          <w:szCs w:val="28"/>
+          <w:lang w:val="en-US"/>
+        </w:rPr>
+      </w:pPr>
+      <w:r>
+        <w:rPr>
+          <w:rFonts w:ascii="Times New Roman" w:hAnsi="Times New Roman" w:cs="Times New Roman"/>
+          <w:sz w:val="28"/>
+          <w:szCs w:val="28"/>
+          <w:lang w:val="en-US"/>
+        </w:rPr>
+        <w:t xml:space="preserve">  `idContract` INT NOT NULL,</w:t>
+      </w:r>
+    </w:p>
+    <w:p>
+      <w:pPr>
+        <w:widowControl/>
+        <w:suppressAutoHyphens w:val="0"/>
+        <w:spacing w:line="360" w:lineRule="auto"/>
+        <w:jc w:val="both"/>
+        <w:rPr>
+          <w:rFonts w:ascii="Times New Roman" w:hAnsi="Times New Roman" w:cs="Times New Roman"/>
+          <w:sz w:val="28"/>
+          <w:szCs w:val="28"/>
+          <w:lang w:val="en-US"/>
+        </w:rPr>
+      </w:pPr>
+      <w:r>
+        <w:rPr>
+          <w:rFonts w:ascii="Times New Roman" w:hAnsi="Times New Roman" w:cs="Times New Roman"/>
+          <w:sz w:val="28"/>
+          <w:szCs w:val="28"/>
+          <w:lang w:val="en-US"/>
+        </w:rPr>
+        <w:t xml:space="preserve">  `Payment` INT NULL,</w:t>
+      </w:r>
+    </w:p>
+    <w:p>
+      <w:pPr>
+        <w:widowControl/>
+        <w:suppressAutoHyphens w:val="0"/>
+        <w:spacing w:line="360" w:lineRule="auto"/>
+        <w:jc w:val="both"/>
+        <w:rPr>
+          <w:rFonts w:ascii="Times New Roman" w:hAnsi="Times New Roman" w:cs="Times New Roman"/>
+          <w:sz w:val="28"/>
+          <w:szCs w:val="28"/>
+          <w:lang w:val="en-US"/>
+        </w:rPr>
+      </w:pPr>
+      <w:r>
+        <w:rPr>
+          <w:rFonts w:ascii="Times New Roman" w:hAnsi="Times New Roman" w:cs="Times New Roman"/>
+          <w:sz w:val="28"/>
+          <w:szCs w:val="28"/>
+          <w:lang w:val="en-US"/>
+        </w:rPr>
+        <w:t xml:space="preserve">  `Author_idAuthor` INT NOT NULL,</w:t>
+      </w:r>
+    </w:p>
+    <w:p>
+      <w:pPr>
+        <w:widowControl/>
+        <w:suppressAutoHyphens w:val="0"/>
+        <w:spacing w:line="360" w:lineRule="auto"/>
+        <w:jc w:val="both"/>
+        <w:rPr>
+          <w:rFonts w:ascii="Times New Roman" w:hAnsi="Times New Roman" w:cs="Times New Roman"/>
+          <w:sz w:val="28"/>
+          <w:szCs w:val="28"/>
+          <w:lang w:val="en-US"/>
+        </w:rPr>
+      </w:pPr>
+      <w:r>
+        <w:rPr>
+          <w:rFonts w:ascii="Times New Roman" w:hAnsi="Times New Roman" w:cs="Times New Roman"/>
+          <w:sz w:val="28"/>
+          <w:szCs w:val="28"/>
+          <w:lang w:val="en-US"/>
+        </w:rPr>
+        <w:t xml:space="preserve">  `Publisher_idPublisher` INT NOT NULL,</w:t>
+      </w:r>
+    </w:p>
+    <w:p>
+      <w:pPr>
+        <w:widowControl/>
+        <w:suppressAutoHyphens w:val="0"/>
+        <w:spacing w:line="360" w:lineRule="auto"/>
+        <w:jc w:val="both"/>
+        <w:rPr>
+          <w:rFonts w:ascii="Times New Roman" w:hAnsi="Times New Roman" w:cs="Times New Roman"/>
+          <w:sz w:val="28"/>
+          <w:szCs w:val="28"/>
+          <w:lang w:val="en-US"/>
+        </w:rPr>
+      </w:pPr>
+      <w:r>
+        <w:rPr>
+          <w:rFonts w:ascii="Times New Roman" w:hAnsi="Times New Roman" w:cs="Times New Roman"/>
+          <w:sz w:val="28"/>
+          <w:szCs w:val="28"/>
+          <w:lang w:val="en-US"/>
+        </w:rPr>
+        <w:t xml:space="preserve">  PRIMARY KEY (`idContract`, `Author_idAuthor`, `Publisher_idPublisher`),</w:t>
+      </w:r>
+    </w:p>
+    <w:p>
+      <w:pPr>
+        <w:widowControl/>
+        <w:suppressAutoHyphens w:val="0"/>
+        <w:spacing w:line="360" w:lineRule="auto"/>
+        <w:jc w:val="both"/>
+        <w:rPr>
+          <w:rFonts w:ascii="Times New Roman" w:hAnsi="Times New Roman" w:cs="Times New Roman"/>
+          <w:sz w:val="28"/>
+          <w:szCs w:val="28"/>
+          <w:lang w:val="en-US"/>
+        </w:rPr>
+      </w:pPr>
+      <w:r>
+        <w:rPr>
+          <w:rFonts w:ascii="Times New Roman" w:hAnsi="Times New Roman" w:cs="Times New Roman"/>
+          <w:sz w:val="28"/>
+          <w:szCs w:val="28"/>
+          <w:lang w:val="en-US"/>
+        </w:rPr>
+        <w:t xml:space="preserve">  INDEX `fk_Contract_Author_idx` (`Author_idAuthor` ASC) VISIBLE,</w:t>
+      </w:r>
+    </w:p>
+    <w:p>
+      <w:pPr>
+        <w:widowControl/>
+        <w:suppressAutoHyphens w:val="0"/>
+        <w:spacing w:line="360" w:lineRule="auto"/>
+        <w:jc w:val="both"/>
+        <w:rPr>
+          <w:rFonts w:ascii="Times New Roman" w:hAnsi="Times New Roman" w:cs="Times New Roman"/>
+          <w:sz w:val="28"/>
+          <w:szCs w:val="28"/>
+          <w:lang w:val="en-US"/>
+        </w:rPr>
+      </w:pPr>
+      <w:r>
+        <w:rPr>
+          <w:rFonts w:ascii="Times New Roman" w:hAnsi="Times New Roman" w:cs="Times New Roman"/>
+          <w:sz w:val="28"/>
+          <w:szCs w:val="28"/>
+          <w:lang w:val="en-US"/>
+        </w:rPr>
+        <w:t xml:space="preserve">  INDEX `fk_Contract_Publisher1_idx` (`Publisher_idPublisher` ASC) VISIBLE,</w:t>
+      </w:r>
+    </w:p>
+    <w:p>
+      <w:pPr>
+        <w:widowControl/>
+        <w:suppressAutoHyphens w:val="0"/>
+        <w:spacing w:line="360" w:lineRule="auto"/>
+        <w:jc w:val="both"/>
+        <w:rPr>
+          <w:rFonts w:ascii="Times New Roman" w:hAnsi="Times New Roman" w:cs="Times New Roman"/>
+          <w:sz w:val="28"/>
+          <w:szCs w:val="28"/>
+          <w:lang w:val="en-US"/>
+        </w:rPr>
+      </w:pPr>
+      <w:r>
+        <w:rPr>
+          <w:rFonts w:ascii="Times New Roman" w:hAnsi="Times New Roman" w:cs="Times New Roman"/>
+          <w:sz w:val="28"/>
+          <w:szCs w:val="28"/>
+          <w:lang w:val="en-US"/>
+        </w:rPr>
+        <w:t xml:space="preserve">  CONSTRAINT `fk_Contract_Author`</w:t>
+      </w:r>
+    </w:p>
+    <w:p>
+      <w:pPr>
+        <w:widowControl/>
+        <w:suppressAutoHyphens w:val="0"/>
+        <w:spacing w:line="360" w:lineRule="auto"/>
+        <w:jc w:val="both"/>
+        <w:rPr>
+          <w:rFonts w:ascii="Times New Roman" w:hAnsi="Times New Roman" w:cs="Times New Roman"/>
+          <w:sz w:val="28"/>
+          <w:szCs w:val="28"/>
+          <w:lang w:val="en-US"/>
+        </w:rPr>
+      </w:pPr>
+      <w:r>
+        <w:rPr>
+          <w:rFonts w:ascii="Times New Roman" w:hAnsi="Times New Roman" w:cs="Times New Roman"/>
+          <w:sz w:val="28"/>
+          <w:szCs w:val="28"/>
+          <w:lang w:val="en-US"/>
+        </w:rPr>
+        <w:t xml:space="preserve">    FOREIGN KEY (`Author_idAuthor`)</w:t>
+      </w:r>
+    </w:p>
+    <w:p>
+      <w:pPr>
+        <w:widowControl/>
+        <w:suppressAutoHyphens w:val="0"/>
+        <w:spacing w:line="360" w:lineRule="auto"/>
+        <w:jc w:val="both"/>
+        <w:rPr>
+          <w:rFonts w:ascii="Times New Roman" w:hAnsi="Times New Roman" w:cs="Times New Roman"/>
+          <w:sz w:val="28"/>
+          <w:szCs w:val="28"/>
+          <w:lang w:val="en-US"/>
+        </w:rPr>
+      </w:pPr>
+      <w:r>
+        <w:rPr>
+          <w:rFonts w:ascii="Times New Roman" w:hAnsi="Times New Roman" w:cs="Times New Roman"/>
+          <w:sz w:val="28"/>
+          <w:szCs w:val="28"/>
+          <w:lang w:val="en-US"/>
+        </w:rPr>
+        <w:t xml:space="preserve">    REFERENCES `mydb`.`Author` (`idAuthor`)</w:t>
+      </w:r>
+    </w:p>
+    <w:p>
+      <w:pPr>
+        <w:widowControl/>
+        <w:suppressAutoHyphens w:val="0"/>
+        <w:spacing w:line="360" w:lineRule="auto"/>
+        <w:jc w:val="both"/>
+        <w:rPr>
+          <w:rFonts w:ascii="Times New Roman" w:hAnsi="Times New Roman" w:cs="Times New Roman"/>
+          <w:sz w:val="28"/>
+          <w:szCs w:val="28"/>
+          <w:lang w:val="en-US"/>
+        </w:rPr>
+      </w:pPr>
+      <w:r>
+        <w:rPr>
+          <w:rFonts w:ascii="Times New Roman" w:hAnsi="Times New Roman" w:cs="Times New Roman"/>
+          <w:sz w:val="28"/>
+          <w:szCs w:val="28"/>
+          <w:lang w:val="en-US"/>
+        </w:rPr>
+        <w:t xml:space="preserve">    ON DELETE NO ACTION</w:t>
+      </w:r>
+    </w:p>
+    <w:p>
+      <w:pPr>
+        <w:widowControl/>
+        <w:suppressAutoHyphens w:val="0"/>
+        <w:spacing w:line="360" w:lineRule="auto"/>
+        <w:jc w:val="both"/>
+        <w:rPr>
+          <w:rFonts w:ascii="Times New Roman" w:hAnsi="Times New Roman" w:cs="Times New Roman"/>
+          <w:sz w:val="28"/>
+          <w:szCs w:val="28"/>
+          <w:lang w:val="en-US"/>
+        </w:rPr>
+      </w:pPr>
+      <w:r>
+        <w:rPr>
+          <w:rFonts w:ascii="Times New Roman" w:hAnsi="Times New Roman" w:cs="Times New Roman"/>
+          <w:sz w:val="28"/>
+          <w:szCs w:val="28"/>
+          <w:lang w:val="en-US"/>
+        </w:rPr>
+        <w:t xml:space="preserve">    ON UPDATE NO ACTION,</w:t>
+      </w:r>
+    </w:p>
+    <w:p>
+      <w:pPr>
+        <w:widowControl/>
+        <w:suppressAutoHyphens w:val="0"/>
+        <w:spacing w:line="360" w:lineRule="auto"/>
+        <w:jc w:val="both"/>
+        <w:rPr>
+          <w:rFonts w:ascii="Times New Roman" w:hAnsi="Times New Roman" w:cs="Times New Roman"/>
+          <w:sz w:val="28"/>
+          <w:szCs w:val="28"/>
+          <w:lang w:val="en-US"/>
+        </w:rPr>
+      </w:pPr>
+      <w:r>
+        <w:rPr>
+          <w:rFonts w:ascii="Times New Roman" w:hAnsi="Times New Roman" w:cs="Times New Roman"/>
+          <w:sz w:val="28"/>
+          <w:szCs w:val="28"/>
+          <w:lang w:val="en-US"/>
+        </w:rPr>
+        <w:t xml:space="preserve">  CONSTRAINT `fk_Contract_Publisher1`</w:t>
+      </w:r>
+    </w:p>
+    <w:p>
+      <w:pPr>
+        <w:widowControl/>
+        <w:suppressAutoHyphens w:val="0"/>
+        <w:spacing w:line="360" w:lineRule="auto"/>
+        <w:jc w:val="both"/>
+        <w:rPr>
+          <w:rFonts w:ascii="Times New Roman" w:hAnsi="Times New Roman" w:cs="Times New Roman"/>
+          <w:sz w:val="28"/>
+          <w:szCs w:val="28"/>
+          <w:lang w:val="en-US"/>
+        </w:rPr>
+      </w:pPr>
+      <w:r>
+        <w:rPr>
+          <w:rFonts w:ascii="Times New Roman" w:hAnsi="Times New Roman" w:cs="Times New Roman"/>
+          <w:sz w:val="28"/>
+          <w:szCs w:val="28"/>
+          <w:lang w:val="en-US"/>
+        </w:rPr>
+        <w:t xml:space="preserve">    FOREIGN KEY (`Publisher_idPublisher`)</w:t>
+      </w:r>
+    </w:p>
+    <w:p>
+      <w:pPr>
+        <w:widowControl/>
+        <w:suppressAutoHyphens w:val="0"/>
+        <w:spacing w:line="360" w:lineRule="auto"/>
+        <w:jc w:val="both"/>
+        <w:rPr>
+          <w:rFonts w:ascii="Times New Roman" w:hAnsi="Times New Roman" w:cs="Times New Roman"/>
+          <w:sz w:val="28"/>
+          <w:szCs w:val="28"/>
+          <w:lang w:val="en-US"/>
+        </w:rPr>
+      </w:pPr>
+      <w:r>
+        <w:rPr>
+          <w:rFonts w:ascii="Times New Roman" w:hAnsi="Times New Roman" w:cs="Times New Roman"/>
+          <w:sz w:val="28"/>
+          <w:szCs w:val="28"/>
+          <w:lang w:val="en-US"/>
+        </w:rPr>
+        <w:t xml:space="preserve">    REFERENCES `mydb`.`Publisher` (`idPublisher`)</w:t>
+      </w:r>
+    </w:p>
+    <w:p>
+      <w:pPr>
+        <w:widowControl/>
+        <w:suppressAutoHyphens w:val="0"/>
+        <w:spacing w:line="360" w:lineRule="auto"/>
+        <w:jc w:val="both"/>
+        <w:rPr>
+          <w:rFonts w:ascii="Times New Roman" w:hAnsi="Times New Roman" w:cs="Times New Roman"/>
+          <w:sz w:val="28"/>
+          <w:szCs w:val="28"/>
+          <w:lang w:val="en-US"/>
+        </w:rPr>
+      </w:pPr>
+      <w:r>
+        <w:rPr>
+          <w:rFonts w:ascii="Times New Roman" w:hAnsi="Times New Roman" w:cs="Times New Roman"/>
+          <w:sz w:val="28"/>
+          <w:szCs w:val="28"/>
+          <w:lang w:val="en-US"/>
+        </w:rPr>
+        <w:t xml:space="preserve">    ON DELETE NO ACTION</w:t>
+      </w:r>
+    </w:p>
+    <w:p>
+      <w:pPr>
+        <w:widowControl/>
+        <w:suppressAutoHyphens w:val="0"/>
+        <w:spacing w:line="360" w:lineRule="auto"/>
+        <w:jc w:val="both"/>
+        <w:rPr>
+          <w:rFonts w:ascii="Times New Roman" w:hAnsi="Times New Roman" w:cs="Times New Roman"/>
+          <w:sz w:val="28"/>
+          <w:szCs w:val="28"/>
+          <w:lang w:val="en-US"/>
+        </w:rPr>
+      </w:pPr>
+      <w:r>
+        <w:rPr>
+          <w:rFonts w:ascii="Times New Roman" w:hAnsi="Times New Roman" w:cs="Times New Roman"/>
+          <w:sz w:val="28"/>
+          <w:szCs w:val="28"/>
+          <w:lang w:val="en-US"/>
+        </w:rPr>
+        <w:t xml:space="preserve">    ON UPDATE NO ACTION)</w:t>
+      </w:r>
+    </w:p>
+    <w:p>
+      <w:pPr>
+        <w:widowControl/>
+        <w:suppressAutoHyphens w:val="0"/>
+        <w:spacing w:line="360" w:lineRule="auto"/>
+        <w:jc w:val="both"/>
+        <w:rPr>
+          <w:rFonts w:ascii="Times New Roman" w:hAnsi="Times New Roman" w:cs="Times New Roman"/>
+          <w:sz w:val="28"/>
+          <w:szCs w:val="28"/>
+          <w:lang w:val="en-US"/>
+        </w:rPr>
+      </w:pPr>
+      <w:r>
+        <w:rPr>
+          <w:rFonts w:ascii="Times New Roman" w:hAnsi="Times New Roman" w:cs="Times New Roman"/>
+          <w:sz w:val="28"/>
+          <w:szCs w:val="28"/>
+          <w:lang w:val="en-US"/>
+        </w:rPr>
+        <w:t>ENGINE = InnoDB;</w:t>
+      </w:r>
+    </w:p>
+    <w:p>
+      <w:pPr>
+        <w:widowControl/>
+        <w:suppressAutoHyphens w:val="0"/>
+        <w:spacing w:line="360" w:lineRule="auto"/>
+        <w:jc w:val="both"/>
+        <w:rPr>
+          <w:rFonts w:ascii="Times New Roman" w:hAnsi="Times New Roman" w:cs="Times New Roman"/>
+          <w:sz w:val="28"/>
+          <w:szCs w:val="28"/>
+          <w:lang w:val="en-US"/>
+        </w:rPr>
+      </w:pPr>
+    </w:p>
+    <w:p>
+      <w:pPr>
+        <w:widowControl/>
+        <w:suppressAutoHyphens w:val="0"/>
+        <w:spacing w:line="360" w:lineRule="auto"/>
+        <w:jc w:val="both"/>
+        <w:rPr>
+          <w:rFonts w:ascii="Times New Roman" w:hAnsi="Times New Roman" w:cs="Times New Roman"/>
+          <w:sz w:val="28"/>
+          <w:szCs w:val="28"/>
+          <w:lang w:val="en-US"/>
+        </w:rPr>
+      </w:pPr>
+    </w:p>
+    <w:p>
+      <w:pPr>
+        <w:widowControl/>
+        <w:suppressAutoHyphens w:val="0"/>
+        <w:spacing w:line="360" w:lineRule="auto"/>
+        <w:jc w:val="both"/>
+        <w:rPr>
+          <w:rFonts w:ascii="Times New Roman" w:hAnsi="Times New Roman" w:cs="Times New Roman"/>
+          <w:sz w:val="28"/>
+          <w:szCs w:val="28"/>
+          <w:lang w:val="en-US"/>
+        </w:rPr>
+      </w:pPr>
+      <w:r>
+        <w:rPr>
+          <w:rFonts w:ascii="Times New Roman" w:hAnsi="Times New Roman" w:cs="Times New Roman"/>
+          <w:sz w:val="28"/>
+          <w:szCs w:val="28"/>
+          <w:lang w:val="en-US"/>
+        </w:rPr>
+        <w:t>-- -----------------------------------------------------</w:t>
+      </w:r>
+    </w:p>
+    <w:p>
+      <w:pPr>
+        <w:widowControl/>
+        <w:suppressAutoHyphens w:val="0"/>
+        <w:spacing w:line="360" w:lineRule="auto"/>
+        <w:jc w:val="both"/>
+        <w:rPr>
+          <w:rFonts w:ascii="Times New Roman" w:hAnsi="Times New Roman" w:cs="Times New Roman"/>
+          <w:sz w:val="28"/>
+          <w:szCs w:val="28"/>
+          <w:lang w:val="en-US"/>
+        </w:rPr>
+      </w:pPr>
+      <w:r>
+        <w:rPr>
+          <w:rFonts w:ascii="Times New Roman" w:hAnsi="Times New Roman" w:cs="Times New Roman"/>
+          <w:sz w:val="28"/>
+          <w:szCs w:val="28"/>
+          <w:lang w:val="en-US"/>
+        </w:rPr>
+        <w:t>-- Table `mydb`.`Reader`</w:t>
       </w:r>
     </w:p>
     <w:p>
@@ -6329,310 +7524,6 @@
           <w:lang w:val="en-US"/>
         </w:rPr>
         <w:lastRenderedPageBreak/>
-        <w:t xml:space="preserve">  `id_PP` INT NOT NULL,</w:t>
-      </w:r>
-    </w:p>
-    <w:p>
-      <w:pPr>
-        <w:widowControl/>
-        <w:suppressAutoHyphens w:val="0"/>
-        <w:spacing w:line="360" w:lineRule="auto"/>
-        <w:jc w:val="both"/>
-        <w:rPr>
-          <w:rFonts w:ascii="Times New Roman" w:hAnsi="Times New Roman" w:cs="Times New Roman"/>
-          <w:sz w:val="28"/>
-          <w:szCs w:val="28"/>
-          <w:lang w:val="en-US"/>
-        </w:rPr>
-      </w:pPr>
-      <w:r>
-        <w:rPr>
-          <w:rFonts w:ascii="Times New Roman" w:hAnsi="Times New Roman" w:cs="Times New Roman"/>
-          <w:sz w:val="28"/>
-          <w:szCs w:val="28"/>
-          <w:lang w:val="en-US"/>
-        </w:rPr>
-        <w:t xml:space="preserve">  `Budget` INT NULL,</w:t>
-      </w:r>
-    </w:p>
-    <w:p>
-      <w:pPr>
-        <w:widowControl/>
-        <w:suppressAutoHyphens w:val="0"/>
-        <w:spacing w:line="360" w:lineRule="auto"/>
-        <w:jc w:val="both"/>
-        <w:rPr>
-          <w:rFonts w:ascii="Times New Roman" w:hAnsi="Times New Roman" w:cs="Times New Roman"/>
-          <w:sz w:val="28"/>
-          <w:szCs w:val="28"/>
-          <w:lang w:val="en-US"/>
-        </w:rPr>
-      </w:pPr>
-      <w:r>
-        <w:rPr>
-          <w:rFonts w:ascii="Times New Roman" w:hAnsi="Times New Roman" w:cs="Times New Roman"/>
-          <w:sz w:val="28"/>
-          <w:szCs w:val="28"/>
-          <w:lang w:val="en-US"/>
-        </w:rPr>
-        <w:t xml:space="preserve">  `PrintingPresses` INT NULL,</w:t>
-      </w:r>
-    </w:p>
-    <w:p>
-      <w:pPr>
-        <w:widowControl/>
-        <w:suppressAutoHyphens w:val="0"/>
-        <w:spacing w:line="360" w:lineRule="auto"/>
-        <w:jc w:val="both"/>
-        <w:rPr>
-          <w:rFonts w:ascii="Times New Roman" w:hAnsi="Times New Roman" w:cs="Times New Roman"/>
-          <w:sz w:val="28"/>
-          <w:szCs w:val="28"/>
-          <w:lang w:val="en-US"/>
-        </w:rPr>
-      </w:pPr>
-      <w:r>
-        <w:rPr>
-          <w:rFonts w:ascii="Times New Roman" w:hAnsi="Times New Roman" w:cs="Times New Roman"/>
-          <w:sz w:val="28"/>
-          <w:szCs w:val="28"/>
-          <w:lang w:val="en-US"/>
-        </w:rPr>
-        <w:t xml:space="preserve">  `PublisherEmployee_id_PE` INT NOT NULL,</w:t>
-      </w:r>
-    </w:p>
-    <w:p>
-      <w:pPr>
-        <w:widowControl/>
-        <w:suppressAutoHyphens w:val="0"/>
-        <w:spacing w:line="360" w:lineRule="auto"/>
-        <w:jc w:val="both"/>
-        <w:rPr>
-          <w:rFonts w:ascii="Times New Roman" w:hAnsi="Times New Roman" w:cs="Times New Roman"/>
-          <w:sz w:val="28"/>
-          <w:szCs w:val="28"/>
-          <w:lang w:val="en-US"/>
-        </w:rPr>
-      </w:pPr>
-      <w:r>
-        <w:rPr>
-          <w:rFonts w:ascii="Times New Roman" w:hAnsi="Times New Roman" w:cs="Times New Roman"/>
-          <w:sz w:val="28"/>
-          <w:szCs w:val="28"/>
-          <w:lang w:val="en-US"/>
-        </w:rPr>
-        <w:t xml:space="preserve">  PRIMARY KEY (`id_PP`),</w:t>
-      </w:r>
-    </w:p>
-    <w:p>
-      <w:pPr>
-        <w:widowControl/>
-        <w:suppressAutoHyphens w:val="0"/>
-        <w:spacing w:line="360" w:lineRule="auto"/>
-        <w:jc w:val="both"/>
-        <w:rPr>
-          <w:rFonts w:ascii="Times New Roman" w:hAnsi="Times New Roman" w:cs="Times New Roman"/>
-          <w:sz w:val="28"/>
-          <w:szCs w:val="28"/>
-          <w:lang w:val="en-US"/>
-        </w:rPr>
-      </w:pPr>
-      <w:r>
-        <w:rPr>
-          <w:rFonts w:ascii="Times New Roman" w:hAnsi="Times New Roman" w:cs="Times New Roman"/>
-          <w:sz w:val="28"/>
-          <w:szCs w:val="28"/>
-          <w:lang w:val="en-US"/>
-        </w:rPr>
-        <w:t xml:space="preserve">  INDEX `fk_PublisherProduction_PublisherEmployee1_idx` (`PublisherEmployee_id_PE` ASC) VISIBLE,</w:t>
-      </w:r>
-    </w:p>
-    <w:p>
-      <w:pPr>
-        <w:widowControl/>
-        <w:suppressAutoHyphens w:val="0"/>
-        <w:spacing w:line="360" w:lineRule="auto"/>
-        <w:jc w:val="both"/>
-        <w:rPr>
-          <w:rFonts w:ascii="Times New Roman" w:hAnsi="Times New Roman" w:cs="Times New Roman"/>
-          <w:sz w:val="28"/>
-          <w:szCs w:val="28"/>
-          <w:lang w:val="en-US"/>
-        </w:rPr>
-      </w:pPr>
-      <w:r>
-        <w:rPr>
-          <w:rFonts w:ascii="Times New Roman" w:hAnsi="Times New Roman" w:cs="Times New Roman"/>
-          <w:sz w:val="28"/>
-          <w:szCs w:val="28"/>
-          <w:lang w:val="en-US"/>
-        </w:rPr>
-        <w:t xml:space="preserve">  CONSTRAINT `fk_PublisherProduction_PublisherEmployee1`</w:t>
-      </w:r>
-    </w:p>
-    <w:p>
-      <w:pPr>
-        <w:widowControl/>
-        <w:suppressAutoHyphens w:val="0"/>
-        <w:spacing w:line="360" w:lineRule="auto"/>
-        <w:jc w:val="both"/>
-        <w:rPr>
-          <w:rFonts w:ascii="Times New Roman" w:hAnsi="Times New Roman" w:cs="Times New Roman"/>
-          <w:sz w:val="28"/>
-          <w:szCs w:val="28"/>
-          <w:lang w:val="en-US"/>
-        </w:rPr>
-      </w:pPr>
-      <w:r>
-        <w:rPr>
-          <w:rFonts w:ascii="Times New Roman" w:hAnsi="Times New Roman" w:cs="Times New Roman"/>
-          <w:sz w:val="28"/>
-          <w:szCs w:val="28"/>
-          <w:lang w:val="en-US"/>
-        </w:rPr>
-        <w:t xml:space="preserve">    FOREIGN KEY (`PublisherEmployee_id_PE`)</w:t>
-      </w:r>
-    </w:p>
-    <w:p>
-      <w:pPr>
-        <w:widowControl/>
-        <w:suppressAutoHyphens w:val="0"/>
-        <w:spacing w:line="360" w:lineRule="auto"/>
-        <w:jc w:val="both"/>
-        <w:rPr>
-          <w:rFonts w:ascii="Times New Roman" w:hAnsi="Times New Roman" w:cs="Times New Roman"/>
-          <w:sz w:val="28"/>
-          <w:szCs w:val="28"/>
-          <w:lang w:val="en-US"/>
-        </w:rPr>
-      </w:pPr>
-      <w:r>
-        <w:rPr>
-          <w:rFonts w:ascii="Times New Roman" w:hAnsi="Times New Roman" w:cs="Times New Roman"/>
-          <w:sz w:val="28"/>
-          <w:szCs w:val="28"/>
-          <w:lang w:val="en-US"/>
-        </w:rPr>
-        <w:t xml:space="preserve">    REFERENCES `mydb`.`PublisherEmployee` (`id_PE`)</w:t>
-      </w:r>
-    </w:p>
-    <w:p>
-      <w:pPr>
-        <w:widowControl/>
-        <w:suppressAutoHyphens w:val="0"/>
-        <w:spacing w:line="360" w:lineRule="auto"/>
-        <w:jc w:val="both"/>
-        <w:rPr>
-          <w:rFonts w:ascii="Times New Roman" w:hAnsi="Times New Roman" w:cs="Times New Roman"/>
-          <w:sz w:val="28"/>
-          <w:szCs w:val="28"/>
-          <w:lang w:val="en-US"/>
-        </w:rPr>
-      </w:pPr>
-      <w:r>
-        <w:rPr>
-          <w:rFonts w:ascii="Times New Roman" w:hAnsi="Times New Roman" w:cs="Times New Roman"/>
-          <w:sz w:val="28"/>
-          <w:szCs w:val="28"/>
-          <w:lang w:val="en-US"/>
-        </w:rPr>
-        <w:t xml:space="preserve">    ON DELETE NO ACTION</w:t>
-      </w:r>
-    </w:p>
-    <w:p>
-      <w:pPr>
-        <w:widowControl/>
-        <w:suppressAutoHyphens w:val="0"/>
-        <w:spacing w:line="360" w:lineRule="auto"/>
-        <w:jc w:val="both"/>
-        <w:rPr>
-          <w:rFonts w:ascii="Times New Roman" w:hAnsi="Times New Roman" w:cs="Times New Roman"/>
-          <w:sz w:val="28"/>
-          <w:szCs w:val="28"/>
-          <w:lang w:val="en-US"/>
-        </w:rPr>
-      </w:pPr>
-      <w:r>
-        <w:rPr>
-          <w:rFonts w:ascii="Times New Roman" w:hAnsi="Times New Roman" w:cs="Times New Roman"/>
-          <w:sz w:val="28"/>
-          <w:szCs w:val="28"/>
-          <w:lang w:val="en-US"/>
-        </w:rPr>
-        <w:t xml:space="preserve">    ON UPDATE NO ACTION)</w:t>
-      </w:r>
-    </w:p>
-    <w:p>
-      <w:pPr>
-        <w:widowControl/>
-        <w:suppressAutoHyphens w:val="0"/>
-        <w:spacing w:line="360" w:lineRule="auto"/>
-        <w:jc w:val="both"/>
-        <w:rPr>
-          <w:rFonts w:ascii="Times New Roman" w:hAnsi="Times New Roman" w:cs="Times New Roman"/>
-          <w:sz w:val="28"/>
-          <w:szCs w:val="28"/>
-          <w:lang w:val="en-US"/>
-        </w:rPr>
-      </w:pPr>
-      <w:r>
-        <w:rPr>
-          <w:rFonts w:ascii="Times New Roman" w:hAnsi="Times New Roman" w:cs="Times New Roman"/>
-          <w:sz w:val="28"/>
-          <w:szCs w:val="28"/>
-          <w:lang w:val="en-US"/>
-        </w:rPr>
-        <w:t>ENGINE = InnoDB;</w:t>
-      </w:r>
-    </w:p>
-    <w:p>
-      <w:pPr>
-        <w:widowControl/>
-        <w:suppressAutoHyphens w:val="0"/>
-        <w:spacing w:line="360" w:lineRule="auto"/>
-        <w:jc w:val="both"/>
-        <w:rPr>
-          <w:rFonts w:ascii="Times New Roman" w:hAnsi="Times New Roman" w:cs="Times New Roman"/>
-          <w:sz w:val="28"/>
-          <w:szCs w:val="28"/>
-          <w:lang w:val="en-US"/>
-        </w:rPr>
-      </w:pPr>
-    </w:p>
-    <w:p>
-      <w:pPr>
-        <w:widowControl/>
-        <w:suppressAutoHyphens w:val="0"/>
-        <w:spacing w:line="360" w:lineRule="auto"/>
-        <w:jc w:val="both"/>
-        <w:rPr>
-          <w:rFonts w:ascii="Times New Roman" w:hAnsi="Times New Roman" w:cs="Times New Roman"/>
-          <w:sz w:val="28"/>
-          <w:szCs w:val="28"/>
-          <w:lang w:val="en-US"/>
-        </w:rPr>
-      </w:pPr>
-    </w:p>
-    <w:p>
-      <w:pPr>
-        <w:widowControl/>
-        <w:suppressAutoHyphens w:val="0"/>
-        <w:spacing w:line="360" w:lineRule="auto"/>
-        <w:jc w:val="both"/>
-        <w:rPr>
-          <w:rFonts w:ascii="Times New Roman" w:hAnsi="Times New Roman" w:cs="Times New Roman"/>
-          <w:sz w:val="28"/>
-          <w:szCs w:val="28"/>
-          <w:lang w:val="en-US"/>
-        </w:rPr>
-      </w:pPr>
-      <w:r>
-        <w:rPr>
-          <w:rFonts w:ascii="Times New Roman" w:hAnsi="Times New Roman" w:cs="Times New Roman"/>
-          <w:sz w:val="28"/>
-          <w:szCs w:val="28"/>
-          <w:lang w:val="en-US"/>
-        </w:rPr>
         <w:t>-- -----------------------------------------------------</w:t>
       </w:r>
     </w:p>
@@ -6656,961 +7547,6 @@
           <w:szCs w:val="28"/>
           <w:lang w:val="en-US"/>
         </w:rPr>
-        <w:t>-- Table `mydb`.`Publisher`</w:t>
-      </w:r>
-    </w:p>
-    <w:p>
-      <w:pPr>
-        <w:widowControl/>
-        <w:suppressAutoHyphens w:val="0"/>
-        <w:spacing w:line="360" w:lineRule="auto"/>
-        <w:jc w:val="both"/>
-        <w:rPr>
-          <w:rFonts w:ascii="Times New Roman" w:hAnsi="Times New Roman" w:cs="Times New Roman"/>
-          <w:sz w:val="28"/>
-          <w:szCs w:val="28"/>
-          <w:lang w:val="en-US"/>
-        </w:rPr>
-      </w:pPr>
-      <w:r>
-        <w:rPr>
-          <w:rFonts w:ascii="Times New Roman" w:hAnsi="Times New Roman" w:cs="Times New Roman"/>
-          <w:sz w:val="28"/>
-          <w:szCs w:val="28"/>
-          <w:lang w:val="en-US"/>
-        </w:rPr>
-        <w:t>-- -----------------------------------------------------</w:t>
-      </w:r>
-    </w:p>
-    <w:p>
-      <w:pPr>
-        <w:widowControl/>
-        <w:suppressAutoHyphens w:val="0"/>
-        <w:spacing w:line="360" w:lineRule="auto"/>
-        <w:jc w:val="both"/>
-        <w:rPr>
-          <w:rFonts w:ascii="Times New Roman" w:hAnsi="Times New Roman" w:cs="Times New Roman"/>
-          <w:sz w:val="28"/>
-          <w:szCs w:val="28"/>
-          <w:lang w:val="en-US"/>
-        </w:rPr>
-      </w:pPr>
-      <w:r>
-        <w:rPr>
-          <w:rFonts w:ascii="Times New Roman" w:hAnsi="Times New Roman" w:cs="Times New Roman"/>
-          <w:sz w:val="28"/>
-          <w:szCs w:val="28"/>
-          <w:lang w:val="en-US"/>
-        </w:rPr>
-        <w:t>CREATE TABLE IF NOT EXISTS `mydb`.`Publisher` (</w:t>
-      </w:r>
-    </w:p>
-    <w:p>
-      <w:pPr>
-        <w:widowControl/>
-        <w:suppressAutoHyphens w:val="0"/>
-        <w:spacing w:line="360" w:lineRule="auto"/>
-        <w:jc w:val="both"/>
-        <w:rPr>
-          <w:rFonts w:ascii="Times New Roman" w:hAnsi="Times New Roman" w:cs="Times New Roman"/>
-          <w:sz w:val="28"/>
-          <w:szCs w:val="28"/>
-          <w:lang w:val="en-US"/>
-        </w:rPr>
-      </w:pPr>
-      <w:r>
-        <w:rPr>
-          <w:rFonts w:ascii="Times New Roman" w:hAnsi="Times New Roman" w:cs="Times New Roman"/>
-          <w:sz w:val="28"/>
-          <w:szCs w:val="28"/>
-          <w:lang w:val="en-US"/>
-        </w:rPr>
-        <w:t xml:space="preserve">  `idPublisher` INT NOT NULL,</w:t>
-      </w:r>
-    </w:p>
-    <w:p>
-      <w:pPr>
-        <w:widowControl/>
-        <w:suppressAutoHyphens w:val="0"/>
-        <w:spacing w:line="360" w:lineRule="auto"/>
-        <w:jc w:val="both"/>
-        <w:rPr>
-          <w:rFonts w:ascii="Times New Roman" w:hAnsi="Times New Roman" w:cs="Times New Roman"/>
-          <w:sz w:val="28"/>
-          <w:szCs w:val="28"/>
-          <w:lang w:val="en-US"/>
-        </w:rPr>
-      </w:pPr>
-      <w:r>
-        <w:rPr>
-          <w:rFonts w:ascii="Times New Roman" w:hAnsi="Times New Roman" w:cs="Times New Roman"/>
-          <w:sz w:val="28"/>
-          <w:szCs w:val="28"/>
-          <w:lang w:val="en-US"/>
-        </w:rPr>
-        <w:t xml:space="preserve">  `PublisherRaiting` INT NULL,</w:t>
-      </w:r>
-    </w:p>
-    <w:p>
-      <w:pPr>
-        <w:widowControl/>
-        <w:suppressAutoHyphens w:val="0"/>
-        <w:spacing w:line="360" w:lineRule="auto"/>
-        <w:jc w:val="both"/>
-        <w:rPr>
-          <w:rFonts w:ascii="Times New Roman" w:hAnsi="Times New Roman" w:cs="Times New Roman"/>
-          <w:sz w:val="28"/>
-          <w:szCs w:val="28"/>
-          <w:lang w:val="en-US"/>
-        </w:rPr>
-      </w:pPr>
-      <w:r>
-        <w:rPr>
-          <w:rFonts w:ascii="Times New Roman" w:hAnsi="Times New Roman" w:cs="Times New Roman"/>
-          <w:sz w:val="28"/>
-          <w:szCs w:val="28"/>
-          <w:lang w:val="en-US"/>
-        </w:rPr>
-        <w:t xml:space="preserve">  `PublisherProduction_id_PP` INT NOT NULL,</w:t>
-      </w:r>
-    </w:p>
-    <w:p>
-      <w:pPr>
-        <w:widowControl/>
-        <w:suppressAutoHyphens w:val="0"/>
-        <w:spacing w:line="360" w:lineRule="auto"/>
-        <w:jc w:val="both"/>
-        <w:rPr>
-          <w:rFonts w:ascii="Times New Roman" w:hAnsi="Times New Roman" w:cs="Times New Roman"/>
-          <w:sz w:val="28"/>
-          <w:szCs w:val="28"/>
-          <w:lang w:val="en-US"/>
-        </w:rPr>
-      </w:pPr>
-      <w:r>
-        <w:rPr>
-          <w:rFonts w:ascii="Times New Roman" w:hAnsi="Times New Roman" w:cs="Times New Roman"/>
-          <w:sz w:val="28"/>
-          <w:szCs w:val="28"/>
-          <w:lang w:val="en-US"/>
-        </w:rPr>
-        <w:t xml:space="preserve">  PRIMARY KEY (`idPublisher`),</w:t>
-      </w:r>
-    </w:p>
-    <w:p>
-      <w:pPr>
-        <w:widowControl/>
-        <w:suppressAutoHyphens w:val="0"/>
-        <w:spacing w:line="360" w:lineRule="auto"/>
-        <w:jc w:val="both"/>
-        <w:rPr>
-          <w:rFonts w:ascii="Times New Roman" w:hAnsi="Times New Roman" w:cs="Times New Roman"/>
-          <w:sz w:val="28"/>
-          <w:szCs w:val="28"/>
-          <w:lang w:val="en-US"/>
-        </w:rPr>
-      </w:pPr>
-      <w:r>
-        <w:rPr>
-          <w:rFonts w:ascii="Times New Roman" w:hAnsi="Times New Roman" w:cs="Times New Roman"/>
-          <w:sz w:val="28"/>
-          <w:szCs w:val="28"/>
-          <w:lang w:val="en-US"/>
-        </w:rPr>
-        <w:t xml:space="preserve">  INDEX `fk_Publisher_PublisherProduction1_idx` (`PublisherProduction_id_PP` ASC) VISIBLE,</w:t>
-      </w:r>
-    </w:p>
-    <w:p>
-      <w:pPr>
-        <w:widowControl/>
-        <w:suppressAutoHyphens w:val="0"/>
-        <w:spacing w:line="360" w:lineRule="auto"/>
-        <w:jc w:val="both"/>
-        <w:rPr>
-          <w:rFonts w:ascii="Times New Roman" w:hAnsi="Times New Roman" w:cs="Times New Roman"/>
-          <w:sz w:val="28"/>
-          <w:szCs w:val="28"/>
-          <w:lang w:val="en-US"/>
-        </w:rPr>
-      </w:pPr>
-      <w:r>
-        <w:rPr>
-          <w:rFonts w:ascii="Times New Roman" w:hAnsi="Times New Roman" w:cs="Times New Roman"/>
-          <w:sz w:val="28"/>
-          <w:szCs w:val="28"/>
-          <w:lang w:val="en-US"/>
-        </w:rPr>
-        <w:t xml:space="preserve">  CONSTRAINT `fk_Publisher_PublisherProduction1`</w:t>
-      </w:r>
-    </w:p>
-    <w:p>
-      <w:pPr>
-        <w:widowControl/>
-        <w:suppressAutoHyphens w:val="0"/>
-        <w:spacing w:line="360" w:lineRule="auto"/>
-        <w:jc w:val="both"/>
-        <w:rPr>
-          <w:rFonts w:ascii="Times New Roman" w:hAnsi="Times New Roman" w:cs="Times New Roman"/>
-          <w:sz w:val="28"/>
-          <w:szCs w:val="28"/>
-          <w:lang w:val="en-US"/>
-        </w:rPr>
-      </w:pPr>
-      <w:r>
-        <w:rPr>
-          <w:rFonts w:ascii="Times New Roman" w:hAnsi="Times New Roman" w:cs="Times New Roman"/>
-          <w:sz w:val="28"/>
-          <w:szCs w:val="28"/>
-          <w:lang w:val="en-US"/>
-        </w:rPr>
-        <w:t xml:space="preserve">    FOREIGN KEY (`PublisherProduction_id_PP`)</w:t>
-      </w:r>
-    </w:p>
-    <w:p>
-      <w:pPr>
-        <w:widowControl/>
-        <w:suppressAutoHyphens w:val="0"/>
-        <w:spacing w:line="360" w:lineRule="auto"/>
-        <w:jc w:val="both"/>
-        <w:rPr>
-          <w:rFonts w:ascii="Times New Roman" w:hAnsi="Times New Roman" w:cs="Times New Roman"/>
-          <w:sz w:val="28"/>
-          <w:szCs w:val="28"/>
-          <w:lang w:val="en-US"/>
-        </w:rPr>
-      </w:pPr>
-      <w:r>
-        <w:rPr>
-          <w:rFonts w:ascii="Times New Roman" w:hAnsi="Times New Roman" w:cs="Times New Roman"/>
-          <w:sz w:val="28"/>
-          <w:szCs w:val="28"/>
-          <w:lang w:val="en-US"/>
-        </w:rPr>
-        <w:t xml:space="preserve">    REFERENCES `mydb`.`PublisherProduction` (`id_PP`)</w:t>
-      </w:r>
-    </w:p>
-    <w:p>
-      <w:pPr>
-        <w:widowControl/>
-        <w:suppressAutoHyphens w:val="0"/>
-        <w:spacing w:line="360" w:lineRule="auto"/>
-        <w:jc w:val="both"/>
-        <w:rPr>
-          <w:rFonts w:ascii="Times New Roman" w:hAnsi="Times New Roman" w:cs="Times New Roman"/>
-          <w:sz w:val="28"/>
-          <w:szCs w:val="28"/>
-          <w:lang w:val="en-US"/>
-        </w:rPr>
-      </w:pPr>
-      <w:r>
-        <w:rPr>
-          <w:rFonts w:ascii="Times New Roman" w:hAnsi="Times New Roman" w:cs="Times New Roman"/>
-          <w:sz w:val="28"/>
-          <w:szCs w:val="28"/>
-          <w:lang w:val="en-US"/>
-        </w:rPr>
-        <w:t xml:space="preserve">    ON DELETE NO ACTION</w:t>
-      </w:r>
-    </w:p>
-    <w:p>
-      <w:pPr>
-        <w:widowControl/>
-        <w:suppressAutoHyphens w:val="0"/>
-        <w:spacing w:line="360" w:lineRule="auto"/>
-        <w:jc w:val="both"/>
-        <w:rPr>
-          <w:rFonts w:ascii="Times New Roman" w:hAnsi="Times New Roman" w:cs="Times New Roman"/>
-          <w:sz w:val="28"/>
-          <w:szCs w:val="28"/>
-          <w:lang w:val="en-US"/>
-        </w:rPr>
-      </w:pPr>
-      <w:r>
-        <w:rPr>
-          <w:rFonts w:ascii="Times New Roman" w:hAnsi="Times New Roman" w:cs="Times New Roman"/>
-          <w:sz w:val="28"/>
-          <w:szCs w:val="28"/>
-          <w:lang w:val="en-US"/>
-        </w:rPr>
-        <w:t xml:space="preserve">    ON UPDATE NO ACTION)</w:t>
-      </w:r>
-    </w:p>
-    <w:p>
-      <w:pPr>
-        <w:widowControl/>
-        <w:suppressAutoHyphens w:val="0"/>
-        <w:spacing w:line="360" w:lineRule="auto"/>
-        <w:jc w:val="both"/>
-        <w:rPr>
-          <w:rFonts w:ascii="Times New Roman" w:hAnsi="Times New Roman" w:cs="Times New Roman"/>
-          <w:sz w:val="28"/>
-          <w:szCs w:val="28"/>
-          <w:lang w:val="en-US"/>
-        </w:rPr>
-      </w:pPr>
-      <w:r>
-        <w:rPr>
-          <w:rFonts w:ascii="Times New Roman" w:hAnsi="Times New Roman" w:cs="Times New Roman"/>
-          <w:sz w:val="28"/>
-          <w:szCs w:val="28"/>
-          <w:lang w:val="en-US"/>
-        </w:rPr>
-        <w:lastRenderedPageBreak/>
-        <w:t>ENGINE = InnoDB;</w:t>
-      </w:r>
-    </w:p>
-    <w:p>
-      <w:pPr>
-        <w:widowControl/>
-        <w:suppressAutoHyphens w:val="0"/>
-        <w:spacing w:line="360" w:lineRule="auto"/>
-        <w:jc w:val="both"/>
-        <w:rPr>
-          <w:rFonts w:ascii="Times New Roman" w:hAnsi="Times New Roman" w:cs="Times New Roman"/>
-          <w:sz w:val="28"/>
-          <w:szCs w:val="28"/>
-          <w:lang w:val="en-US"/>
-        </w:rPr>
-      </w:pPr>
-    </w:p>
-    <w:p>
-      <w:pPr>
-        <w:widowControl/>
-        <w:suppressAutoHyphens w:val="0"/>
-        <w:spacing w:line="360" w:lineRule="auto"/>
-        <w:jc w:val="both"/>
-        <w:rPr>
-          <w:rFonts w:ascii="Times New Roman" w:hAnsi="Times New Roman" w:cs="Times New Roman"/>
-          <w:sz w:val="28"/>
-          <w:szCs w:val="28"/>
-          <w:lang w:val="en-US"/>
-        </w:rPr>
-      </w:pPr>
-    </w:p>
-    <w:p>
-      <w:pPr>
-        <w:widowControl/>
-        <w:suppressAutoHyphens w:val="0"/>
-        <w:spacing w:line="360" w:lineRule="auto"/>
-        <w:jc w:val="both"/>
-        <w:rPr>
-          <w:rFonts w:ascii="Times New Roman" w:hAnsi="Times New Roman" w:cs="Times New Roman"/>
-          <w:sz w:val="28"/>
-          <w:szCs w:val="28"/>
-          <w:lang w:val="en-US"/>
-        </w:rPr>
-      </w:pPr>
-      <w:r>
-        <w:rPr>
-          <w:rFonts w:ascii="Times New Roman" w:hAnsi="Times New Roman" w:cs="Times New Roman"/>
-          <w:sz w:val="28"/>
-          <w:szCs w:val="28"/>
-          <w:lang w:val="en-US"/>
-        </w:rPr>
-        <w:t>-- -----------------------------------------------------</w:t>
-      </w:r>
-    </w:p>
-    <w:p>
-      <w:pPr>
-        <w:widowControl/>
-        <w:suppressAutoHyphens w:val="0"/>
-        <w:spacing w:line="360" w:lineRule="auto"/>
-        <w:jc w:val="both"/>
-        <w:rPr>
-          <w:rFonts w:ascii="Times New Roman" w:hAnsi="Times New Roman" w:cs="Times New Roman"/>
-          <w:sz w:val="28"/>
-          <w:szCs w:val="28"/>
-          <w:lang w:val="en-US"/>
-        </w:rPr>
-      </w:pPr>
-      <w:r>
-        <w:rPr>
-          <w:rFonts w:ascii="Times New Roman" w:hAnsi="Times New Roman" w:cs="Times New Roman"/>
-          <w:sz w:val="28"/>
-          <w:szCs w:val="28"/>
-          <w:lang w:val="en-US"/>
-        </w:rPr>
-        <w:t>-- Table `mydb`.`Contract`</w:t>
-      </w:r>
-    </w:p>
-    <w:p>
-      <w:pPr>
-        <w:widowControl/>
-        <w:suppressAutoHyphens w:val="0"/>
-        <w:spacing w:line="360" w:lineRule="auto"/>
-        <w:jc w:val="both"/>
-        <w:rPr>
-          <w:rFonts w:ascii="Times New Roman" w:hAnsi="Times New Roman" w:cs="Times New Roman"/>
-          <w:sz w:val="28"/>
-          <w:szCs w:val="28"/>
-          <w:lang w:val="en-US"/>
-        </w:rPr>
-      </w:pPr>
-      <w:r>
-        <w:rPr>
-          <w:rFonts w:ascii="Times New Roman" w:hAnsi="Times New Roman" w:cs="Times New Roman"/>
-          <w:sz w:val="28"/>
-          <w:szCs w:val="28"/>
-          <w:lang w:val="en-US"/>
-        </w:rPr>
-        <w:t>-- -----------------------------------------------------</w:t>
-      </w:r>
-    </w:p>
-    <w:p>
-      <w:pPr>
-        <w:widowControl/>
-        <w:suppressAutoHyphens w:val="0"/>
-        <w:spacing w:line="360" w:lineRule="auto"/>
-        <w:jc w:val="both"/>
-        <w:rPr>
-          <w:rFonts w:ascii="Times New Roman" w:hAnsi="Times New Roman" w:cs="Times New Roman"/>
-          <w:sz w:val="28"/>
-          <w:szCs w:val="28"/>
-          <w:lang w:val="en-US"/>
-        </w:rPr>
-      </w:pPr>
-      <w:r>
-        <w:rPr>
-          <w:rFonts w:ascii="Times New Roman" w:hAnsi="Times New Roman" w:cs="Times New Roman"/>
-          <w:sz w:val="28"/>
-          <w:szCs w:val="28"/>
-          <w:lang w:val="en-US"/>
-        </w:rPr>
-        <w:t>CREATE TABLE IF NOT EXISTS `mydb`.`Contract` (</w:t>
-      </w:r>
-    </w:p>
-    <w:p>
-      <w:pPr>
-        <w:widowControl/>
-        <w:suppressAutoHyphens w:val="0"/>
-        <w:spacing w:line="360" w:lineRule="auto"/>
-        <w:jc w:val="both"/>
-        <w:rPr>
-          <w:rFonts w:ascii="Times New Roman" w:hAnsi="Times New Roman" w:cs="Times New Roman"/>
-          <w:sz w:val="28"/>
-          <w:szCs w:val="28"/>
-          <w:lang w:val="en-US"/>
-        </w:rPr>
-      </w:pPr>
-      <w:r>
-        <w:rPr>
-          <w:rFonts w:ascii="Times New Roman" w:hAnsi="Times New Roman" w:cs="Times New Roman"/>
-          <w:sz w:val="28"/>
-          <w:szCs w:val="28"/>
-          <w:lang w:val="en-US"/>
-        </w:rPr>
-        <w:t xml:space="preserve">  `idContract` INT NOT NULL,</w:t>
-      </w:r>
-    </w:p>
-    <w:p>
-      <w:pPr>
-        <w:widowControl/>
-        <w:suppressAutoHyphens w:val="0"/>
-        <w:spacing w:line="360" w:lineRule="auto"/>
-        <w:jc w:val="both"/>
-        <w:rPr>
-          <w:rFonts w:ascii="Times New Roman" w:hAnsi="Times New Roman" w:cs="Times New Roman"/>
-          <w:sz w:val="28"/>
-          <w:szCs w:val="28"/>
-          <w:lang w:val="en-US"/>
-        </w:rPr>
-      </w:pPr>
-      <w:r>
-        <w:rPr>
-          <w:rFonts w:ascii="Times New Roman" w:hAnsi="Times New Roman" w:cs="Times New Roman"/>
-          <w:sz w:val="28"/>
-          <w:szCs w:val="28"/>
-          <w:lang w:val="en-US"/>
-        </w:rPr>
-        <w:t xml:space="preserve">  `Payment` INT NULL,</w:t>
-      </w:r>
-    </w:p>
-    <w:p>
-      <w:pPr>
-        <w:widowControl/>
-        <w:suppressAutoHyphens w:val="0"/>
-        <w:spacing w:line="360" w:lineRule="auto"/>
-        <w:jc w:val="both"/>
-        <w:rPr>
-          <w:rFonts w:ascii="Times New Roman" w:hAnsi="Times New Roman" w:cs="Times New Roman"/>
-          <w:sz w:val="28"/>
-          <w:szCs w:val="28"/>
-          <w:lang w:val="en-US"/>
-        </w:rPr>
-      </w:pPr>
-      <w:r>
-        <w:rPr>
-          <w:rFonts w:ascii="Times New Roman" w:hAnsi="Times New Roman" w:cs="Times New Roman"/>
-          <w:sz w:val="28"/>
-          <w:szCs w:val="28"/>
-          <w:lang w:val="en-US"/>
-        </w:rPr>
-        <w:t xml:space="preserve">  `Author_idAuthor` INT NOT NULL,</w:t>
-      </w:r>
-    </w:p>
-    <w:p>
-      <w:pPr>
-        <w:widowControl/>
-        <w:suppressAutoHyphens w:val="0"/>
-        <w:spacing w:line="360" w:lineRule="auto"/>
-        <w:jc w:val="both"/>
-        <w:rPr>
-          <w:rFonts w:ascii="Times New Roman" w:hAnsi="Times New Roman" w:cs="Times New Roman"/>
-          <w:sz w:val="28"/>
-          <w:szCs w:val="28"/>
-          <w:lang w:val="en-US"/>
-        </w:rPr>
-      </w:pPr>
-      <w:r>
-        <w:rPr>
-          <w:rFonts w:ascii="Times New Roman" w:hAnsi="Times New Roman" w:cs="Times New Roman"/>
-          <w:sz w:val="28"/>
-          <w:szCs w:val="28"/>
-          <w:lang w:val="en-US"/>
-        </w:rPr>
-        <w:t xml:space="preserve">  `Publisher_idPublisher` INT NOT NULL,</w:t>
-      </w:r>
-    </w:p>
-    <w:p>
-      <w:pPr>
-        <w:widowControl/>
-        <w:suppressAutoHyphens w:val="0"/>
-        <w:spacing w:line="360" w:lineRule="auto"/>
-        <w:jc w:val="both"/>
-        <w:rPr>
-          <w:rFonts w:ascii="Times New Roman" w:hAnsi="Times New Roman" w:cs="Times New Roman"/>
-          <w:sz w:val="28"/>
-          <w:szCs w:val="28"/>
-          <w:lang w:val="en-US"/>
-        </w:rPr>
-      </w:pPr>
-      <w:r>
-        <w:rPr>
-          <w:rFonts w:ascii="Times New Roman" w:hAnsi="Times New Roman" w:cs="Times New Roman"/>
-          <w:sz w:val="28"/>
-          <w:szCs w:val="28"/>
-          <w:lang w:val="en-US"/>
-        </w:rPr>
-        <w:t xml:space="preserve">  PRIMARY KEY (`idContract`, `Author_idAuthor`, `Publisher_idPublisher`),</w:t>
-      </w:r>
-    </w:p>
-    <w:p>
-      <w:pPr>
-        <w:widowControl/>
-        <w:suppressAutoHyphens w:val="0"/>
-        <w:spacing w:line="360" w:lineRule="auto"/>
-        <w:jc w:val="both"/>
-        <w:rPr>
-          <w:rFonts w:ascii="Times New Roman" w:hAnsi="Times New Roman" w:cs="Times New Roman"/>
-          <w:sz w:val="28"/>
-          <w:szCs w:val="28"/>
-          <w:lang w:val="en-US"/>
-        </w:rPr>
-      </w:pPr>
-      <w:r>
-        <w:rPr>
-          <w:rFonts w:ascii="Times New Roman" w:hAnsi="Times New Roman" w:cs="Times New Roman"/>
-          <w:sz w:val="28"/>
-          <w:szCs w:val="28"/>
-          <w:lang w:val="en-US"/>
-        </w:rPr>
-        <w:t xml:space="preserve">  INDEX `fk_Contract_Author_idx` (`Author_idAuthor` ASC) VISIBLE,</w:t>
-      </w:r>
-    </w:p>
-    <w:p>
-      <w:pPr>
-        <w:widowControl/>
-        <w:suppressAutoHyphens w:val="0"/>
-        <w:spacing w:line="360" w:lineRule="auto"/>
-        <w:jc w:val="both"/>
-        <w:rPr>
-          <w:rFonts w:ascii="Times New Roman" w:hAnsi="Times New Roman" w:cs="Times New Roman"/>
-          <w:sz w:val="28"/>
-          <w:szCs w:val="28"/>
-          <w:lang w:val="en-US"/>
-        </w:rPr>
-      </w:pPr>
-      <w:r>
-        <w:rPr>
-          <w:rFonts w:ascii="Times New Roman" w:hAnsi="Times New Roman" w:cs="Times New Roman"/>
-          <w:sz w:val="28"/>
-          <w:szCs w:val="28"/>
-          <w:lang w:val="en-US"/>
-        </w:rPr>
-        <w:t xml:space="preserve">  INDEX `fk_Contract_Publisher1_idx` (`Publisher_idPublisher` ASC) VISIBLE,</w:t>
-      </w:r>
-    </w:p>
-    <w:p>
-      <w:pPr>
-        <w:widowControl/>
-        <w:suppressAutoHyphens w:val="0"/>
-        <w:spacing w:line="360" w:lineRule="auto"/>
-        <w:jc w:val="both"/>
-        <w:rPr>
-          <w:rFonts w:ascii="Times New Roman" w:hAnsi="Times New Roman" w:cs="Times New Roman"/>
-          <w:sz w:val="28"/>
-          <w:szCs w:val="28"/>
-          <w:lang w:val="en-US"/>
-        </w:rPr>
-      </w:pPr>
-      <w:r>
-        <w:rPr>
-          <w:rFonts w:ascii="Times New Roman" w:hAnsi="Times New Roman" w:cs="Times New Roman"/>
-          <w:sz w:val="28"/>
-          <w:szCs w:val="28"/>
-          <w:lang w:val="en-US"/>
-        </w:rPr>
-        <w:t xml:space="preserve">  CONSTRAINT `fk_Contract_Author`</w:t>
-      </w:r>
-    </w:p>
-    <w:p>
-      <w:pPr>
-        <w:widowControl/>
-        <w:suppressAutoHyphens w:val="0"/>
-        <w:spacing w:line="360" w:lineRule="auto"/>
-        <w:jc w:val="both"/>
-        <w:rPr>
-          <w:rFonts w:ascii="Times New Roman" w:hAnsi="Times New Roman" w:cs="Times New Roman"/>
-          <w:sz w:val="28"/>
-          <w:szCs w:val="28"/>
-          <w:lang w:val="en-US"/>
-        </w:rPr>
-      </w:pPr>
-      <w:r>
-        <w:rPr>
-          <w:rFonts w:ascii="Times New Roman" w:hAnsi="Times New Roman" w:cs="Times New Roman"/>
-          <w:sz w:val="28"/>
-          <w:szCs w:val="28"/>
-          <w:lang w:val="en-US"/>
-        </w:rPr>
-        <w:t xml:space="preserve">    FOREIGN KEY (`Author_idAuthor`)</w:t>
-      </w:r>
-    </w:p>
-    <w:p>
-      <w:pPr>
-        <w:widowControl/>
-        <w:suppressAutoHyphens w:val="0"/>
-        <w:spacing w:line="360" w:lineRule="auto"/>
-        <w:jc w:val="both"/>
-        <w:rPr>
-          <w:rFonts w:ascii="Times New Roman" w:hAnsi="Times New Roman" w:cs="Times New Roman"/>
-          <w:sz w:val="28"/>
-          <w:szCs w:val="28"/>
-          <w:lang w:val="en-US"/>
-        </w:rPr>
-      </w:pPr>
-      <w:r>
-        <w:rPr>
-          <w:rFonts w:ascii="Times New Roman" w:hAnsi="Times New Roman" w:cs="Times New Roman"/>
-          <w:sz w:val="28"/>
-          <w:szCs w:val="28"/>
-          <w:lang w:val="en-US"/>
-        </w:rPr>
-        <w:t xml:space="preserve">    REFERENCES `mydb`.`Author` (`idAuthor`)</w:t>
-      </w:r>
-    </w:p>
-    <w:p>
-      <w:pPr>
-        <w:widowControl/>
-        <w:suppressAutoHyphens w:val="0"/>
-        <w:spacing w:line="360" w:lineRule="auto"/>
-        <w:jc w:val="both"/>
-        <w:rPr>
-          <w:rFonts w:ascii="Times New Roman" w:hAnsi="Times New Roman" w:cs="Times New Roman"/>
-          <w:sz w:val="28"/>
-          <w:szCs w:val="28"/>
-          <w:lang w:val="en-US"/>
-        </w:rPr>
-      </w:pPr>
-      <w:r>
-        <w:rPr>
-          <w:rFonts w:ascii="Times New Roman" w:hAnsi="Times New Roman" w:cs="Times New Roman"/>
-          <w:sz w:val="28"/>
-          <w:szCs w:val="28"/>
-          <w:lang w:val="en-US"/>
-        </w:rPr>
-        <w:t xml:space="preserve">    ON DELETE NO ACTION</w:t>
-      </w:r>
-    </w:p>
-    <w:p>
-      <w:pPr>
-        <w:widowControl/>
-        <w:suppressAutoHyphens w:val="0"/>
-        <w:spacing w:line="360" w:lineRule="auto"/>
-        <w:jc w:val="both"/>
-        <w:rPr>
-          <w:rFonts w:ascii="Times New Roman" w:hAnsi="Times New Roman" w:cs="Times New Roman"/>
-          <w:sz w:val="28"/>
-          <w:szCs w:val="28"/>
-          <w:lang w:val="en-US"/>
-        </w:rPr>
-      </w:pPr>
-      <w:r>
-        <w:rPr>
-          <w:rFonts w:ascii="Times New Roman" w:hAnsi="Times New Roman" w:cs="Times New Roman"/>
-          <w:sz w:val="28"/>
-          <w:szCs w:val="28"/>
-          <w:lang w:val="en-US"/>
-        </w:rPr>
-        <w:t xml:space="preserve">    ON UPDATE NO ACTION,</w:t>
-      </w:r>
-    </w:p>
-    <w:p>
-      <w:pPr>
-        <w:widowControl/>
-        <w:suppressAutoHyphens w:val="0"/>
-        <w:spacing w:line="360" w:lineRule="auto"/>
-        <w:jc w:val="both"/>
-        <w:rPr>
-          <w:rFonts w:ascii="Times New Roman" w:hAnsi="Times New Roman" w:cs="Times New Roman"/>
-          <w:sz w:val="28"/>
-          <w:szCs w:val="28"/>
-          <w:lang w:val="en-US"/>
-        </w:rPr>
-      </w:pPr>
-      <w:r>
-        <w:rPr>
-          <w:rFonts w:ascii="Times New Roman" w:hAnsi="Times New Roman" w:cs="Times New Roman"/>
-          <w:sz w:val="28"/>
-          <w:szCs w:val="28"/>
-          <w:lang w:val="en-US"/>
-        </w:rPr>
-        <w:t xml:space="preserve">  CONSTRAINT `fk_Contract_Publisher1`</w:t>
-      </w:r>
-    </w:p>
-    <w:p>
-      <w:pPr>
-        <w:widowControl/>
-        <w:suppressAutoHyphens w:val="0"/>
-        <w:spacing w:line="360" w:lineRule="auto"/>
-        <w:jc w:val="both"/>
-        <w:rPr>
-          <w:rFonts w:ascii="Times New Roman" w:hAnsi="Times New Roman" w:cs="Times New Roman"/>
-          <w:sz w:val="28"/>
-          <w:szCs w:val="28"/>
-          <w:lang w:val="en-US"/>
-        </w:rPr>
-      </w:pPr>
-      <w:r>
-        <w:rPr>
-          <w:rFonts w:ascii="Times New Roman" w:hAnsi="Times New Roman" w:cs="Times New Roman"/>
-          <w:sz w:val="28"/>
-          <w:szCs w:val="28"/>
-          <w:lang w:val="en-US"/>
-        </w:rPr>
-        <w:t xml:space="preserve">    FOREIGN KEY (`Publisher_idPublisher`)</w:t>
-      </w:r>
-    </w:p>
-    <w:p>
-      <w:pPr>
-        <w:widowControl/>
-        <w:suppressAutoHyphens w:val="0"/>
-        <w:spacing w:line="360" w:lineRule="auto"/>
-        <w:jc w:val="both"/>
-        <w:rPr>
-          <w:rFonts w:ascii="Times New Roman" w:hAnsi="Times New Roman" w:cs="Times New Roman"/>
-          <w:sz w:val="28"/>
-          <w:szCs w:val="28"/>
-          <w:lang w:val="en-US"/>
-        </w:rPr>
-      </w:pPr>
-      <w:r>
-        <w:rPr>
-          <w:rFonts w:ascii="Times New Roman" w:hAnsi="Times New Roman" w:cs="Times New Roman"/>
-          <w:sz w:val="28"/>
-          <w:szCs w:val="28"/>
-          <w:lang w:val="en-US"/>
-        </w:rPr>
-        <w:t xml:space="preserve">    REFERENCES `mydb`.`Publisher` (`idPublisher`)</w:t>
-      </w:r>
-    </w:p>
-    <w:p>
-      <w:pPr>
-        <w:widowControl/>
-        <w:suppressAutoHyphens w:val="0"/>
-        <w:spacing w:line="360" w:lineRule="auto"/>
-        <w:jc w:val="both"/>
-        <w:rPr>
-          <w:rFonts w:ascii="Times New Roman" w:hAnsi="Times New Roman" w:cs="Times New Roman"/>
-          <w:sz w:val="28"/>
-          <w:szCs w:val="28"/>
-          <w:lang w:val="en-US"/>
-        </w:rPr>
-      </w:pPr>
-      <w:r>
-        <w:rPr>
-          <w:rFonts w:ascii="Times New Roman" w:hAnsi="Times New Roman" w:cs="Times New Roman"/>
-          <w:sz w:val="28"/>
-          <w:szCs w:val="28"/>
-          <w:lang w:val="en-US"/>
-        </w:rPr>
-        <w:t xml:space="preserve">    ON DELETE NO ACTION</w:t>
-      </w:r>
-    </w:p>
-    <w:p>
-      <w:pPr>
-        <w:widowControl/>
-        <w:suppressAutoHyphens w:val="0"/>
-        <w:spacing w:line="360" w:lineRule="auto"/>
-        <w:jc w:val="both"/>
-        <w:rPr>
-          <w:rFonts w:ascii="Times New Roman" w:hAnsi="Times New Roman" w:cs="Times New Roman"/>
-          <w:sz w:val="28"/>
-          <w:szCs w:val="28"/>
-          <w:lang w:val="en-US"/>
-        </w:rPr>
-      </w:pPr>
-      <w:r>
-        <w:rPr>
-          <w:rFonts w:ascii="Times New Roman" w:hAnsi="Times New Roman" w:cs="Times New Roman"/>
-          <w:sz w:val="28"/>
-          <w:szCs w:val="28"/>
-          <w:lang w:val="en-US"/>
-        </w:rPr>
-        <w:t xml:space="preserve">    ON UPDATE NO ACTION)</w:t>
-      </w:r>
-    </w:p>
-    <w:p>
-      <w:pPr>
-        <w:widowControl/>
-        <w:suppressAutoHyphens w:val="0"/>
-        <w:spacing w:line="360" w:lineRule="auto"/>
-        <w:jc w:val="both"/>
-        <w:rPr>
-          <w:rFonts w:ascii="Times New Roman" w:hAnsi="Times New Roman" w:cs="Times New Roman"/>
-          <w:sz w:val="28"/>
-          <w:szCs w:val="28"/>
-          <w:lang w:val="en-US"/>
-        </w:rPr>
-      </w:pPr>
-      <w:r>
-        <w:rPr>
-          <w:rFonts w:ascii="Times New Roman" w:hAnsi="Times New Roman" w:cs="Times New Roman"/>
-          <w:sz w:val="28"/>
-          <w:szCs w:val="28"/>
-          <w:lang w:val="en-US"/>
-        </w:rPr>
-        <w:t>ENGINE = InnoDB;</w:t>
-      </w:r>
-    </w:p>
-    <w:p>
-      <w:pPr>
-        <w:widowControl/>
-        <w:suppressAutoHyphens w:val="0"/>
-        <w:spacing w:line="360" w:lineRule="auto"/>
-        <w:jc w:val="both"/>
-        <w:rPr>
-          <w:rFonts w:ascii="Times New Roman" w:hAnsi="Times New Roman" w:cs="Times New Roman"/>
-          <w:sz w:val="28"/>
-          <w:szCs w:val="28"/>
-          <w:lang w:val="en-US"/>
-        </w:rPr>
-      </w:pPr>
-    </w:p>
-    <w:p>
-      <w:pPr>
-        <w:widowControl/>
-        <w:suppressAutoHyphens w:val="0"/>
-        <w:spacing w:line="360" w:lineRule="auto"/>
-        <w:jc w:val="both"/>
-        <w:rPr>
-          <w:rFonts w:ascii="Times New Roman" w:hAnsi="Times New Roman" w:cs="Times New Roman"/>
-          <w:sz w:val="28"/>
-          <w:szCs w:val="28"/>
-          <w:lang w:val="en-US"/>
-        </w:rPr>
-      </w:pPr>
-    </w:p>
-    <w:p>
-      <w:pPr>
-        <w:widowControl/>
-        <w:suppressAutoHyphens w:val="0"/>
-        <w:spacing w:line="360" w:lineRule="auto"/>
-        <w:jc w:val="both"/>
-        <w:rPr>
-          <w:rFonts w:ascii="Times New Roman" w:hAnsi="Times New Roman" w:cs="Times New Roman"/>
-          <w:sz w:val="28"/>
-          <w:szCs w:val="28"/>
-          <w:lang w:val="en-US"/>
-        </w:rPr>
-      </w:pPr>
-      <w:r>
-        <w:rPr>
-          <w:rFonts w:ascii="Times New Roman" w:hAnsi="Times New Roman" w:cs="Times New Roman"/>
-          <w:sz w:val="28"/>
-          <w:szCs w:val="28"/>
-          <w:lang w:val="en-US"/>
-        </w:rPr>
-        <w:t>-- -----------------------------------------------------</w:t>
-      </w:r>
-    </w:p>
-    <w:p>
-      <w:pPr>
-        <w:widowControl/>
-        <w:suppressAutoHyphens w:val="0"/>
-        <w:spacing w:line="360" w:lineRule="auto"/>
-        <w:jc w:val="both"/>
-        <w:rPr>
-          <w:rFonts w:ascii="Times New Roman" w:hAnsi="Times New Roman" w:cs="Times New Roman"/>
-          <w:sz w:val="28"/>
-          <w:szCs w:val="28"/>
-          <w:lang w:val="en-US"/>
-        </w:rPr>
-      </w:pPr>
-      <w:r>
-        <w:rPr>
-          <w:rFonts w:ascii="Times New Roman" w:hAnsi="Times New Roman" w:cs="Times New Roman"/>
-          <w:sz w:val="28"/>
-          <w:szCs w:val="28"/>
-          <w:lang w:val="en-US"/>
-        </w:rPr>
-        <w:t>-- Table `mydb`.`Reader`</w:t>
-      </w:r>
-    </w:p>
-    <w:p>
-      <w:pPr>
-        <w:widowControl/>
-        <w:suppressAutoHyphens w:val="0"/>
-        <w:spacing w:line="360" w:lineRule="auto"/>
-        <w:jc w:val="both"/>
-        <w:rPr>
-          <w:rFonts w:ascii="Times New Roman" w:hAnsi="Times New Roman" w:cs="Times New Roman"/>
-          <w:sz w:val="28"/>
-          <w:szCs w:val="28"/>
-          <w:lang w:val="en-US"/>
-        </w:rPr>
-      </w:pPr>
-      <w:r>
-        <w:rPr>
-          <w:rFonts w:ascii="Times New Roman" w:hAnsi="Times New Roman" w:cs="Times New Roman"/>
-          <w:sz w:val="28"/>
-          <w:szCs w:val="28"/>
-          <w:lang w:val="en-US"/>
-        </w:rPr>
-        <w:t>-- -----------------------------------------------------</w:t>
-      </w:r>
-    </w:p>
-    <w:p>
-      <w:pPr>
-        <w:widowControl/>
-        <w:suppressAutoHyphens w:val="0"/>
-        <w:spacing w:line="360" w:lineRule="auto"/>
-        <w:jc w:val="both"/>
-        <w:rPr>
-          <w:rFonts w:ascii="Times New Roman" w:hAnsi="Times New Roman" w:cs="Times New Roman"/>
-          <w:sz w:val="28"/>
-          <w:szCs w:val="28"/>
-          <w:lang w:val="en-US"/>
-        </w:rPr>
-      </w:pPr>
-      <w:r>
-        <w:rPr>
-          <w:rFonts w:ascii="Times New Roman" w:hAnsi="Times New Roman" w:cs="Times New Roman"/>
-          <w:sz w:val="28"/>
-          <w:szCs w:val="28"/>
-          <w:lang w:val="en-US"/>
-        </w:rPr>
-        <w:lastRenderedPageBreak/>
         <w:t>CREATE TABLE IF NOT EXISTS `mydb`.`Reader` (</w:t>
       </w:r>
     </w:p>

</xml_diff>

<commit_message>
networks pr8 done, business modelling pr26 done, bd triggers undone yet, rschir done
</commit_message>
<xml_diff>
--- a/3rd-Grade/Fifth-Semester/Базы данных/Moskovka-AA-IKBO-20-19-DB.docx
+++ b/3rd-Grade/Fifth-Semester/Базы данных/Moskovka-AA-IKBO-20-19-DB.docx
@@ -1,6 +1,6 @@
 
 <file path=word/document.xml><?xml version="1.0" encoding="utf-8"?>
-<w:document xmlns:wpc="http://schemas.microsoft.com/office/word/2010/wordprocessingCanvas" xmlns:cx="http://schemas.microsoft.com/office/drawing/2014/chartex" xmlns:cx1="http://schemas.microsoft.com/office/drawing/2015/9/8/chartex" xmlns:cx2="http://schemas.microsoft.com/office/drawing/2015/10/21/chartex" xmlns:cx3="http://schemas.microsoft.com/office/drawing/2016/5/9/chartex" xmlns:cx4="http://schemas.microsoft.com/office/drawing/2016/5/10/chartex" xmlns:cx5="http://schemas.microsoft.com/office/drawing/2016/5/11/chartex" xmlns:cx6="http://schemas.microsoft.com/office/drawing/2016/5/12/chartex" xmlns:cx7="http://schemas.microsoft.com/office/drawing/2016/5/13/chartex" xmlns:cx8="http://schemas.microsoft.com/office/drawing/2016/5/14/chartex" xmlns:mc="http://schemas.openxmlformats.org/markup-compatibility/2006" xmlns:aink="http://schemas.microsoft.com/office/drawing/2016/ink" xmlns:am3d="http://schemas.microsoft.com/office/drawing/2017/model3d" xmlns:o="urn:schemas-microsoft-com:office:office" xmlns:r="http://schemas.openxmlformats.org/officeDocument/2006/relationships" xmlns:m="http://schemas.openxmlformats.org/officeDocument/2006/math" xmlns:v="urn:schemas-microsoft-com:vml" xmlns:wp14="http://schemas.microsoft.com/office/word/2010/wordprocessingDrawing" xmlns:wp="http://schemas.openxmlformats.org/drawingml/2006/wordprocessingDrawing" xmlns:w10="urn:schemas-microsoft-com:office:word" xmlns:w="http://schemas.openxmlformats.org/wordprocessingml/2006/main" xmlns:w14="http://schemas.microsoft.com/office/word/2010/wordml" xmlns:w15="http://schemas.microsoft.com/office/word/2012/wordml" xmlns:w16cid="http://schemas.microsoft.com/office/word/2016/wordml/cid" xmlns:w16se="http://schemas.microsoft.com/office/word/2015/wordml/symex" xmlns:wpg="http://schemas.microsoft.com/office/word/2010/wordprocessingGroup" xmlns:wpi="http://schemas.microsoft.com/office/word/2010/wordprocessingInk" xmlns:wne="http://schemas.microsoft.com/office/word/2006/wordml" xmlns:wps="http://schemas.microsoft.com/office/word/2010/wordprocessingShape" mc:Ignorable="w14 w15 w16se w16cid wp14">
+<w:document xmlns:wpc="http://schemas.microsoft.com/office/word/2010/wordprocessingCanvas" xmlns:cx="http://schemas.microsoft.com/office/drawing/2014/chartex" xmlns:cx1="http://schemas.microsoft.com/office/drawing/2015/9/8/chartex" xmlns:cx2="http://schemas.microsoft.com/office/drawing/2015/10/21/chartex" xmlns:cx3="http://schemas.microsoft.com/office/drawing/2016/5/9/chartex" xmlns:cx4="http://schemas.microsoft.com/office/drawing/2016/5/10/chartex" xmlns:cx5="http://schemas.microsoft.com/office/drawing/2016/5/11/chartex" xmlns:cx6="http://schemas.microsoft.com/office/drawing/2016/5/12/chartex" xmlns:cx7="http://schemas.microsoft.com/office/drawing/2016/5/13/chartex" xmlns:cx8="http://schemas.microsoft.com/office/drawing/2016/5/14/chartex" xmlns:mc="http://schemas.openxmlformats.org/markup-compatibility/2006" xmlns:aink="http://schemas.microsoft.com/office/drawing/2016/ink" xmlns:am3d="http://schemas.microsoft.com/office/drawing/2017/model3d" xmlns:o="urn:schemas-microsoft-com:office:office" xmlns:r="http://schemas.openxmlformats.org/officeDocument/2006/relationships" xmlns:m="http://schemas.openxmlformats.org/officeDocument/2006/math" xmlns:v="urn:schemas-microsoft-com:vml" xmlns:wp14="http://schemas.microsoft.com/office/word/2010/wordprocessingDrawing" xmlns:wp="http://schemas.openxmlformats.org/drawingml/2006/wordprocessingDrawing" xmlns:w10="urn:schemas-microsoft-com:office:word" xmlns:w="http://schemas.openxmlformats.org/wordprocessingml/2006/main" xmlns:w14="http://schemas.microsoft.com/office/word/2010/wordml" xmlns:w15="http://schemas.microsoft.com/office/word/2012/wordml" xmlns:w16cex="http://schemas.microsoft.com/office/word/2018/wordml/cex" xmlns:w16cid="http://schemas.microsoft.com/office/word/2016/wordml/cid" xmlns:w16="http://schemas.microsoft.com/office/word/2018/wordml" xmlns:w16sdtdh="http://schemas.microsoft.com/office/word/2020/wordml/sdtdatahash" xmlns:w16se="http://schemas.microsoft.com/office/word/2015/wordml/symex" xmlns:wpg="http://schemas.microsoft.com/office/word/2010/wordprocessingGroup" xmlns:wpi="http://schemas.microsoft.com/office/word/2010/wordprocessingInk" xmlns:wne="http://schemas.microsoft.com/office/word/2006/wordml" xmlns:wps="http://schemas.microsoft.com/office/word/2010/wordprocessingShape" mc:Ignorable="w14 w15 w16se w16cid w16 w16cex w16sdtdh wp14">
   <w:body>
     <w:tbl>
       <w:tblPr>
@@ -1401,7 +1401,6 @@
           <w:szCs w:val="28"/>
         </w:rPr>
       </w:pPr>
-      <w:proofErr w:type="spellStart"/>
       <w:r>
         <w:rPr>
           <w:rFonts w:ascii="Times New Roman" w:hAnsi="Times New Roman" w:cs="Times New Roman"/>
@@ -1411,7 +1410,6 @@
         </w:rPr>
         <w:t>EType</w:t>
       </w:r>
-      <w:proofErr w:type="spellEnd"/>
       <w:r>
         <w:rPr>
           <w:rFonts w:ascii="Times New Roman" w:hAnsi="Times New Roman" w:cs="Times New Roman"/>
@@ -1551,7 +1549,6 @@
           <w:szCs w:val="28"/>
         </w:rPr>
       </w:pPr>
-      <w:proofErr w:type="spellStart"/>
       <w:r>
         <w:rPr>
           <w:rFonts w:ascii="Times New Roman" w:hAnsi="Times New Roman" w:cs="Times New Roman"/>
@@ -1561,7 +1558,6 @@
         </w:rPr>
         <w:t>SType</w:t>
       </w:r>
-      <w:proofErr w:type="spellEnd"/>
       <w:r>
         <w:rPr>
           <w:rFonts w:ascii="Times New Roman" w:hAnsi="Times New Roman" w:cs="Times New Roman"/>
@@ -1635,7 +1631,6 @@
           <w:szCs w:val="28"/>
         </w:rPr>
       </w:pPr>
-      <w:proofErr w:type="spellStart"/>
       <w:r>
         <w:rPr>
           <w:rFonts w:ascii="Times New Roman" w:hAnsi="Times New Roman" w:cs="Times New Roman"/>
@@ -1645,7 +1640,6 @@
         </w:rPr>
         <w:t>TType</w:t>
       </w:r>
-      <w:proofErr w:type="spellEnd"/>
       <w:r>
         <w:rPr>
           <w:rFonts w:ascii="Times New Roman" w:hAnsi="Times New Roman" w:cs="Times New Roman"/>
@@ -1829,16 +1823,7 @@
           <w:sz w:val="28"/>
           <w:szCs w:val="28"/>
         </w:rPr>
-        <w:t>Подготовка и сдача экзаменов</w:t>
-      </w:r>
-      <w:r>
-        <w:rPr>
-          <w:rFonts w:ascii="Times New Roman" w:hAnsi="Times New Roman" w:cs="Times New Roman"/>
-          <w:bCs/>
-          <w:sz w:val="28"/>
-          <w:szCs w:val="28"/>
-        </w:rPr>
-        <w:t>»</w:t>
+        <w:t>Подготовка и сдача экзаменов»</w:t>
       </w:r>
     </w:p>
     <w:p>
@@ -1906,7 +1891,6 @@
         </w:rPr>
         <w:t xml:space="preserve"> </w:t>
       </w:r>
-      <w:proofErr w:type="spellStart"/>
       <w:r>
         <w:rPr>
           <w:rFonts w:ascii="Times New Roman" w:hAnsi="Times New Roman" w:cs="Times New Roman"/>
@@ -1918,7 +1902,6 @@
         </w:rPr>
         <w:t>CommandLine</w:t>
       </w:r>
-      <w:proofErr w:type="spellEnd"/>
     </w:p>
     <w:p>
       <w:pPr>
@@ -2084,6 +2067,7 @@
       <w:r>
         <w:rPr>
           <w:rFonts w:ascii="Times New Roman" w:hAnsi="Times New Roman" w:cs="Times New Roman"/>
+          <w:noProof/>
           <w:sz w:val="28"/>
           <w:szCs w:val="28"/>
         </w:rPr>
@@ -2203,6 +2187,7 @@
       <w:r>
         <w:rPr>
           <w:rFonts w:ascii="Times New Roman" w:hAnsi="Times New Roman" w:cs="Times New Roman"/>
+          <w:noProof/>
           <w:sz w:val="28"/>
           <w:szCs w:val="28"/>
         </w:rPr>
@@ -2336,6 +2321,7 @@
       <w:r>
         <w:rPr>
           <w:rFonts w:ascii="Times New Roman" w:hAnsi="Times New Roman" w:cs="Times New Roman"/>
+          <w:noProof/>
           <w:sz w:val="28"/>
           <w:szCs w:val="28"/>
         </w:rPr>
@@ -2420,7 +2406,6 @@
         </w:rPr>
         <w:t xml:space="preserve"> Создание таблицы </w:t>
       </w:r>
-      <w:proofErr w:type="spellStart"/>
       <w:r>
         <w:rPr>
           <w:rFonts w:ascii="Times New Roman" w:hAnsi="Times New Roman" w:cs="Times New Roman"/>
@@ -2439,7 +2424,6 @@
         </w:rPr>
         <w:t>ype</w:t>
       </w:r>
-      <w:proofErr w:type="spellEnd"/>
     </w:p>
     <w:p>
       <w:pPr>
@@ -2456,6 +2440,7 @@
       <w:r>
         <w:rPr>
           <w:rFonts w:ascii="Times New Roman" w:hAnsi="Times New Roman" w:cs="Times New Roman"/>
+          <w:noProof/>
           <w:sz w:val="28"/>
           <w:szCs w:val="28"/>
         </w:rPr>
@@ -2535,7 +2520,6 @@
         </w:rPr>
         <w:t xml:space="preserve"> – Создание таблицы </w:t>
       </w:r>
-      <w:proofErr w:type="spellStart"/>
       <w:r>
         <w:rPr>
           <w:rFonts w:ascii="Times New Roman" w:hAnsi="Times New Roman" w:cs="Times New Roman"/>
@@ -2545,7 +2529,6 @@
         </w:rPr>
         <w:t>ttype</w:t>
       </w:r>
-      <w:proofErr w:type="spellEnd"/>
     </w:p>
     <w:p>
       <w:pPr>
@@ -2576,6 +2559,7 @@
       <w:r>
         <w:rPr>
           <w:rFonts w:ascii="Times New Roman" w:hAnsi="Times New Roman" w:cs="Times New Roman"/>
+          <w:noProof/>
           <w:sz w:val="28"/>
           <w:szCs w:val="28"/>
         </w:rPr>
@@ -2686,7 +2670,6 @@
         </w:rPr>
         <w:t xml:space="preserve"> </w:t>
       </w:r>
-      <w:proofErr w:type="spellStart"/>
       <w:r>
         <w:rPr>
           <w:rFonts w:ascii="Times New Roman" w:hAnsi="Times New Roman" w:cs="Times New Roman"/>
@@ -2696,7 +2679,6 @@
         </w:rPr>
         <w:t>stype</w:t>
       </w:r>
-      <w:proofErr w:type="spellEnd"/>
     </w:p>
     <w:p>
       <w:pPr>
@@ -2727,6 +2709,7 @@
       <w:r>
         <w:rPr>
           <w:rFonts w:ascii="Times New Roman" w:hAnsi="Times New Roman" w:cs="Times New Roman"/>
+          <w:noProof/>
           <w:sz w:val="28"/>
           <w:szCs w:val="28"/>
           <w:lang w:val="en-US"/>
@@ -2881,6 +2864,7 @@
       <w:r>
         <w:rPr>
           <w:rFonts w:ascii="Times New Roman" w:hAnsi="Times New Roman" w:cs="Times New Roman"/>
+          <w:noProof/>
           <w:sz w:val="28"/>
           <w:szCs w:val="28"/>
         </w:rPr>
@@ -3004,6 +2988,7 @@
       <w:r>
         <w:rPr>
           <w:rFonts w:ascii="Times New Roman" w:hAnsi="Times New Roman" w:cs="Times New Roman"/>
+          <w:noProof/>
           <w:sz w:val="28"/>
           <w:szCs w:val="28"/>
         </w:rPr>
@@ -3194,15 +3179,15 @@
           <w:sz w:val="28"/>
           <w:szCs w:val="28"/>
         </w:rPr>
-        <w:t>Рис. 1</w:t>
-      </w:r>
-      <w:r>
-        <w:rPr>
-          <w:rFonts w:ascii="Times New Roman" w:hAnsi="Times New Roman" w:cs="Times New Roman"/>
-          <w:sz w:val="28"/>
-          <w:szCs w:val="28"/>
-        </w:rPr>
-        <w:t>2</w:t>
+        <w:t xml:space="preserve">Рис. 12 </w:t>
+      </w:r>
+      <w:r>
+        <w:rPr>
+          <w:rFonts w:ascii="Times New Roman" w:hAnsi="Times New Roman" w:cs="Times New Roman"/>
+          <w:sz w:val="28"/>
+          <w:szCs w:val="28"/>
+        </w:rPr>
+        <w:t>–</w:t>
       </w:r>
       <w:r>
         <w:rPr>
@@ -3218,22 +3203,6 @@
           <w:sz w:val="28"/>
           <w:szCs w:val="28"/>
         </w:rPr>
-        <w:t>–</w:t>
-      </w:r>
-      <w:r>
-        <w:rPr>
-          <w:rFonts w:ascii="Times New Roman" w:hAnsi="Times New Roman" w:cs="Times New Roman"/>
-          <w:sz w:val="28"/>
-          <w:szCs w:val="28"/>
-        </w:rPr>
-        <w:t xml:space="preserve"> </w:t>
-      </w:r>
-      <w:r>
-        <w:rPr>
-          <w:rFonts w:ascii="Times New Roman" w:hAnsi="Times New Roman" w:cs="Times New Roman"/>
-          <w:sz w:val="28"/>
-          <w:szCs w:val="28"/>
-        </w:rPr>
         <w:t xml:space="preserve">Заполнение и вывод таблицы </w:t>
       </w:r>
       <w:r>
@@ -3274,6 +3243,7 @@
       <w:r>
         <w:rPr>
           <w:rFonts w:ascii="Times New Roman" w:hAnsi="Times New Roman" w:cs="Times New Roman"/>
+          <w:noProof/>
           <w:sz w:val="28"/>
           <w:szCs w:val="28"/>
         </w:rPr>
@@ -3332,23 +3302,7 @@
           <w:sz w:val="28"/>
           <w:szCs w:val="28"/>
         </w:rPr>
-        <w:t>Рис. 1</w:t>
-      </w:r>
-      <w:r>
-        <w:rPr>
-          <w:rFonts w:ascii="Times New Roman" w:hAnsi="Times New Roman" w:cs="Times New Roman"/>
-          <w:sz w:val="28"/>
-          <w:szCs w:val="28"/>
-        </w:rPr>
-        <w:t>3</w:t>
-      </w:r>
-      <w:r>
-        <w:rPr>
-          <w:rFonts w:ascii="Times New Roman" w:hAnsi="Times New Roman" w:cs="Times New Roman"/>
-          <w:sz w:val="28"/>
-          <w:szCs w:val="28"/>
-        </w:rPr>
-        <w:t xml:space="preserve"> </w:t>
+        <w:t xml:space="preserve">Рис. 13 </w:t>
       </w:r>
       <w:r>
         <w:rPr>
@@ -3404,6 +3358,7 @@
       <w:r>
         <w:rPr>
           <w:rFonts w:ascii="Times New Roman" w:hAnsi="Times New Roman" w:cs="Times New Roman"/>
+          <w:noProof/>
           <w:sz w:val="28"/>
           <w:szCs w:val="28"/>
         </w:rPr>
@@ -3463,23 +3418,7 @@
           <w:sz w:val="28"/>
           <w:szCs w:val="28"/>
         </w:rPr>
-        <w:t>Рис. 1</w:t>
-      </w:r>
-      <w:r>
-        <w:rPr>
-          <w:rFonts w:ascii="Times New Roman" w:hAnsi="Times New Roman" w:cs="Times New Roman"/>
-          <w:sz w:val="28"/>
-          <w:szCs w:val="28"/>
-        </w:rPr>
-        <w:t>4</w:t>
-      </w:r>
-      <w:r>
-        <w:rPr>
-          <w:rFonts w:ascii="Times New Roman" w:hAnsi="Times New Roman" w:cs="Times New Roman"/>
-          <w:sz w:val="28"/>
-          <w:szCs w:val="28"/>
-        </w:rPr>
-        <w:t xml:space="preserve"> </w:t>
+        <w:t xml:space="preserve">Рис. 14 </w:t>
       </w:r>
       <w:r>
         <w:rPr>
@@ -3497,7 +3436,6 @@
         </w:rPr>
         <w:t xml:space="preserve"> Заполнение и вывод таблицы </w:t>
       </w:r>
-      <w:proofErr w:type="spellStart"/>
       <w:r>
         <w:rPr>
           <w:rFonts w:ascii="Times New Roman" w:hAnsi="Times New Roman" w:cs="Times New Roman"/>
@@ -3507,7 +3445,6 @@
         </w:rPr>
         <w:t>etype</w:t>
       </w:r>
-      <w:proofErr w:type="spellEnd"/>
     </w:p>
     <w:p>
       <w:pPr>
@@ -3537,6 +3474,7 @@
       <w:r>
         <w:rPr>
           <w:rFonts w:ascii="Times New Roman" w:hAnsi="Times New Roman" w:cs="Times New Roman"/>
+          <w:noProof/>
           <w:sz w:val="28"/>
           <w:szCs w:val="28"/>
         </w:rPr>
@@ -3595,23 +3533,7 @@
           <w:sz w:val="28"/>
           <w:szCs w:val="28"/>
         </w:rPr>
-        <w:t>Рис. 1</w:t>
-      </w:r>
-      <w:r>
-        <w:rPr>
-          <w:rFonts w:ascii="Times New Roman" w:hAnsi="Times New Roman" w:cs="Times New Roman"/>
-          <w:sz w:val="28"/>
-          <w:szCs w:val="28"/>
-        </w:rPr>
-        <w:t>5</w:t>
-      </w:r>
-      <w:r>
-        <w:rPr>
-          <w:rFonts w:ascii="Times New Roman" w:hAnsi="Times New Roman" w:cs="Times New Roman"/>
-          <w:sz w:val="28"/>
-          <w:szCs w:val="28"/>
-        </w:rPr>
-        <w:t xml:space="preserve"> </w:t>
+        <w:t xml:space="preserve">Рис. 15 </w:t>
       </w:r>
       <w:r>
         <w:rPr>
@@ -3629,7 +3551,6 @@
         </w:rPr>
         <w:t xml:space="preserve"> Заполнение и вывод таблицы </w:t>
       </w:r>
-      <w:proofErr w:type="spellStart"/>
       <w:r>
         <w:rPr>
           <w:rFonts w:ascii="Times New Roman" w:hAnsi="Times New Roman" w:cs="Times New Roman"/>
@@ -3639,7 +3560,6 @@
         </w:rPr>
         <w:t>ttype</w:t>
       </w:r>
-      <w:proofErr w:type="spellEnd"/>
     </w:p>
     <w:p>
       <w:pPr>
@@ -3669,6 +3589,7 @@
       <w:r>
         <w:rPr>
           <w:rFonts w:ascii="Times New Roman" w:hAnsi="Times New Roman" w:cs="Times New Roman"/>
+          <w:noProof/>
           <w:sz w:val="28"/>
           <w:szCs w:val="28"/>
         </w:rPr>
@@ -3728,23 +3649,7 @@
           <w:sz w:val="28"/>
           <w:szCs w:val="28"/>
         </w:rPr>
-        <w:t>Рис. 1</w:t>
-      </w:r>
-      <w:r>
-        <w:rPr>
-          <w:rFonts w:ascii="Times New Roman" w:hAnsi="Times New Roman" w:cs="Times New Roman"/>
-          <w:sz w:val="28"/>
-          <w:szCs w:val="28"/>
-        </w:rPr>
-        <w:t>6</w:t>
-      </w:r>
-      <w:r>
-        <w:rPr>
-          <w:rFonts w:ascii="Times New Roman" w:hAnsi="Times New Roman" w:cs="Times New Roman"/>
-          <w:sz w:val="28"/>
-          <w:szCs w:val="28"/>
-        </w:rPr>
-        <w:t xml:space="preserve"> </w:t>
+        <w:t xml:space="preserve">Рис. 16 </w:t>
       </w:r>
       <w:r>
         <w:rPr>
@@ -3762,7 +3667,6 @@
         </w:rPr>
         <w:t xml:space="preserve"> Заполнение и вывод таблицы </w:t>
       </w:r>
-      <w:proofErr w:type="spellStart"/>
       <w:r>
         <w:rPr>
           <w:rFonts w:ascii="Times New Roman" w:hAnsi="Times New Roman" w:cs="Times New Roman"/>
@@ -3772,7 +3676,6 @@
         </w:rPr>
         <w:t>stype</w:t>
       </w:r>
-      <w:proofErr w:type="spellEnd"/>
     </w:p>
     <w:p>
       <w:pPr>
@@ -3802,6 +3705,7 @@
       <w:r>
         <w:rPr>
           <w:rFonts w:ascii="Times New Roman" w:hAnsi="Times New Roman" w:cs="Times New Roman"/>
+          <w:noProof/>
           <w:sz w:val="28"/>
           <w:szCs w:val="28"/>
         </w:rPr>
@@ -3860,23 +3764,7 @@
           <w:sz w:val="28"/>
           <w:szCs w:val="28"/>
         </w:rPr>
-        <w:t>Рис. 1</w:t>
-      </w:r>
-      <w:r>
-        <w:rPr>
-          <w:rFonts w:ascii="Times New Roman" w:hAnsi="Times New Roman" w:cs="Times New Roman"/>
-          <w:sz w:val="28"/>
-          <w:szCs w:val="28"/>
-        </w:rPr>
-        <w:t>7</w:t>
-      </w:r>
-      <w:r>
-        <w:rPr>
-          <w:rFonts w:ascii="Times New Roman" w:hAnsi="Times New Roman" w:cs="Times New Roman"/>
-          <w:sz w:val="28"/>
-          <w:szCs w:val="28"/>
-        </w:rPr>
-        <w:t xml:space="preserve"> </w:t>
+        <w:t xml:space="preserve">Рис. 17 </w:t>
       </w:r>
       <w:r>
         <w:rPr>
@@ -3932,6 +3820,7 @@
       <w:r>
         <w:rPr>
           <w:rFonts w:ascii="Times New Roman" w:hAnsi="Times New Roman" w:cs="Times New Roman"/>
+          <w:noProof/>
           <w:sz w:val="28"/>
           <w:szCs w:val="28"/>
         </w:rPr>
@@ -3991,23 +3880,7 @@
           <w:sz w:val="28"/>
           <w:szCs w:val="28"/>
         </w:rPr>
-        <w:t>Рис. 1</w:t>
-      </w:r>
-      <w:r>
-        <w:rPr>
-          <w:rFonts w:ascii="Times New Roman" w:hAnsi="Times New Roman" w:cs="Times New Roman"/>
-          <w:sz w:val="28"/>
-          <w:szCs w:val="28"/>
-        </w:rPr>
-        <w:t>8</w:t>
-      </w:r>
-      <w:r>
-        <w:rPr>
-          <w:rFonts w:ascii="Times New Roman" w:hAnsi="Times New Roman" w:cs="Times New Roman"/>
-          <w:sz w:val="28"/>
-          <w:szCs w:val="28"/>
-        </w:rPr>
-        <w:t xml:space="preserve"> </w:t>
+        <w:t xml:space="preserve">Рис. 18 </w:t>
       </w:r>
       <w:r>
         <w:rPr>
@@ -4063,6 +3936,7 @@
       <w:r>
         <w:rPr>
           <w:rFonts w:ascii="Times New Roman" w:hAnsi="Times New Roman" w:cs="Times New Roman"/>
+          <w:noProof/>
           <w:sz w:val="28"/>
           <w:szCs w:val="28"/>
         </w:rPr>
@@ -4121,23 +3995,7 @@
           <w:sz w:val="28"/>
           <w:szCs w:val="28"/>
         </w:rPr>
-        <w:t>Рис. 1</w:t>
-      </w:r>
-      <w:r>
-        <w:rPr>
-          <w:rFonts w:ascii="Times New Roman" w:hAnsi="Times New Roman" w:cs="Times New Roman"/>
-          <w:sz w:val="28"/>
-          <w:szCs w:val="28"/>
-        </w:rPr>
-        <w:t>9</w:t>
-      </w:r>
-      <w:r>
-        <w:rPr>
-          <w:rFonts w:ascii="Times New Roman" w:hAnsi="Times New Roman" w:cs="Times New Roman"/>
-          <w:sz w:val="28"/>
-          <w:szCs w:val="28"/>
-        </w:rPr>
-        <w:t xml:space="preserve"> </w:t>
+        <w:t xml:space="preserve">Рис. 19 </w:t>
       </w:r>
       <w:r>
         <w:rPr>
@@ -4254,6 +4112,7 @@
           <w:rFonts w:ascii="Times New Roman" w:hAnsi="Times New Roman" w:cs="Times New Roman"/>
           <w:b/>
           <w:bCs/>
+          <w:noProof/>
           <w:sz w:val="28"/>
           <w:szCs w:val="28"/>
         </w:rPr>
@@ -4369,6 +4228,7 @@
       <w:r>
         <w:rPr>
           <w:rFonts w:ascii="Times New Roman" w:hAnsi="Times New Roman" w:cs="Times New Roman"/>
+          <w:noProof/>
           <w:sz w:val="28"/>
           <w:szCs w:val="28"/>
           <w:lang w:val="en-US"/>
@@ -4501,6 +4361,7 @@
       <w:r>
         <w:rPr>
           <w:rFonts w:ascii="Times New Roman" w:hAnsi="Times New Roman" w:cs="Times New Roman"/>
+          <w:noProof/>
           <w:sz w:val="28"/>
           <w:szCs w:val="28"/>
         </w:rPr>
@@ -4769,6 +4630,7 @@
       <w:r>
         <w:rPr>
           <w:rFonts w:ascii="Times New Roman" w:hAnsi="Times New Roman" w:cs="Times New Roman"/>
+          <w:noProof/>
           <w:sz w:val="28"/>
           <w:szCs w:val="28"/>
         </w:rPr>
@@ -4982,7 +4844,6 @@
         </w:rPr>
         <w:t xml:space="preserve">, был получен </w:t>
       </w:r>
-      <w:proofErr w:type="spellStart"/>
       <w:r>
         <w:rPr>
           <w:rFonts w:ascii="Times New Roman" w:hAnsi="Times New Roman" w:cs="Times New Roman"/>
@@ -4992,7 +4853,6 @@
         </w:rPr>
         <w:t>MySql</w:t>
       </w:r>
-      <w:proofErr w:type="spellEnd"/>
       <w:r>
         <w:rPr>
           <w:rFonts w:ascii="Times New Roman" w:hAnsi="Times New Roman" w:cs="Times New Roman"/>
@@ -5183,27 +5043,7 @@
           <w:szCs w:val="28"/>
           <w:lang w:val="en-US"/>
         </w:rPr>
-        <w:t>SET @OLD_SQL_MODE=@@SQL_MODE, SQL_MODE='ONLY_FULL_GROUP_</w:t>
-      </w:r>
-      <w:proofErr w:type="gramStart"/>
-      <w:r>
-        <w:rPr>
-          <w:rFonts w:ascii="Times New Roman" w:hAnsi="Times New Roman" w:cs="Times New Roman"/>
-          <w:sz w:val="28"/>
-          <w:szCs w:val="28"/>
-          <w:lang w:val="en-US"/>
-        </w:rPr>
-        <w:t>BY,STRICT</w:t>
-      </w:r>
-      <w:proofErr w:type="gramEnd"/>
-      <w:r>
-        <w:rPr>
-          <w:rFonts w:ascii="Times New Roman" w:hAnsi="Times New Roman" w:cs="Times New Roman"/>
-          <w:sz w:val="28"/>
-          <w:szCs w:val="28"/>
-          <w:lang w:val="en-US"/>
-        </w:rPr>
-        <w:t>_TRANS_TABLES,NO_ZERO_IN_DATE,NO_ZERO_DATE,ERROR_FOR_DIVISION_BY_ZERO,NO_ENGINE_SUBSTITUTION';</w:t>
+        <w:t>SET @OLD_SQL_MODE=@@SQL_MODE, SQL_MODE='ONLY_FULL_GROUP_BY,STRICT_TRANS_TABLES,NO_ZERO_IN_DATE,NO_ZERO_DATE,ERROR_FOR_DIVISION_BY_ZERO,NO_ENGINE_SUBSTITUTION';</w:t>
       </w:r>
     </w:p>
     <w:p>
@@ -5265,7 +5105,6 @@
         </w:rPr>
         <w:t xml:space="preserve">-- Schema </w:t>
       </w:r>
-      <w:proofErr w:type="spellStart"/>
       <w:r>
         <w:rPr>
           <w:rFonts w:ascii="Times New Roman" w:hAnsi="Times New Roman" w:cs="Times New Roman"/>
@@ -5275,7 +5114,6 @@
         </w:rPr>
         <w:t>ege</w:t>
       </w:r>
-      <w:proofErr w:type="spellEnd"/>
     </w:p>
     <w:p>
       <w:pPr>
@@ -5359,7 +5197,6 @@
         </w:rPr>
         <w:t xml:space="preserve">-- Schema </w:t>
       </w:r>
-      <w:proofErr w:type="spellStart"/>
       <w:r>
         <w:rPr>
           <w:rFonts w:ascii="Times New Roman" w:hAnsi="Times New Roman" w:cs="Times New Roman"/>
@@ -5369,7 +5206,6 @@
         </w:rPr>
         <w:t>ege</w:t>
       </w:r>
-      <w:proofErr w:type="spellEnd"/>
     </w:p>
     <w:p>
       <w:pPr>
@@ -5416,7 +5252,6 @@
         </w:rPr>
         <w:t>CREATE SCHEMA IF NOT EXISTS `</w:t>
       </w:r>
-      <w:proofErr w:type="spellStart"/>
       <w:r>
         <w:rPr>
           <w:rFonts w:ascii="Times New Roman" w:hAnsi="Times New Roman" w:cs="Times New Roman"/>
@@ -5426,27 +5261,15 @@
         </w:rPr>
         <w:t>ege</w:t>
       </w:r>
-      <w:proofErr w:type="spellEnd"/>
-      <w:r>
-        <w:rPr>
-          <w:rFonts w:ascii="Times New Roman" w:hAnsi="Times New Roman" w:cs="Times New Roman"/>
-          <w:sz w:val="28"/>
-          <w:szCs w:val="28"/>
-          <w:lang w:val="en-US"/>
-        </w:rPr>
-        <w:t>` DEFAULT CHARACTER SET utf</w:t>
-      </w:r>
-      <w:proofErr w:type="gramStart"/>
-      <w:r>
-        <w:rPr>
-          <w:rFonts w:ascii="Times New Roman" w:hAnsi="Times New Roman" w:cs="Times New Roman"/>
-          <w:sz w:val="28"/>
-          <w:szCs w:val="28"/>
-          <w:lang w:val="en-US"/>
-        </w:rPr>
-        <w:t>8 ;</w:t>
-      </w:r>
-      <w:proofErr w:type="gramEnd"/>
+      <w:r>
+        <w:rPr>
+          <w:rFonts w:ascii="Times New Roman" w:hAnsi="Times New Roman" w:cs="Times New Roman"/>
+          <w:sz w:val="28"/>
+          <w:szCs w:val="28"/>
+          <w:lang w:val="en-US"/>
+        </w:rPr>
+        <w:t>` DEFAULT CHARACTER SET utf8 ;</w:t>
+      </w:r>
     </w:p>
     <w:p>
       <w:pPr>
@@ -5470,7 +5293,6 @@
         </w:rPr>
         <w:t>USE `</w:t>
       </w:r>
-      <w:proofErr w:type="spellStart"/>
       <w:r>
         <w:rPr>
           <w:rFonts w:ascii="Times New Roman" w:hAnsi="Times New Roman" w:cs="Times New Roman"/>
@@ -5480,8 +5302,6 @@
         </w:rPr>
         <w:t>ege</w:t>
       </w:r>
-      <w:proofErr w:type="spellEnd"/>
-      <w:proofErr w:type="gramStart"/>
       <w:r>
         <w:rPr>
           <w:rFonts w:ascii="Times New Roman" w:hAnsi="Times New Roman" w:cs="Times New Roman"/>
@@ -5491,7 +5311,6 @@
         </w:rPr>
         <w:t>` ;</w:t>
       </w:r>
-      <w:proofErr w:type="gramEnd"/>
     </w:p>
     <w:p>
       <w:pPr>
@@ -5552,7 +5371,6 @@
         </w:rPr>
         <w:t>-- Table `</w:t>
       </w:r>
-      <w:proofErr w:type="spellStart"/>
       <w:r>
         <w:rPr>
           <w:rFonts w:ascii="Times New Roman" w:hAnsi="Times New Roman" w:cs="Times New Roman"/>
@@ -5562,26 +5380,14 @@
         </w:rPr>
         <w:t>ege</w:t>
       </w:r>
-      <w:proofErr w:type="spellEnd"/>
-      <w:proofErr w:type="gramStart"/>
-      <w:r>
-        <w:rPr>
-          <w:rFonts w:ascii="Times New Roman" w:hAnsi="Times New Roman" w:cs="Times New Roman"/>
-          <w:sz w:val="28"/>
-          <w:szCs w:val="28"/>
-          <w:lang w:val="en-US"/>
-        </w:rPr>
-        <w:t>`.`</w:t>
-      </w:r>
-      <w:proofErr w:type="gramEnd"/>
-      <w:r>
-        <w:rPr>
-          <w:rFonts w:ascii="Times New Roman" w:hAnsi="Times New Roman" w:cs="Times New Roman"/>
-          <w:sz w:val="28"/>
-          <w:szCs w:val="28"/>
-          <w:lang w:val="en-US"/>
-        </w:rPr>
-        <w:t>Students`</w:t>
+      <w:r>
+        <w:rPr>
+          <w:rFonts w:ascii="Times New Roman" w:hAnsi="Times New Roman" w:cs="Times New Roman"/>
+          <w:sz w:val="28"/>
+          <w:szCs w:val="28"/>
+          <w:lang w:val="en-US"/>
+        </w:rPr>
+        <w:t>`.`Students`</w:t>
       </w:r>
     </w:p>
     <w:p>
@@ -5629,7 +5435,6 @@
         </w:rPr>
         <w:t>CREATE TABLE IF NOT EXISTS `</w:t>
       </w:r>
-      <w:proofErr w:type="spellStart"/>
       <w:r>
         <w:rPr>
           <w:rFonts w:ascii="Times New Roman" w:hAnsi="Times New Roman" w:cs="Times New Roman"/>
@@ -5639,324 +5444,152 @@
         </w:rPr>
         <w:t>ege</w:t>
       </w:r>
-      <w:proofErr w:type="spellEnd"/>
-      <w:proofErr w:type="gramStart"/>
-      <w:r>
-        <w:rPr>
-          <w:rFonts w:ascii="Times New Roman" w:hAnsi="Times New Roman" w:cs="Times New Roman"/>
-          <w:sz w:val="28"/>
-          <w:szCs w:val="28"/>
-          <w:lang w:val="en-US"/>
-        </w:rPr>
-        <w:t>`.`</w:t>
-      </w:r>
-      <w:proofErr w:type="gramEnd"/>
-      <w:r>
-        <w:rPr>
-          <w:rFonts w:ascii="Times New Roman" w:hAnsi="Times New Roman" w:cs="Times New Roman"/>
-          <w:sz w:val="28"/>
-          <w:szCs w:val="28"/>
-          <w:lang w:val="en-US"/>
-        </w:rPr>
-        <w:t>Students` (</w:t>
-      </w:r>
-    </w:p>
-    <w:p>
-      <w:pPr>
-        <w:widowControl/>
-        <w:suppressAutoHyphens w:val="0"/>
-        <w:spacing w:line="360" w:lineRule="auto"/>
-        <w:jc w:val="both"/>
-        <w:rPr>
-          <w:rFonts w:ascii="Times New Roman" w:hAnsi="Times New Roman" w:cs="Times New Roman"/>
-          <w:sz w:val="28"/>
-          <w:szCs w:val="28"/>
-          <w:lang w:val="en-US"/>
-        </w:rPr>
-      </w:pPr>
-      <w:r>
-        <w:rPr>
-          <w:rFonts w:ascii="Times New Roman" w:hAnsi="Times New Roman" w:cs="Times New Roman"/>
-          <w:sz w:val="28"/>
-          <w:szCs w:val="28"/>
-          <w:lang w:val="en-US"/>
-        </w:rPr>
-        <w:t xml:space="preserve">  `</w:t>
-      </w:r>
-      <w:proofErr w:type="spellStart"/>
-      <w:r>
-        <w:rPr>
-          <w:rFonts w:ascii="Times New Roman" w:hAnsi="Times New Roman" w:cs="Times New Roman"/>
-          <w:sz w:val="28"/>
-          <w:szCs w:val="28"/>
-          <w:lang w:val="en-US"/>
-        </w:rPr>
-        <w:t>St_ID</w:t>
-      </w:r>
-      <w:proofErr w:type="spellEnd"/>
-      <w:r>
-        <w:rPr>
-          <w:rFonts w:ascii="Times New Roman" w:hAnsi="Times New Roman" w:cs="Times New Roman"/>
-          <w:sz w:val="28"/>
-          <w:szCs w:val="28"/>
-          <w:lang w:val="en-US"/>
-        </w:rPr>
-        <w:t>` INT NOT NULL,</w:t>
-      </w:r>
-    </w:p>
-    <w:p>
-      <w:pPr>
-        <w:widowControl/>
-        <w:suppressAutoHyphens w:val="0"/>
-        <w:spacing w:line="360" w:lineRule="auto"/>
-        <w:jc w:val="both"/>
-        <w:rPr>
-          <w:rFonts w:ascii="Times New Roman" w:hAnsi="Times New Roman" w:cs="Times New Roman"/>
-          <w:sz w:val="28"/>
-          <w:szCs w:val="28"/>
-          <w:lang w:val="en-US"/>
-        </w:rPr>
-      </w:pPr>
-      <w:r>
-        <w:rPr>
-          <w:rFonts w:ascii="Times New Roman" w:hAnsi="Times New Roman" w:cs="Times New Roman"/>
-          <w:sz w:val="28"/>
-          <w:szCs w:val="28"/>
-          <w:lang w:val="en-US"/>
-        </w:rPr>
-        <w:t xml:space="preserve">  `</w:t>
-      </w:r>
-      <w:proofErr w:type="spellStart"/>
-      <w:r>
-        <w:rPr>
-          <w:rFonts w:ascii="Times New Roman" w:hAnsi="Times New Roman" w:cs="Times New Roman"/>
-          <w:sz w:val="28"/>
-          <w:szCs w:val="28"/>
-          <w:lang w:val="en-US"/>
-        </w:rPr>
-        <w:t>St_Name</w:t>
-      </w:r>
-      <w:proofErr w:type="spellEnd"/>
-      <w:r>
-        <w:rPr>
-          <w:rFonts w:ascii="Times New Roman" w:hAnsi="Times New Roman" w:cs="Times New Roman"/>
-          <w:sz w:val="28"/>
-          <w:szCs w:val="28"/>
-          <w:lang w:val="en-US"/>
-        </w:rPr>
-        <w:t xml:space="preserve">` </w:t>
-      </w:r>
-      <w:proofErr w:type="gramStart"/>
-      <w:r>
-        <w:rPr>
-          <w:rFonts w:ascii="Times New Roman" w:hAnsi="Times New Roman" w:cs="Times New Roman"/>
-          <w:sz w:val="28"/>
-          <w:szCs w:val="28"/>
-          <w:lang w:val="en-US"/>
-        </w:rPr>
-        <w:t>VARCHAR(</w:t>
-      </w:r>
-      <w:proofErr w:type="gramEnd"/>
-      <w:r>
-        <w:rPr>
-          <w:rFonts w:ascii="Times New Roman" w:hAnsi="Times New Roman" w:cs="Times New Roman"/>
-          <w:sz w:val="28"/>
-          <w:szCs w:val="28"/>
-          <w:lang w:val="en-US"/>
-        </w:rPr>
-        <w:t>45) NOT NULL,</w:t>
-      </w:r>
-    </w:p>
-    <w:p>
-      <w:pPr>
-        <w:widowControl/>
-        <w:suppressAutoHyphens w:val="0"/>
-        <w:spacing w:line="360" w:lineRule="auto"/>
-        <w:jc w:val="both"/>
-        <w:rPr>
-          <w:rFonts w:ascii="Times New Roman" w:hAnsi="Times New Roman" w:cs="Times New Roman"/>
-          <w:sz w:val="28"/>
-          <w:szCs w:val="28"/>
-          <w:lang w:val="en-US"/>
-        </w:rPr>
-      </w:pPr>
-      <w:r>
-        <w:rPr>
-          <w:rFonts w:ascii="Times New Roman" w:hAnsi="Times New Roman" w:cs="Times New Roman"/>
-          <w:sz w:val="28"/>
-          <w:szCs w:val="28"/>
-          <w:lang w:val="en-US"/>
-        </w:rPr>
-        <w:t xml:space="preserve">  `</w:t>
-      </w:r>
-      <w:proofErr w:type="spellStart"/>
-      <w:r>
-        <w:rPr>
-          <w:rFonts w:ascii="Times New Roman" w:hAnsi="Times New Roman" w:cs="Times New Roman"/>
-          <w:sz w:val="28"/>
-          <w:szCs w:val="28"/>
-          <w:lang w:val="en-US"/>
-        </w:rPr>
-        <w:t>St_Grade</w:t>
-      </w:r>
-      <w:proofErr w:type="spellEnd"/>
-      <w:r>
-        <w:rPr>
-          <w:rFonts w:ascii="Times New Roman" w:hAnsi="Times New Roman" w:cs="Times New Roman"/>
-          <w:sz w:val="28"/>
-          <w:szCs w:val="28"/>
-          <w:lang w:val="en-US"/>
-        </w:rPr>
-        <w:t>` INT NOT NULL,</w:t>
-      </w:r>
-    </w:p>
-    <w:p>
-      <w:pPr>
-        <w:widowControl/>
-        <w:suppressAutoHyphens w:val="0"/>
-        <w:spacing w:line="360" w:lineRule="auto"/>
-        <w:jc w:val="both"/>
-        <w:rPr>
-          <w:rFonts w:ascii="Times New Roman" w:hAnsi="Times New Roman" w:cs="Times New Roman"/>
-          <w:sz w:val="28"/>
-          <w:szCs w:val="28"/>
-          <w:lang w:val="en-US"/>
-        </w:rPr>
-      </w:pPr>
-      <w:r>
-        <w:rPr>
-          <w:rFonts w:ascii="Times New Roman" w:hAnsi="Times New Roman" w:cs="Times New Roman"/>
-          <w:sz w:val="28"/>
-          <w:szCs w:val="28"/>
-          <w:lang w:val="en-US"/>
-        </w:rPr>
-        <w:t xml:space="preserve">  PRIMARY KEY (`</w:t>
-      </w:r>
-      <w:proofErr w:type="spellStart"/>
-      <w:r>
-        <w:rPr>
-          <w:rFonts w:ascii="Times New Roman" w:hAnsi="Times New Roman" w:cs="Times New Roman"/>
-          <w:sz w:val="28"/>
-          <w:szCs w:val="28"/>
-          <w:lang w:val="en-US"/>
-        </w:rPr>
-        <w:t>St_ID</w:t>
-      </w:r>
-      <w:proofErr w:type="spellEnd"/>
-      <w:r>
-        <w:rPr>
-          <w:rFonts w:ascii="Times New Roman" w:hAnsi="Times New Roman" w:cs="Times New Roman"/>
-          <w:sz w:val="28"/>
-          <w:szCs w:val="28"/>
-          <w:lang w:val="en-US"/>
-        </w:rPr>
-        <w:t>`),</w:t>
-      </w:r>
-    </w:p>
-    <w:p>
-      <w:pPr>
-        <w:widowControl/>
-        <w:suppressAutoHyphens w:val="0"/>
-        <w:spacing w:line="360" w:lineRule="auto"/>
-        <w:jc w:val="both"/>
-        <w:rPr>
-          <w:rFonts w:ascii="Times New Roman" w:hAnsi="Times New Roman" w:cs="Times New Roman"/>
-          <w:sz w:val="28"/>
-          <w:szCs w:val="28"/>
-          <w:lang w:val="en-US"/>
-        </w:rPr>
-      </w:pPr>
-      <w:r>
-        <w:rPr>
-          <w:rFonts w:ascii="Times New Roman" w:hAnsi="Times New Roman" w:cs="Times New Roman"/>
-          <w:sz w:val="28"/>
-          <w:szCs w:val="28"/>
-          <w:lang w:val="en-US"/>
-        </w:rPr>
-        <w:t xml:space="preserve">  UNIQUE INDEX `</w:t>
-      </w:r>
-      <w:proofErr w:type="spellStart"/>
-      <w:r>
-        <w:rPr>
-          <w:rFonts w:ascii="Times New Roman" w:hAnsi="Times New Roman" w:cs="Times New Roman"/>
-          <w:sz w:val="28"/>
-          <w:szCs w:val="28"/>
-          <w:lang w:val="en-US"/>
-        </w:rPr>
-        <w:t>St_ID_UNIQUE</w:t>
-      </w:r>
-      <w:proofErr w:type="spellEnd"/>
-      <w:r>
-        <w:rPr>
-          <w:rFonts w:ascii="Times New Roman" w:hAnsi="Times New Roman" w:cs="Times New Roman"/>
-          <w:sz w:val="28"/>
-          <w:szCs w:val="28"/>
-          <w:lang w:val="en-US"/>
-        </w:rPr>
-        <w:t>` (`</w:t>
-      </w:r>
-      <w:proofErr w:type="spellStart"/>
-      <w:r>
-        <w:rPr>
-          <w:rFonts w:ascii="Times New Roman" w:hAnsi="Times New Roman" w:cs="Times New Roman"/>
-          <w:sz w:val="28"/>
-          <w:szCs w:val="28"/>
-          <w:lang w:val="en-US"/>
-        </w:rPr>
-        <w:t>St_ID</w:t>
-      </w:r>
-      <w:proofErr w:type="spellEnd"/>
-      <w:r>
-        <w:rPr>
-          <w:rFonts w:ascii="Times New Roman" w:hAnsi="Times New Roman" w:cs="Times New Roman"/>
-          <w:sz w:val="28"/>
-          <w:szCs w:val="28"/>
-          <w:lang w:val="en-US"/>
-        </w:rPr>
-        <w:t>` ASC) VISIBLE)</w:t>
-      </w:r>
-    </w:p>
-    <w:p>
-      <w:pPr>
-        <w:widowControl/>
-        <w:suppressAutoHyphens w:val="0"/>
-        <w:spacing w:line="360" w:lineRule="auto"/>
-        <w:jc w:val="both"/>
-        <w:rPr>
-          <w:rFonts w:ascii="Times New Roman" w:hAnsi="Times New Roman" w:cs="Times New Roman"/>
-          <w:sz w:val="28"/>
-          <w:szCs w:val="28"/>
-          <w:lang w:val="en-US"/>
-        </w:rPr>
-      </w:pPr>
-      <w:r>
-        <w:rPr>
-          <w:rFonts w:ascii="Times New Roman" w:hAnsi="Times New Roman" w:cs="Times New Roman"/>
-          <w:sz w:val="28"/>
-          <w:szCs w:val="28"/>
-          <w:lang w:val="en-US"/>
-        </w:rPr>
-        <w:t xml:space="preserve">ENGINE = </w:t>
-      </w:r>
-      <w:proofErr w:type="spellStart"/>
-      <w:r>
-        <w:rPr>
-          <w:rFonts w:ascii="Times New Roman" w:hAnsi="Times New Roman" w:cs="Times New Roman"/>
-          <w:sz w:val="28"/>
-          <w:szCs w:val="28"/>
-          <w:lang w:val="en-US"/>
-        </w:rPr>
-        <w:t>InnoDB</w:t>
-      </w:r>
-      <w:proofErr w:type="spellEnd"/>
-      <w:r>
-        <w:rPr>
-          <w:rFonts w:ascii="Times New Roman" w:hAnsi="Times New Roman" w:cs="Times New Roman"/>
-          <w:sz w:val="28"/>
-          <w:szCs w:val="28"/>
-          <w:lang w:val="en-US"/>
-        </w:rPr>
-        <w:t>;</w:t>
+      <w:r>
+        <w:rPr>
+          <w:rFonts w:ascii="Times New Roman" w:hAnsi="Times New Roman" w:cs="Times New Roman"/>
+          <w:sz w:val="28"/>
+          <w:szCs w:val="28"/>
+          <w:lang w:val="en-US"/>
+        </w:rPr>
+        <w:t>`.`Students` (</w:t>
+      </w:r>
+    </w:p>
+    <w:p>
+      <w:pPr>
+        <w:widowControl/>
+        <w:suppressAutoHyphens w:val="0"/>
+        <w:spacing w:line="360" w:lineRule="auto"/>
+        <w:jc w:val="both"/>
+        <w:rPr>
+          <w:rFonts w:ascii="Times New Roman" w:hAnsi="Times New Roman" w:cs="Times New Roman"/>
+          <w:sz w:val="28"/>
+          <w:szCs w:val="28"/>
+          <w:lang w:val="en-US"/>
+        </w:rPr>
+      </w:pPr>
+      <w:r>
+        <w:rPr>
+          <w:rFonts w:ascii="Times New Roman" w:hAnsi="Times New Roman" w:cs="Times New Roman"/>
+          <w:sz w:val="28"/>
+          <w:szCs w:val="28"/>
+          <w:lang w:val="en-US"/>
+        </w:rPr>
+        <w:t xml:space="preserve">  `St_ID` INT NOT NULL,</w:t>
+      </w:r>
+    </w:p>
+    <w:p>
+      <w:pPr>
+        <w:widowControl/>
+        <w:suppressAutoHyphens w:val="0"/>
+        <w:spacing w:line="360" w:lineRule="auto"/>
+        <w:jc w:val="both"/>
+        <w:rPr>
+          <w:rFonts w:ascii="Times New Roman" w:hAnsi="Times New Roman" w:cs="Times New Roman"/>
+          <w:sz w:val="28"/>
+          <w:szCs w:val="28"/>
+          <w:lang w:val="en-US"/>
+        </w:rPr>
+      </w:pPr>
+      <w:r>
+        <w:rPr>
+          <w:rFonts w:ascii="Times New Roman" w:hAnsi="Times New Roman" w:cs="Times New Roman"/>
+          <w:sz w:val="28"/>
+          <w:szCs w:val="28"/>
+          <w:lang w:val="en-US"/>
+        </w:rPr>
+        <w:t xml:space="preserve">  `St_Name` VARCHAR(45) NOT NULL,</w:t>
+      </w:r>
+    </w:p>
+    <w:p>
+      <w:pPr>
+        <w:widowControl/>
+        <w:suppressAutoHyphens w:val="0"/>
+        <w:spacing w:line="360" w:lineRule="auto"/>
+        <w:jc w:val="both"/>
+        <w:rPr>
+          <w:rFonts w:ascii="Times New Roman" w:hAnsi="Times New Roman" w:cs="Times New Roman"/>
+          <w:sz w:val="28"/>
+          <w:szCs w:val="28"/>
+          <w:lang w:val="en-US"/>
+        </w:rPr>
+      </w:pPr>
+      <w:r>
+        <w:rPr>
+          <w:rFonts w:ascii="Times New Roman" w:hAnsi="Times New Roman" w:cs="Times New Roman"/>
+          <w:sz w:val="28"/>
+          <w:szCs w:val="28"/>
+          <w:lang w:val="en-US"/>
+        </w:rPr>
+        <w:t xml:space="preserve">  `St_Grade` INT NOT NULL,</w:t>
+      </w:r>
+    </w:p>
+    <w:p>
+      <w:pPr>
+        <w:widowControl/>
+        <w:suppressAutoHyphens w:val="0"/>
+        <w:spacing w:line="360" w:lineRule="auto"/>
+        <w:jc w:val="both"/>
+        <w:rPr>
+          <w:rFonts w:ascii="Times New Roman" w:hAnsi="Times New Roman" w:cs="Times New Roman"/>
+          <w:sz w:val="28"/>
+          <w:szCs w:val="28"/>
+          <w:lang w:val="en-US"/>
+        </w:rPr>
+      </w:pPr>
+      <w:r>
+        <w:rPr>
+          <w:rFonts w:ascii="Times New Roman" w:hAnsi="Times New Roman" w:cs="Times New Roman"/>
+          <w:sz w:val="28"/>
+          <w:szCs w:val="28"/>
+          <w:lang w:val="en-US"/>
+        </w:rPr>
+        <w:t xml:space="preserve">  PRIMARY KEY (`St_ID`),</w:t>
+      </w:r>
+    </w:p>
+    <w:p>
+      <w:pPr>
+        <w:widowControl/>
+        <w:suppressAutoHyphens w:val="0"/>
+        <w:spacing w:line="360" w:lineRule="auto"/>
+        <w:jc w:val="both"/>
+        <w:rPr>
+          <w:rFonts w:ascii="Times New Roman" w:hAnsi="Times New Roman" w:cs="Times New Roman"/>
+          <w:sz w:val="28"/>
+          <w:szCs w:val="28"/>
+          <w:lang w:val="en-US"/>
+        </w:rPr>
+      </w:pPr>
+      <w:r>
+        <w:rPr>
+          <w:rFonts w:ascii="Times New Roman" w:hAnsi="Times New Roman" w:cs="Times New Roman"/>
+          <w:sz w:val="28"/>
+          <w:szCs w:val="28"/>
+          <w:lang w:val="en-US"/>
+        </w:rPr>
+        <w:t xml:space="preserve">  UNIQUE INDEX `St_ID_UNIQUE` (`St_ID` ASC) VISIBLE)</w:t>
+      </w:r>
+    </w:p>
+    <w:p>
+      <w:pPr>
+        <w:widowControl/>
+        <w:suppressAutoHyphens w:val="0"/>
+        <w:spacing w:line="360" w:lineRule="auto"/>
+        <w:jc w:val="both"/>
+        <w:rPr>
+          <w:rFonts w:ascii="Times New Roman" w:hAnsi="Times New Roman" w:cs="Times New Roman"/>
+          <w:sz w:val="28"/>
+          <w:szCs w:val="28"/>
+          <w:lang w:val="en-US"/>
+        </w:rPr>
+      </w:pPr>
+      <w:r>
+        <w:rPr>
+          <w:rFonts w:ascii="Times New Roman" w:hAnsi="Times New Roman" w:cs="Times New Roman"/>
+          <w:sz w:val="28"/>
+          <w:szCs w:val="28"/>
+          <w:lang w:val="en-US"/>
+        </w:rPr>
+        <w:t>ENGINE = InnoDB;</w:t>
       </w:r>
     </w:p>
     <w:p>
@@ -6033,7 +5666,6 @@
         <w:lastRenderedPageBreak/>
         <w:t>-- Table `</w:t>
       </w:r>
-      <w:proofErr w:type="spellStart"/>
       <w:r>
         <w:rPr>
           <w:rFonts w:ascii="Times New Roman" w:hAnsi="Times New Roman" w:cs="Times New Roman"/>
@@ -6043,37 +5675,14 @@
         </w:rPr>
         <w:t>ege</w:t>
       </w:r>
-      <w:proofErr w:type="spellEnd"/>
-      <w:proofErr w:type="gramStart"/>
-      <w:r>
-        <w:rPr>
-          <w:rFonts w:ascii="Times New Roman" w:hAnsi="Times New Roman" w:cs="Times New Roman"/>
-          <w:sz w:val="28"/>
-          <w:szCs w:val="28"/>
-          <w:lang w:val="en-US"/>
-        </w:rPr>
-        <w:t>`.`</w:t>
-      </w:r>
-      <w:proofErr w:type="spellStart"/>
-      <w:proofErr w:type="gramEnd"/>
-      <w:r>
-        <w:rPr>
-          <w:rFonts w:ascii="Times New Roman" w:hAnsi="Times New Roman" w:cs="Times New Roman"/>
-          <w:sz w:val="28"/>
-          <w:szCs w:val="28"/>
-          <w:lang w:val="en-US"/>
-        </w:rPr>
-        <w:t>EType</w:t>
-      </w:r>
-      <w:proofErr w:type="spellEnd"/>
-      <w:r>
-        <w:rPr>
-          <w:rFonts w:ascii="Times New Roman" w:hAnsi="Times New Roman" w:cs="Times New Roman"/>
-          <w:sz w:val="28"/>
-          <w:szCs w:val="28"/>
-          <w:lang w:val="en-US"/>
-        </w:rPr>
-        <w:t>`</w:t>
+      <w:r>
+        <w:rPr>
+          <w:rFonts w:ascii="Times New Roman" w:hAnsi="Times New Roman" w:cs="Times New Roman"/>
+          <w:sz w:val="28"/>
+          <w:szCs w:val="28"/>
+          <w:lang w:val="en-US"/>
+        </w:rPr>
+        <w:t>`.`EType`</w:t>
       </w:r>
     </w:p>
     <w:p>
@@ -6121,7 +5730,6 @@
         </w:rPr>
         <w:t>CREATE TABLE IF NOT EXISTS `</w:t>
       </w:r>
-      <w:proofErr w:type="spellStart"/>
       <w:r>
         <w:rPr>
           <w:rFonts w:ascii="Times New Roman" w:hAnsi="Times New Roman" w:cs="Times New Roman"/>
@@ -6131,37 +5739,14 @@
         </w:rPr>
         <w:t>ege</w:t>
       </w:r>
-      <w:proofErr w:type="spellEnd"/>
-      <w:proofErr w:type="gramStart"/>
-      <w:r>
-        <w:rPr>
-          <w:rFonts w:ascii="Times New Roman" w:hAnsi="Times New Roman" w:cs="Times New Roman"/>
-          <w:sz w:val="28"/>
-          <w:szCs w:val="28"/>
-          <w:lang w:val="en-US"/>
-        </w:rPr>
-        <w:t>`.`</w:t>
-      </w:r>
-      <w:proofErr w:type="spellStart"/>
-      <w:proofErr w:type="gramEnd"/>
-      <w:r>
-        <w:rPr>
-          <w:rFonts w:ascii="Times New Roman" w:hAnsi="Times New Roman" w:cs="Times New Roman"/>
-          <w:sz w:val="28"/>
-          <w:szCs w:val="28"/>
-          <w:lang w:val="en-US"/>
-        </w:rPr>
-        <w:t>EType</w:t>
-      </w:r>
-      <w:proofErr w:type="spellEnd"/>
-      <w:r>
-        <w:rPr>
-          <w:rFonts w:ascii="Times New Roman" w:hAnsi="Times New Roman" w:cs="Times New Roman"/>
-          <w:sz w:val="28"/>
-          <w:szCs w:val="28"/>
-          <w:lang w:val="en-US"/>
-        </w:rPr>
-        <w:t>` (</w:t>
+      <w:r>
+        <w:rPr>
+          <w:rFonts w:ascii="Times New Roman" w:hAnsi="Times New Roman" w:cs="Times New Roman"/>
+          <w:sz w:val="28"/>
+          <w:szCs w:val="28"/>
+          <w:lang w:val="en-US"/>
+        </w:rPr>
+        <w:t>`.`EType` (</w:t>
       </w:r>
     </w:p>
     <w:p>
@@ -6207,47 +5792,7 @@
           <w:szCs w:val="28"/>
           <w:lang w:val="en-US"/>
         </w:rPr>
-        <w:t xml:space="preserve">  `</w:t>
-      </w:r>
-      <w:proofErr w:type="spellStart"/>
-      <w:r>
-        <w:rPr>
-          <w:rFonts w:ascii="Times New Roman" w:hAnsi="Times New Roman" w:cs="Times New Roman"/>
-          <w:sz w:val="28"/>
-          <w:szCs w:val="28"/>
-          <w:lang w:val="en-US"/>
-        </w:rPr>
-        <w:t>ET_Name</w:t>
-      </w:r>
-      <w:proofErr w:type="spellEnd"/>
-      <w:r>
-        <w:rPr>
-          <w:rFonts w:ascii="Times New Roman" w:hAnsi="Times New Roman" w:cs="Times New Roman"/>
-          <w:sz w:val="28"/>
-          <w:szCs w:val="28"/>
-          <w:lang w:val="en-US"/>
-        </w:rPr>
-        <w:t xml:space="preserve">` </w:t>
-      </w:r>
-      <w:proofErr w:type="gramStart"/>
-      <w:r>
-        <w:rPr>
-          <w:rFonts w:ascii="Times New Roman" w:hAnsi="Times New Roman" w:cs="Times New Roman"/>
-          <w:sz w:val="28"/>
-          <w:szCs w:val="28"/>
-          <w:lang w:val="en-US"/>
-        </w:rPr>
-        <w:t>VARCHAR(</w:t>
-      </w:r>
-      <w:proofErr w:type="gramEnd"/>
-      <w:r>
-        <w:rPr>
-          <w:rFonts w:ascii="Times New Roman" w:hAnsi="Times New Roman" w:cs="Times New Roman"/>
-          <w:sz w:val="28"/>
-          <w:szCs w:val="28"/>
-          <w:lang w:val="en-US"/>
-        </w:rPr>
-        <w:t>45) NOT NULL,</w:t>
+        <w:t xml:space="preserve">  `ET_Name` VARCHAR(45) NOT NULL,</w:t>
       </w:r>
     </w:p>
     <w:p>
@@ -6316,27 +5861,7 @@
           <w:szCs w:val="28"/>
           <w:lang w:val="en-US"/>
         </w:rPr>
-        <w:t xml:space="preserve">ENGINE = </w:t>
-      </w:r>
-      <w:proofErr w:type="spellStart"/>
-      <w:r>
-        <w:rPr>
-          <w:rFonts w:ascii="Times New Roman" w:hAnsi="Times New Roman" w:cs="Times New Roman"/>
-          <w:sz w:val="28"/>
-          <w:szCs w:val="28"/>
-          <w:lang w:val="en-US"/>
-        </w:rPr>
-        <w:t>InnoDB</w:t>
-      </w:r>
-      <w:proofErr w:type="spellEnd"/>
-      <w:r>
-        <w:rPr>
-          <w:rFonts w:ascii="Times New Roman" w:hAnsi="Times New Roman" w:cs="Times New Roman"/>
-          <w:sz w:val="28"/>
-          <w:szCs w:val="28"/>
-          <w:lang w:val="en-US"/>
-        </w:rPr>
-        <w:t>;</w:t>
+        <w:t>ENGINE = InnoDB;</w:t>
       </w:r>
     </w:p>
     <w:p>
@@ -6412,7 +5937,6 @@
         </w:rPr>
         <w:t>-- Table `</w:t>
       </w:r>
-      <w:proofErr w:type="spellStart"/>
       <w:r>
         <w:rPr>
           <w:rFonts w:ascii="Times New Roman" w:hAnsi="Times New Roman" w:cs="Times New Roman"/>
@@ -6422,26 +5946,14 @@
         </w:rPr>
         <w:t>ege</w:t>
       </w:r>
-      <w:proofErr w:type="spellEnd"/>
-      <w:proofErr w:type="gramStart"/>
-      <w:r>
-        <w:rPr>
-          <w:rFonts w:ascii="Times New Roman" w:hAnsi="Times New Roman" w:cs="Times New Roman"/>
-          <w:sz w:val="28"/>
-          <w:szCs w:val="28"/>
-          <w:lang w:val="en-US"/>
-        </w:rPr>
-        <w:t>`.`</w:t>
-      </w:r>
-      <w:proofErr w:type="gramEnd"/>
-      <w:r>
-        <w:rPr>
-          <w:rFonts w:ascii="Times New Roman" w:hAnsi="Times New Roman" w:cs="Times New Roman"/>
-          <w:sz w:val="28"/>
-          <w:szCs w:val="28"/>
-          <w:lang w:val="en-US"/>
-        </w:rPr>
-        <w:t>Schools`</w:t>
+      <w:r>
+        <w:rPr>
+          <w:rFonts w:ascii="Times New Roman" w:hAnsi="Times New Roman" w:cs="Times New Roman"/>
+          <w:sz w:val="28"/>
+          <w:szCs w:val="28"/>
+          <w:lang w:val="en-US"/>
+        </w:rPr>
+        <w:t>`.`Schools`</w:t>
       </w:r>
     </w:p>
     <w:p>
@@ -6489,7 +6001,6 @@
         </w:rPr>
         <w:t>CREATE TABLE IF NOT EXISTS `</w:t>
       </w:r>
-      <w:proofErr w:type="spellStart"/>
       <w:r>
         <w:rPr>
           <w:rFonts w:ascii="Times New Roman" w:hAnsi="Times New Roman" w:cs="Times New Roman"/>
@@ -6499,281 +6010,129 @@
         </w:rPr>
         <w:t>ege</w:t>
       </w:r>
-      <w:proofErr w:type="spellEnd"/>
-      <w:proofErr w:type="gramStart"/>
-      <w:r>
-        <w:rPr>
-          <w:rFonts w:ascii="Times New Roman" w:hAnsi="Times New Roman" w:cs="Times New Roman"/>
-          <w:sz w:val="28"/>
-          <w:szCs w:val="28"/>
-          <w:lang w:val="en-US"/>
-        </w:rPr>
-        <w:t>`.`</w:t>
-      </w:r>
-      <w:proofErr w:type="gramEnd"/>
-      <w:r>
-        <w:rPr>
-          <w:rFonts w:ascii="Times New Roman" w:hAnsi="Times New Roman" w:cs="Times New Roman"/>
-          <w:sz w:val="28"/>
-          <w:szCs w:val="28"/>
-          <w:lang w:val="en-US"/>
-        </w:rPr>
-        <w:t>Schools` (</w:t>
-      </w:r>
-    </w:p>
-    <w:p>
-      <w:pPr>
-        <w:widowControl/>
-        <w:suppressAutoHyphens w:val="0"/>
-        <w:spacing w:line="360" w:lineRule="auto"/>
-        <w:jc w:val="both"/>
-        <w:rPr>
-          <w:rFonts w:ascii="Times New Roman" w:hAnsi="Times New Roman" w:cs="Times New Roman"/>
-          <w:sz w:val="28"/>
-          <w:szCs w:val="28"/>
-          <w:lang w:val="en-US"/>
-        </w:rPr>
-      </w:pPr>
-      <w:r>
-        <w:rPr>
-          <w:rFonts w:ascii="Times New Roman" w:hAnsi="Times New Roman" w:cs="Times New Roman"/>
-          <w:sz w:val="28"/>
-          <w:szCs w:val="28"/>
-          <w:lang w:val="en-US"/>
-        </w:rPr>
-        <w:t xml:space="preserve">  `</w:t>
-      </w:r>
-      <w:proofErr w:type="spellStart"/>
-      <w:r>
-        <w:rPr>
-          <w:rFonts w:ascii="Times New Roman" w:hAnsi="Times New Roman" w:cs="Times New Roman"/>
-          <w:sz w:val="28"/>
-          <w:szCs w:val="28"/>
-          <w:lang w:val="en-US"/>
-        </w:rPr>
-        <w:t>Sc_ID</w:t>
-      </w:r>
-      <w:proofErr w:type="spellEnd"/>
-      <w:r>
-        <w:rPr>
-          <w:rFonts w:ascii="Times New Roman" w:hAnsi="Times New Roman" w:cs="Times New Roman"/>
-          <w:sz w:val="28"/>
-          <w:szCs w:val="28"/>
-          <w:lang w:val="en-US"/>
-        </w:rPr>
-        <w:t>` INT NOT NULL,</w:t>
-      </w:r>
-    </w:p>
-    <w:p>
-      <w:pPr>
-        <w:widowControl/>
-        <w:suppressAutoHyphens w:val="0"/>
-        <w:spacing w:line="360" w:lineRule="auto"/>
-        <w:jc w:val="both"/>
-        <w:rPr>
-          <w:rFonts w:ascii="Times New Roman" w:hAnsi="Times New Roman" w:cs="Times New Roman"/>
-          <w:sz w:val="28"/>
-          <w:szCs w:val="28"/>
-          <w:lang w:val="en-US"/>
-        </w:rPr>
-      </w:pPr>
-      <w:r>
-        <w:rPr>
-          <w:rFonts w:ascii="Times New Roman" w:hAnsi="Times New Roman" w:cs="Times New Roman"/>
-          <w:sz w:val="28"/>
-          <w:szCs w:val="28"/>
-          <w:lang w:val="en-US"/>
-        </w:rPr>
-        <w:t xml:space="preserve">  `</w:t>
-      </w:r>
-      <w:proofErr w:type="spellStart"/>
-      <w:r>
-        <w:rPr>
-          <w:rFonts w:ascii="Times New Roman" w:hAnsi="Times New Roman" w:cs="Times New Roman"/>
-          <w:sz w:val="28"/>
-          <w:szCs w:val="28"/>
-          <w:lang w:val="en-US"/>
-        </w:rPr>
-        <w:t>Sc_Address</w:t>
-      </w:r>
-      <w:proofErr w:type="spellEnd"/>
-      <w:r>
-        <w:rPr>
-          <w:rFonts w:ascii="Times New Roman" w:hAnsi="Times New Roman" w:cs="Times New Roman"/>
-          <w:sz w:val="28"/>
-          <w:szCs w:val="28"/>
-          <w:lang w:val="en-US"/>
-        </w:rPr>
-        <w:t xml:space="preserve">` </w:t>
-      </w:r>
-      <w:proofErr w:type="gramStart"/>
-      <w:r>
-        <w:rPr>
-          <w:rFonts w:ascii="Times New Roman" w:hAnsi="Times New Roman" w:cs="Times New Roman"/>
-          <w:sz w:val="28"/>
-          <w:szCs w:val="28"/>
-          <w:lang w:val="en-US"/>
-        </w:rPr>
-        <w:t>VARCHAR(</w:t>
-      </w:r>
-      <w:proofErr w:type="gramEnd"/>
-      <w:r>
-        <w:rPr>
-          <w:rFonts w:ascii="Times New Roman" w:hAnsi="Times New Roman" w:cs="Times New Roman"/>
-          <w:sz w:val="28"/>
-          <w:szCs w:val="28"/>
-          <w:lang w:val="en-US"/>
-        </w:rPr>
-        <w:t>45) NOT NULL,</w:t>
-      </w:r>
-    </w:p>
-    <w:p>
-      <w:pPr>
-        <w:widowControl/>
-        <w:suppressAutoHyphens w:val="0"/>
-        <w:spacing w:line="360" w:lineRule="auto"/>
-        <w:jc w:val="both"/>
-        <w:rPr>
-          <w:rFonts w:ascii="Times New Roman" w:hAnsi="Times New Roman" w:cs="Times New Roman"/>
-          <w:sz w:val="28"/>
-          <w:szCs w:val="28"/>
-          <w:lang w:val="en-US"/>
-        </w:rPr>
-      </w:pPr>
-      <w:r>
-        <w:rPr>
-          <w:rFonts w:ascii="Times New Roman" w:hAnsi="Times New Roman" w:cs="Times New Roman"/>
-          <w:sz w:val="28"/>
-          <w:szCs w:val="28"/>
-          <w:lang w:val="en-US"/>
-        </w:rPr>
-        <w:t xml:space="preserve">  PRIMARY KEY (`</w:t>
-      </w:r>
-      <w:proofErr w:type="spellStart"/>
-      <w:r>
-        <w:rPr>
-          <w:rFonts w:ascii="Times New Roman" w:hAnsi="Times New Roman" w:cs="Times New Roman"/>
-          <w:sz w:val="28"/>
-          <w:szCs w:val="28"/>
-          <w:lang w:val="en-US"/>
-        </w:rPr>
-        <w:t>Sc_ID</w:t>
-      </w:r>
-      <w:proofErr w:type="spellEnd"/>
-      <w:r>
-        <w:rPr>
-          <w:rFonts w:ascii="Times New Roman" w:hAnsi="Times New Roman" w:cs="Times New Roman"/>
-          <w:sz w:val="28"/>
-          <w:szCs w:val="28"/>
-          <w:lang w:val="en-US"/>
-        </w:rPr>
-        <w:t>`),</w:t>
-      </w:r>
-    </w:p>
-    <w:p>
-      <w:pPr>
-        <w:widowControl/>
-        <w:suppressAutoHyphens w:val="0"/>
-        <w:spacing w:line="360" w:lineRule="auto"/>
-        <w:jc w:val="both"/>
-        <w:rPr>
-          <w:rFonts w:ascii="Times New Roman" w:hAnsi="Times New Roman" w:cs="Times New Roman"/>
-          <w:sz w:val="28"/>
-          <w:szCs w:val="28"/>
-          <w:lang w:val="en-US"/>
-        </w:rPr>
-      </w:pPr>
-      <w:r>
-        <w:rPr>
-          <w:rFonts w:ascii="Times New Roman" w:hAnsi="Times New Roman" w:cs="Times New Roman"/>
-          <w:sz w:val="28"/>
-          <w:szCs w:val="28"/>
-          <w:lang w:val="en-US"/>
-        </w:rPr>
-        <w:t xml:space="preserve">  UNIQUE INDEX `</w:t>
-      </w:r>
-      <w:proofErr w:type="spellStart"/>
-      <w:r>
-        <w:rPr>
-          <w:rFonts w:ascii="Times New Roman" w:hAnsi="Times New Roman" w:cs="Times New Roman"/>
-          <w:sz w:val="28"/>
-          <w:szCs w:val="28"/>
-          <w:lang w:val="en-US"/>
-        </w:rPr>
-        <w:t>Sc_ID_UNIQUE</w:t>
-      </w:r>
-      <w:proofErr w:type="spellEnd"/>
-      <w:r>
-        <w:rPr>
-          <w:rFonts w:ascii="Times New Roman" w:hAnsi="Times New Roman" w:cs="Times New Roman"/>
-          <w:sz w:val="28"/>
-          <w:szCs w:val="28"/>
-          <w:lang w:val="en-US"/>
-        </w:rPr>
-        <w:t>` (`</w:t>
-      </w:r>
-      <w:proofErr w:type="spellStart"/>
-      <w:r>
-        <w:rPr>
-          <w:rFonts w:ascii="Times New Roman" w:hAnsi="Times New Roman" w:cs="Times New Roman"/>
-          <w:sz w:val="28"/>
-          <w:szCs w:val="28"/>
-          <w:lang w:val="en-US"/>
-        </w:rPr>
-        <w:t>Sc_ID</w:t>
-      </w:r>
-      <w:proofErr w:type="spellEnd"/>
-      <w:r>
-        <w:rPr>
-          <w:rFonts w:ascii="Times New Roman" w:hAnsi="Times New Roman" w:cs="Times New Roman"/>
-          <w:sz w:val="28"/>
-          <w:szCs w:val="28"/>
-          <w:lang w:val="en-US"/>
-        </w:rPr>
-        <w:t>` ASC) VISIBLE)</w:t>
-      </w:r>
-    </w:p>
-    <w:p>
-      <w:pPr>
-        <w:widowControl/>
-        <w:suppressAutoHyphens w:val="0"/>
-        <w:spacing w:line="360" w:lineRule="auto"/>
-        <w:jc w:val="both"/>
-        <w:rPr>
-          <w:rFonts w:ascii="Times New Roman" w:hAnsi="Times New Roman" w:cs="Times New Roman"/>
-          <w:sz w:val="28"/>
-          <w:szCs w:val="28"/>
-          <w:lang w:val="en-US"/>
-        </w:rPr>
-      </w:pPr>
-      <w:r>
-        <w:rPr>
-          <w:rFonts w:ascii="Times New Roman" w:hAnsi="Times New Roman" w:cs="Times New Roman"/>
-          <w:sz w:val="28"/>
-          <w:szCs w:val="28"/>
-          <w:lang w:val="en-US"/>
-        </w:rPr>
-        <w:t xml:space="preserve">ENGINE = </w:t>
-      </w:r>
-      <w:proofErr w:type="spellStart"/>
-      <w:r>
-        <w:rPr>
-          <w:rFonts w:ascii="Times New Roman" w:hAnsi="Times New Roman" w:cs="Times New Roman"/>
-          <w:sz w:val="28"/>
-          <w:szCs w:val="28"/>
-          <w:lang w:val="en-US"/>
-        </w:rPr>
-        <w:t>InnoDB</w:t>
-      </w:r>
-      <w:proofErr w:type="spellEnd"/>
-      <w:r>
-        <w:rPr>
-          <w:rFonts w:ascii="Times New Roman" w:hAnsi="Times New Roman" w:cs="Times New Roman"/>
-          <w:sz w:val="28"/>
-          <w:szCs w:val="28"/>
-          <w:lang w:val="en-US"/>
-        </w:rPr>
-        <w:t>;</w:t>
+      <w:r>
+        <w:rPr>
+          <w:rFonts w:ascii="Times New Roman" w:hAnsi="Times New Roman" w:cs="Times New Roman"/>
+          <w:sz w:val="28"/>
+          <w:szCs w:val="28"/>
+          <w:lang w:val="en-US"/>
+        </w:rPr>
+        <w:t>`.`Schools` (</w:t>
+      </w:r>
+    </w:p>
+    <w:p>
+      <w:pPr>
+        <w:widowControl/>
+        <w:suppressAutoHyphens w:val="0"/>
+        <w:spacing w:line="360" w:lineRule="auto"/>
+        <w:jc w:val="both"/>
+        <w:rPr>
+          <w:rFonts w:ascii="Times New Roman" w:hAnsi="Times New Roman" w:cs="Times New Roman"/>
+          <w:sz w:val="28"/>
+          <w:szCs w:val="28"/>
+          <w:lang w:val="en-US"/>
+        </w:rPr>
+      </w:pPr>
+      <w:r>
+        <w:rPr>
+          <w:rFonts w:ascii="Times New Roman" w:hAnsi="Times New Roman" w:cs="Times New Roman"/>
+          <w:sz w:val="28"/>
+          <w:szCs w:val="28"/>
+          <w:lang w:val="en-US"/>
+        </w:rPr>
+        <w:t xml:space="preserve">  `Sc_ID` INT NOT NULL,</w:t>
+      </w:r>
+    </w:p>
+    <w:p>
+      <w:pPr>
+        <w:widowControl/>
+        <w:suppressAutoHyphens w:val="0"/>
+        <w:spacing w:line="360" w:lineRule="auto"/>
+        <w:jc w:val="both"/>
+        <w:rPr>
+          <w:rFonts w:ascii="Times New Roman" w:hAnsi="Times New Roman" w:cs="Times New Roman"/>
+          <w:sz w:val="28"/>
+          <w:szCs w:val="28"/>
+          <w:lang w:val="en-US"/>
+        </w:rPr>
+      </w:pPr>
+      <w:r>
+        <w:rPr>
+          <w:rFonts w:ascii="Times New Roman" w:hAnsi="Times New Roman" w:cs="Times New Roman"/>
+          <w:sz w:val="28"/>
+          <w:szCs w:val="28"/>
+          <w:lang w:val="en-US"/>
+        </w:rPr>
+        <w:t xml:space="preserve">  `Sc_Address` VARCHAR(45) NOT NULL,</w:t>
+      </w:r>
+    </w:p>
+    <w:p>
+      <w:pPr>
+        <w:widowControl/>
+        <w:suppressAutoHyphens w:val="0"/>
+        <w:spacing w:line="360" w:lineRule="auto"/>
+        <w:jc w:val="both"/>
+        <w:rPr>
+          <w:rFonts w:ascii="Times New Roman" w:hAnsi="Times New Roman" w:cs="Times New Roman"/>
+          <w:sz w:val="28"/>
+          <w:szCs w:val="28"/>
+          <w:lang w:val="en-US"/>
+        </w:rPr>
+      </w:pPr>
+      <w:r>
+        <w:rPr>
+          <w:rFonts w:ascii="Times New Roman" w:hAnsi="Times New Roman" w:cs="Times New Roman"/>
+          <w:sz w:val="28"/>
+          <w:szCs w:val="28"/>
+          <w:lang w:val="en-US"/>
+        </w:rPr>
+        <w:t xml:space="preserve">  PRIMARY KEY (`Sc_ID`),</w:t>
+      </w:r>
+    </w:p>
+    <w:p>
+      <w:pPr>
+        <w:widowControl/>
+        <w:suppressAutoHyphens w:val="0"/>
+        <w:spacing w:line="360" w:lineRule="auto"/>
+        <w:jc w:val="both"/>
+        <w:rPr>
+          <w:rFonts w:ascii="Times New Roman" w:hAnsi="Times New Roman" w:cs="Times New Roman"/>
+          <w:sz w:val="28"/>
+          <w:szCs w:val="28"/>
+          <w:lang w:val="en-US"/>
+        </w:rPr>
+      </w:pPr>
+      <w:r>
+        <w:rPr>
+          <w:rFonts w:ascii="Times New Roman" w:hAnsi="Times New Roman" w:cs="Times New Roman"/>
+          <w:sz w:val="28"/>
+          <w:szCs w:val="28"/>
+          <w:lang w:val="en-US"/>
+        </w:rPr>
+        <w:t xml:space="preserve">  UNIQUE INDEX `Sc_ID_UNIQUE` (`Sc_ID` ASC) VISIBLE)</w:t>
+      </w:r>
+    </w:p>
+    <w:p>
+      <w:pPr>
+        <w:widowControl/>
+        <w:suppressAutoHyphens w:val="0"/>
+        <w:spacing w:line="360" w:lineRule="auto"/>
+        <w:jc w:val="both"/>
+        <w:rPr>
+          <w:rFonts w:ascii="Times New Roman" w:hAnsi="Times New Roman" w:cs="Times New Roman"/>
+          <w:sz w:val="28"/>
+          <w:szCs w:val="28"/>
+          <w:lang w:val="en-US"/>
+        </w:rPr>
+      </w:pPr>
+      <w:r>
+        <w:rPr>
+          <w:rFonts w:ascii="Times New Roman" w:hAnsi="Times New Roman" w:cs="Times New Roman"/>
+          <w:sz w:val="28"/>
+          <w:szCs w:val="28"/>
+          <w:lang w:val="en-US"/>
+        </w:rPr>
+        <w:t>ENGINE = InnoDB;</w:t>
       </w:r>
     </w:p>
     <w:p>
@@ -6849,7 +6208,6 @@
         </w:rPr>
         <w:t>-- Table `</w:t>
       </w:r>
-      <w:proofErr w:type="spellStart"/>
       <w:r>
         <w:rPr>
           <w:rFonts w:ascii="Times New Roman" w:hAnsi="Times New Roman" w:cs="Times New Roman"/>
@@ -6859,37 +6217,14 @@
         </w:rPr>
         <w:t>ege</w:t>
       </w:r>
-      <w:proofErr w:type="spellEnd"/>
-      <w:proofErr w:type="gramStart"/>
-      <w:r>
-        <w:rPr>
-          <w:rFonts w:ascii="Times New Roman" w:hAnsi="Times New Roman" w:cs="Times New Roman"/>
-          <w:sz w:val="28"/>
-          <w:szCs w:val="28"/>
-          <w:lang w:val="en-US"/>
-        </w:rPr>
-        <w:t>`.`</w:t>
-      </w:r>
-      <w:proofErr w:type="spellStart"/>
-      <w:proofErr w:type="gramEnd"/>
-      <w:r>
-        <w:rPr>
-          <w:rFonts w:ascii="Times New Roman" w:hAnsi="Times New Roman" w:cs="Times New Roman"/>
-          <w:sz w:val="28"/>
-          <w:szCs w:val="28"/>
-          <w:lang w:val="en-US"/>
-        </w:rPr>
-        <w:t>TType</w:t>
-      </w:r>
-      <w:proofErr w:type="spellEnd"/>
-      <w:r>
-        <w:rPr>
-          <w:rFonts w:ascii="Times New Roman" w:hAnsi="Times New Roman" w:cs="Times New Roman"/>
-          <w:sz w:val="28"/>
-          <w:szCs w:val="28"/>
-          <w:lang w:val="en-US"/>
-        </w:rPr>
-        <w:t>`</w:t>
+      <w:r>
+        <w:rPr>
+          <w:rFonts w:ascii="Times New Roman" w:hAnsi="Times New Roman" w:cs="Times New Roman"/>
+          <w:sz w:val="28"/>
+          <w:szCs w:val="28"/>
+          <w:lang w:val="en-US"/>
+        </w:rPr>
+        <w:t>`.`TType`</w:t>
       </w:r>
     </w:p>
     <w:p>
@@ -6937,7 +6272,6 @@
         </w:rPr>
         <w:t>CREATE TABLE IF NOT EXISTS `</w:t>
       </w:r>
-      <w:proofErr w:type="spellStart"/>
       <w:r>
         <w:rPr>
           <w:rFonts w:ascii="Times New Roman" w:hAnsi="Times New Roman" w:cs="Times New Roman"/>
@@ -6947,37 +6281,14 @@
         </w:rPr>
         <w:t>ege</w:t>
       </w:r>
-      <w:proofErr w:type="spellEnd"/>
-      <w:proofErr w:type="gramStart"/>
-      <w:r>
-        <w:rPr>
-          <w:rFonts w:ascii="Times New Roman" w:hAnsi="Times New Roman" w:cs="Times New Roman"/>
-          <w:sz w:val="28"/>
-          <w:szCs w:val="28"/>
-          <w:lang w:val="en-US"/>
-        </w:rPr>
-        <w:t>`.`</w:t>
-      </w:r>
-      <w:proofErr w:type="spellStart"/>
-      <w:proofErr w:type="gramEnd"/>
-      <w:r>
-        <w:rPr>
-          <w:rFonts w:ascii="Times New Roman" w:hAnsi="Times New Roman" w:cs="Times New Roman"/>
-          <w:sz w:val="28"/>
-          <w:szCs w:val="28"/>
-          <w:lang w:val="en-US"/>
-        </w:rPr>
-        <w:t>TType</w:t>
-      </w:r>
-      <w:proofErr w:type="spellEnd"/>
-      <w:r>
-        <w:rPr>
-          <w:rFonts w:ascii="Times New Roman" w:hAnsi="Times New Roman" w:cs="Times New Roman"/>
-          <w:sz w:val="28"/>
-          <w:szCs w:val="28"/>
-          <w:lang w:val="en-US"/>
-        </w:rPr>
-        <w:t>` (</w:t>
+      <w:r>
+        <w:rPr>
+          <w:rFonts w:ascii="Times New Roman" w:hAnsi="Times New Roman" w:cs="Times New Roman"/>
+          <w:sz w:val="28"/>
+          <w:szCs w:val="28"/>
+          <w:lang w:val="en-US"/>
+        </w:rPr>
+        <w:t>`.`TType` (</w:t>
       </w:r>
     </w:p>
     <w:p>
@@ -7023,47 +6334,7 @@
           <w:szCs w:val="28"/>
           <w:lang w:val="en-US"/>
         </w:rPr>
-        <w:t xml:space="preserve">  `</w:t>
-      </w:r>
-      <w:proofErr w:type="spellStart"/>
-      <w:r>
-        <w:rPr>
-          <w:rFonts w:ascii="Times New Roman" w:hAnsi="Times New Roman" w:cs="Times New Roman"/>
-          <w:sz w:val="28"/>
-          <w:szCs w:val="28"/>
-          <w:lang w:val="en-US"/>
-        </w:rPr>
-        <w:t>TT_Name</w:t>
-      </w:r>
-      <w:proofErr w:type="spellEnd"/>
-      <w:r>
-        <w:rPr>
-          <w:rFonts w:ascii="Times New Roman" w:hAnsi="Times New Roman" w:cs="Times New Roman"/>
-          <w:sz w:val="28"/>
-          <w:szCs w:val="28"/>
-          <w:lang w:val="en-US"/>
-        </w:rPr>
-        <w:t xml:space="preserve">` </w:t>
-      </w:r>
-      <w:proofErr w:type="gramStart"/>
-      <w:r>
-        <w:rPr>
-          <w:rFonts w:ascii="Times New Roman" w:hAnsi="Times New Roman" w:cs="Times New Roman"/>
-          <w:sz w:val="28"/>
-          <w:szCs w:val="28"/>
-          <w:lang w:val="en-US"/>
-        </w:rPr>
-        <w:t>VARCHAR(</w:t>
-      </w:r>
-      <w:proofErr w:type="gramEnd"/>
-      <w:r>
-        <w:rPr>
-          <w:rFonts w:ascii="Times New Roman" w:hAnsi="Times New Roman" w:cs="Times New Roman"/>
-          <w:sz w:val="28"/>
-          <w:szCs w:val="28"/>
-          <w:lang w:val="en-US"/>
-        </w:rPr>
-        <w:t>45) NOT NULL,</w:t>
+        <w:t xml:space="preserve">  `TT_Name` VARCHAR(45) NOT NULL,</w:t>
       </w:r>
     </w:p>
     <w:p>
@@ -7132,27 +6403,7 @@
           <w:szCs w:val="28"/>
           <w:lang w:val="en-US"/>
         </w:rPr>
-        <w:t xml:space="preserve">ENGINE = </w:t>
-      </w:r>
-      <w:proofErr w:type="spellStart"/>
-      <w:r>
-        <w:rPr>
-          <w:rFonts w:ascii="Times New Roman" w:hAnsi="Times New Roman" w:cs="Times New Roman"/>
-          <w:sz w:val="28"/>
-          <w:szCs w:val="28"/>
-          <w:lang w:val="en-US"/>
-        </w:rPr>
-        <w:t>InnoDB</w:t>
-      </w:r>
-      <w:proofErr w:type="spellEnd"/>
-      <w:r>
-        <w:rPr>
-          <w:rFonts w:ascii="Times New Roman" w:hAnsi="Times New Roman" w:cs="Times New Roman"/>
-          <w:sz w:val="28"/>
-          <w:szCs w:val="28"/>
-          <w:lang w:val="en-US"/>
-        </w:rPr>
-        <w:t>;</w:t>
+        <w:t>ENGINE = InnoDB;</w:t>
       </w:r>
     </w:p>
     <w:p>
@@ -7228,7 +6479,6 @@
         </w:rPr>
         <w:t>-- Table `</w:t>
       </w:r>
-      <w:proofErr w:type="spellStart"/>
       <w:r>
         <w:rPr>
           <w:rFonts w:ascii="Times New Roman" w:hAnsi="Times New Roman" w:cs="Times New Roman"/>
@@ -7238,26 +6488,14 @@
         </w:rPr>
         <w:t>ege</w:t>
       </w:r>
-      <w:proofErr w:type="spellEnd"/>
-      <w:proofErr w:type="gramStart"/>
-      <w:r>
-        <w:rPr>
-          <w:rFonts w:ascii="Times New Roman" w:hAnsi="Times New Roman" w:cs="Times New Roman"/>
-          <w:sz w:val="28"/>
-          <w:szCs w:val="28"/>
-          <w:lang w:val="en-US"/>
-        </w:rPr>
-        <w:t>`.`</w:t>
-      </w:r>
-      <w:proofErr w:type="gramEnd"/>
-      <w:r>
-        <w:rPr>
-          <w:rFonts w:ascii="Times New Roman" w:hAnsi="Times New Roman" w:cs="Times New Roman"/>
-          <w:sz w:val="28"/>
-          <w:szCs w:val="28"/>
-          <w:lang w:val="en-US"/>
-        </w:rPr>
-        <w:t>Tutor`</w:t>
+      <w:r>
+        <w:rPr>
+          <w:rFonts w:ascii="Times New Roman" w:hAnsi="Times New Roman" w:cs="Times New Roman"/>
+          <w:sz w:val="28"/>
+          <w:szCs w:val="28"/>
+          <w:lang w:val="en-US"/>
+        </w:rPr>
+        <w:t>`.`Tutor`</w:t>
       </w:r>
     </w:p>
     <w:p>
@@ -7305,7 +6543,6 @@
         </w:rPr>
         <w:t>CREATE TABLE IF NOT EXISTS `</w:t>
       </w:r>
-      <w:proofErr w:type="spellStart"/>
       <w:r>
         <w:rPr>
           <w:rFonts w:ascii="Times New Roman" w:hAnsi="Times New Roman" w:cs="Times New Roman"/>
@@ -7315,26 +6552,14 @@
         </w:rPr>
         <w:t>ege</w:t>
       </w:r>
-      <w:proofErr w:type="spellEnd"/>
-      <w:proofErr w:type="gramStart"/>
-      <w:r>
-        <w:rPr>
-          <w:rFonts w:ascii="Times New Roman" w:hAnsi="Times New Roman" w:cs="Times New Roman"/>
-          <w:sz w:val="28"/>
-          <w:szCs w:val="28"/>
-          <w:lang w:val="en-US"/>
-        </w:rPr>
-        <w:t>`.`</w:t>
-      </w:r>
-      <w:proofErr w:type="gramEnd"/>
-      <w:r>
-        <w:rPr>
-          <w:rFonts w:ascii="Times New Roman" w:hAnsi="Times New Roman" w:cs="Times New Roman"/>
-          <w:sz w:val="28"/>
-          <w:szCs w:val="28"/>
-          <w:lang w:val="en-US"/>
-        </w:rPr>
-        <w:t>Tutor` (</w:t>
+      <w:r>
+        <w:rPr>
+          <w:rFonts w:ascii="Times New Roman" w:hAnsi="Times New Roman" w:cs="Times New Roman"/>
+          <w:sz w:val="28"/>
+          <w:szCs w:val="28"/>
+          <w:lang w:val="en-US"/>
+        </w:rPr>
+        <w:t>`.`Tutor` (</w:t>
       </w:r>
     </w:p>
     <w:p>
@@ -7380,133 +6605,53 @@
           <w:szCs w:val="28"/>
           <w:lang w:val="en-US"/>
         </w:rPr>
-        <w:t xml:space="preserve">  `</w:t>
-      </w:r>
-      <w:proofErr w:type="spellStart"/>
-      <w:r>
-        <w:rPr>
-          <w:rFonts w:ascii="Times New Roman" w:hAnsi="Times New Roman" w:cs="Times New Roman"/>
-          <w:sz w:val="28"/>
-          <w:szCs w:val="28"/>
-          <w:lang w:val="en-US"/>
-        </w:rPr>
-        <w:t>T_Name</w:t>
-      </w:r>
-      <w:proofErr w:type="spellEnd"/>
-      <w:r>
-        <w:rPr>
-          <w:rFonts w:ascii="Times New Roman" w:hAnsi="Times New Roman" w:cs="Times New Roman"/>
-          <w:sz w:val="28"/>
-          <w:szCs w:val="28"/>
-          <w:lang w:val="en-US"/>
-        </w:rPr>
-        <w:t xml:space="preserve">` </w:t>
-      </w:r>
-      <w:proofErr w:type="gramStart"/>
-      <w:r>
-        <w:rPr>
-          <w:rFonts w:ascii="Times New Roman" w:hAnsi="Times New Roman" w:cs="Times New Roman"/>
-          <w:sz w:val="28"/>
-          <w:szCs w:val="28"/>
-          <w:lang w:val="en-US"/>
-        </w:rPr>
-        <w:t>VARCHAR(</w:t>
-      </w:r>
-      <w:proofErr w:type="gramEnd"/>
-      <w:r>
-        <w:rPr>
-          <w:rFonts w:ascii="Times New Roman" w:hAnsi="Times New Roman" w:cs="Times New Roman"/>
-          <w:sz w:val="28"/>
-          <w:szCs w:val="28"/>
-          <w:lang w:val="en-US"/>
-        </w:rPr>
-        <w:t>45) NOT NULL,</w:t>
-      </w:r>
-    </w:p>
-    <w:p>
-      <w:pPr>
-        <w:widowControl/>
-        <w:suppressAutoHyphens w:val="0"/>
-        <w:spacing w:line="360" w:lineRule="auto"/>
-        <w:jc w:val="both"/>
-        <w:rPr>
-          <w:rFonts w:ascii="Times New Roman" w:hAnsi="Times New Roman" w:cs="Times New Roman"/>
-          <w:sz w:val="28"/>
-          <w:szCs w:val="28"/>
-          <w:lang w:val="en-US"/>
-        </w:rPr>
-      </w:pPr>
-      <w:r>
-        <w:rPr>
-          <w:rFonts w:ascii="Times New Roman" w:hAnsi="Times New Roman" w:cs="Times New Roman"/>
-          <w:sz w:val="28"/>
-          <w:szCs w:val="28"/>
-          <w:lang w:val="en-US"/>
-        </w:rPr>
-        <w:t xml:space="preserve">  `</w:t>
-      </w:r>
-      <w:proofErr w:type="spellStart"/>
-      <w:r>
-        <w:rPr>
-          <w:rFonts w:ascii="Times New Roman" w:hAnsi="Times New Roman" w:cs="Times New Roman"/>
-          <w:sz w:val="28"/>
-          <w:szCs w:val="28"/>
-          <w:lang w:val="en-US"/>
-        </w:rPr>
-        <w:t>T_Price</w:t>
-      </w:r>
-      <w:proofErr w:type="spellEnd"/>
-      <w:r>
-        <w:rPr>
-          <w:rFonts w:ascii="Times New Roman" w:hAnsi="Times New Roman" w:cs="Times New Roman"/>
-          <w:sz w:val="28"/>
-          <w:szCs w:val="28"/>
-          <w:lang w:val="en-US"/>
-        </w:rPr>
-        <w:t>` INT NOT NULL,</w:t>
-      </w:r>
-    </w:p>
-    <w:p>
-      <w:pPr>
-        <w:widowControl/>
-        <w:suppressAutoHyphens w:val="0"/>
-        <w:spacing w:line="360" w:lineRule="auto"/>
-        <w:jc w:val="both"/>
-        <w:rPr>
-          <w:rFonts w:ascii="Times New Roman" w:hAnsi="Times New Roman" w:cs="Times New Roman"/>
-          <w:sz w:val="28"/>
-          <w:szCs w:val="28"/>
-          <w:lang w:val="en-US"/>
-        </w:rPr>
-      </w:pPr>
-      <w:r>
-        <w:rPr>
-          <w:rFonts w:ascii="Times New Roman" w:hAnsi="Times New Roman" w:cs="Times New Roman"/>
-          <w:sz w:val="28"/>
-          <w:szCs w:val="28"/>
-          <w:lang w:val="en-US"/>
-        </w:rPr>
-        <w:t xml:space="preserve">  `</w:t>
-      </w:r>
-      <w:proofErr w:type="spellStart"/>
-      <w:r>
-        <w:rPr>
-          <w:rFonts w:ascii="Times New Roman" w:hAnsi="Times New Roman" w:cs="Times New Roman"/>
-          <w:sz w:val="28"/>
-          <w:szCs w:val="28"/>
-          <w:lang w:val="en-US"/>
-        </w:rPr>
-        <w:t>T_Exp_Years</w:t>
-      </w:r>
-      <w:proofErr w:type="spellEnd"/>
-      <w:r>
-        <w:rPr>
-          <w:rFonts w:ascii="Times New Roman" w:hAnsi="Times New Roman" w:cs="Times New Roman"/>
-          <w:sz w:val="28"/>
-          <w:szCs w:val="28"/>
-          <w:lang w:val="en-US"/>
-        </w:rPr>
-        <w:t>` INT NOT NULL,</w:t>
+        <w:t xml:space="preserve">  `T_Name` VARCHAR(45) NOT NULL,</w:t>
+      </w:r>
+    </w:p>
+    <w:p>
+      <w:pPr>
+        <w:widowControl/>
+        <w:suppressAutoHyphens w:val="0"/>
+        <w:spacing w:line="360" w:lineRule="auto"/>
+        <w:jc w:val="both"/>
+        <w:rPr>
+          <w:rFonts w:ascii="Times New Roman" w:hAnsi="Times New Roman" w:cs="Times New Roman"/>
+          <w:sz w:val="28"/>
+          <w:szCs w:val="28"/>
+          <w:lang w:val="en-US"/>
+        </w:rPr>
+      </w:pPr>
+      <w:r>
+        <w:rPr>
+          <w:rFonts w:ascii="Times New Roman" w:hAnsi="Times New Roman" w:cs="Times New Roman"/>
+          <w:sz w:val="28"/>
+          <w:szCs w:val="28"/>
+          <w:lang w:val="en-US"/>
+        </w:rPr>
+        <w:t xml:space="preserve">  `T_Price` INT NOT NULL,</w:t>
+      </w:r>
+    </w:p>
+    <w:p>
+      <w:pPr>
+        <w:widowControl/>
+        <w:suppressAutoHyphens w:val="0"/>
+        <w:spacing w:line="360" w:lineRule="auto"/>
+        <w:jc w:val="both"/>
+        <w:rPr>
+          <w:rFonts w:ascii="Times New Roman" w:hAnsi="Times New Roman" w:cs="Times New Roman"/>
+          <w:sz w:val="28"/>
+          <w:szCs w:val="28"/>
+          <w:lang w:val="en-US"/>
+        </w:rPr>
+      </w:pPr>
+      <w:r>
+        <w:rPr>
+          <w:rFonts w:ascii="Times New Roman" w:hAnsi="Times New Roman" w:cs="Times New Roman"/>
+          <w:sz w:val="28"/>
+          <w:szCs w:val="28"/>
+          <w:lang w:val="en-US"/>
+        </w:rPr>
+        <w:t xml:space="preserve">  `T_Exp_Years` INT NOT NULL,</w:t>
       </w:r>
     </w:p>
     <w:p>
@@ -7575,113 +6720,53 @@
           <w:szCs w:val="28"/>
           <w:lang w:val="en-US"/>
         </w:rPr>
-        <w:t xml:space="preserve">  UNIQUE INDEX `</w:t>
-      </w:r>
-      <w:proofErr w:type="spellStart"/>
-      <w:r>
-        <w:rPr>
-          <w:rFonts w:ascii="Times New Roman" w:hAnsi="Times New Roman" w:cs="Times New Roman"/>
-          <w:sz w:val="28"/>
-          <w:szCs w:val="28"/>
-          <w:lang w:val="en-US"/>
-        </w:rPr>
-        <w:t>T_Name_UNIQUE</w:t>
-      </w:r>
-      <w:proofErr w:type="spellEnd"/>
-      <w:r>
-        <w:rPr>
-          <w:rFonts w:ascii="Times New Roman" w:hAnsi="Times New Roman" w:cs="Times New Roman"/>
-          <w:sz w:val="28"/>
-          <w:szCs w:val="28"/>
-          <w:lang w:val="en-US"/>
-        </w:rPr>
-        <w:t>` (`T_ID` ASC) VISIBLE,</w:t>
-      </w:r>
-    </w:p>
-    <w:p>
-      <w:pPr>
-        <w:widowControl/>
-        <w:suppressAutoHyphens w:val="0"/>
-        <w:spacing w:line="360" w:lineRule="auto"/>
-        <w:jc w:val="both"/>
-        <w:rPr>
-          <w:rFonts w:ascii="Times New Roman" w:hAnsi="Times New Roman" w:cs="Times New Roman"/>
-          <w:sz w:val="28"/>
-          <w:szCs w:val="28"/>
-          <w:lang w:val="en-US"/>
-        </w:rPr>
-      </w:pPr>
-      <w:r>
-        <w:rPr>
-          <w:rFonts w:ascii="Times New Roman" w:hAnsi="Times New Roman" w:cs="Times New Roman"/>
-          <w:sz w:val="28"/>
-          <w:szCs w:val="28"/>
-          <w:lang w:val="en-US"/>
-        </w:rPr>
-        <w:t xml:space="preserve">  INDEX `</w:t>
-      </w:r>
-      <w:proofErr w:type="spellStart"/>
-      <w:r>
-        <w:rPr>
-          <w:rFonts w:ascii="Times New Roman" w:hAnsi="Times New Roman" w:cs="Times New Roman"/>
-          <w:sz w:val="28"/>
-          <w:szCs w:val="28"/>
-          <w:lang w:val="en-US"/>
-        </w:rPr>
-        <w:t>fk_Tutor_TType_idx</w:t>
-      </w:r>
-      <w:proofErr w:type="spellEnd"/>
-      <w:r>
-        <w:rPr>
-          <w:rFonts w:ascii="Times New Roman" w:hAnsi="Times New Roman" w:cs="Times New Roman"/>
-          <w:sz w:val="28"/>
-          <w:szCs w:val="28"/>
-          <w:lang w:val="en-US"/>
-        </w:rPr>
-        <w:t>` (`TT_ID` ASC) VISIBLE,</w:t>
-      </w:r>
-    </w:p>
-    <w:p>
-      <w:pPr>
-        <w:widowControl/>
-        <w:suppressAutoHyphens w:val="0"/>
-        <w:spacing w:line="360" w:lineRule="auto"/>
-        <w:jc w:val="both"/>
-        <w:rPr>
-          <w:rFonts w:ascii="Times New Roman" w:hAnsi="Times New Roman" w:cs="Times New Roman"/>
-          <w:sz w:val="28"/>
-          <w:szCs w:val="28"/>
-          <w:lang w:val="en-US"/>
-        </w:rPr>
-      </w:pPr>
-      <w:r>
-        <w:rPr>
-          <w:rFonts w:ascii="Times New Roman" w:hAnsi="Times New Roman" w:cs="Times New Roman"/>
-          <w:sz w:val="28"/>
-          <w:szCs w:val="28"/>
-          <w:lang w:val="en-US"/>
-        </w:rPr>
-        <w:t xml:space="preserve">  CONSTRAINT `</w:t>
-      </w:r>
-      <w:proofErr w:type="spellStart"/>
-      <w:r>
-        <w:rPr>
-          <w:rFonts w:ascii="Times New Roman" w:hAnsi="Times New Roman" w:cs="Times New Roman"/>
-          <w:sz w:val="28"/>
-          <w:szCs w:val="28"/>
-          <w:lang w:val="en-US"/>
-        </w:rPr>
-        <w:t>fk_Tutor_TType</w:t>
-      </w:r>
-      <w:proofErr w:type="spellEnd"/>
-      <w:r>
-        <w:rPr>
-          <w:rFonts w:ascii="Times New Roman" w:hAnsi="Times New Roman" w:cs="Times New Roman"/>
-          <w:sz w:val="28"/>
-          <w:szCs w:val="28"/>
-          <w:lang w:val="en-US"/>
-        </w:rPr>
-        <w:t>`</w:t>
+        <w:t xml:space="preserve">  UNIQUE INDEX `T_Name_UNIQUE` (`T_ID` ASC) VISIBLE,</w:t>
+      </w:r>
+    </w:p>
+    <w:p>
+      <w:pPr>
+        <w:widowControl/>
+        <w:suppressAutoHyphens w:val="0"/>
+        <w:spacing w:line="360" w:lineRule="auto"/>
+        <w:jc w:val="both"/>
+        <w:rPr>
+          <w:rFonts w:ascii="Times New Roman" w:hAnsi="Times New Roman" w:cs="Times New Roman"/>
+          <w:sz w:val="28"/>
+          <w:szCs w:val="28"/>
+          <w:lang w:val="en-US"/>
+        </w:rPr>
+      </w:pPr>
+      <w:r>
+        <w:rPr>
+          <w:rFonts w:ascii="Times New Roman" w:hAnsi="Times New Roman" w:cs="Times New Roman"/>
+          <w:sz w:val="28"/>
+          <w:szCs w:val="28"/>
+          <w:lang w:val="en-US"/>
+        </w:rPr>
+        <w:t xml:space="preserve">  INDEX `fk_Tutor_TType_idx` (`TT_ID` ASC) VISIBLE,</w:t>
+      </w:r>
+    </w:p>
+    <w:p>
+      <w:pPr>
+        <w:widowControl/>
+        <w:suppressAutoHyphens w:val="0"/>
+        <w:spacing w:line="360" w:lineRule="auto"/>
+        <w:jc w:val="both"/>
+        <w:rPr>
+          <w:rFonts w:ascii="Times New Roman" w:hAnsi="Times New Roman" w:cs="Times New Roman"/>
+          <w:sz w:val="28"/>
+          <w:szCs w:val="28"/>
+          <w:lang w:val="en-US"/>
+        </w:rPr>
+      </w:pPr>
+      <w:r>
+        <w:rPr>
+          <w:rFonts w:ascii="Times New Roman" w:hAnsi="Times New Roman" w:cs="Times New Roman"/>
+          <w:sz w:val="28"/>
+          <w:szCs w:val="28"/>
+          <w:lang w:val="en-US"/>
+        </w:rPr>
+        <w:t xml:space="preserve">  CONSTRAINT `fk_Tutor_TType`</w:t>
       </w:r>
     </w:p>
     <w:p>
@@ -7729,7 +6814,6 @@
         </w:rPr>
         <w:t xml:space="preserve">    REFERENCES `</w:t>
       </w:r>
-      <w:proofErr w:type="spellStart"/>
       <w:r>
         <w:rPr>
           <w:rFonts w:ascii="Times New Roman" w:hAnsi="Times New Roman" w:cs="Times New Roman"/>
@@ -7739,37 +6823,14 @@
         </w:rPr>
         <w:t>ege</w:t>
       </w:r>
-      <w:proofErr w:type="spellEnd"/>
-      <w:proofErr w:type="gramStart"/>
-      <w:r>
-        <w:rPr>
-          <w:rFonts w:ascii="Times New Roman" w:hAnsi="Times New Roman" w:cs="Times New Roman"/>
-          <w:sz w:val="28"/>
-          <w:szCs w:val="28"/>
-          <w:lang w:val="en-US"/>
-        </w:rPr>
-        <w:t>`.`</w:t>
-      </w:r>
-      <w:proofErr w:type="spellStart"/>
-      <w:proofErr w:type="gramEnd"/>
-      <w:r>
-        <w:rPr>
-          <w:rFonts w:ascii="Times New Roman" w:hAnsi="Times New Roman" w:cs="Times New Roman"/>
-          <w:sz w:val="28"/>
-          <w:szCs w:val="28"/>
-          <w:lang w:val="en-US"/>
-        </w:rPr>
-        <w:t>TType</w:t>
-      </w:r>
-      <w:proofErr w:type="spellEnd"/>
-      <w:r>
-        <w:rPr>
-          <w:rFonts w:ascii="Times New Roman" w:hAnsi="Times New Roman" w:cs="Times New Roman"/>
-          <w:sz w:val="28"/>
-          <w:szCs w:val="28"/>
-          <w:lang w:val="en-US"/>
-        </w:rPr>
-        <w:t>` (`TT_ID`)</w:t>
+      <w:r>
+        <w:rPr>
+          <w:rFonts w:ascii="Times New Roman" w:hAnsi="Times New Roman" w:cs="Times New Roman"/>
+          <w:sz w:val="28"/>
+          <w:szCs w:val="28"/>
+          <w:lang w:val="en-US"/>
+        </w:rPr>
+        <w:t>`.`TType` (`TT_ID`)</w:t>
       </w:r>
     </w:p>
     <w:p>
@@ -7838,27 +6899,7 @@
           <w:szCs w:val="28"/>
           <w:lang w:val="en-US"/>
         </w:rPr>
-        <w:t xml:space="preserve">ENGINE = </w:t>
-      </w:r>
-      <w:proofErr w:type="spellStart"/>
-      <w:r>
-        <w:rPr>
-          <w:rFonts w:ascii="Times New Roman" w:hAnsi="Times New Roman" w:cs="Times New Roman"/>
-          <w:sz w:val="28"/>
-          <w:szCs w:val="28"/>
-          <w:lang w:val="en-US"/>
-        </w:rPr>
-        <w:t>InnoDB</w:t>
-      </w:r>
-      <w:proofErr w:type="spellEnd"/>
-      <w:r>
-        <w:rPr>
-          <w:rFonts w:ascii="Times New Roman" w:hAnsi="Times New Roman" w:cs="Times New Roman"/>
-          <w:sz w:val="28"/>
-          <w:szCs w:val="28"/>
-          <w:lang w:val="en-US"/>
-        </w:rPr>
-        <w:t>;</w:t>
+        <w:t>ENGINE = InnoDB;</w:t>
       </w:r>
     </w:p>
     <w:p>
@@ -7934,7 +6975,6 @@
         </w:rPr>
         <w:t>-- Table `</w:t>
       </w:r>
-      <w:proofErr w:type="spellStart"/>
       <w:r>
         <w:rPr>
           <w:rFonts w:ascii="Times New Roman" w:hAnsi="Times New Roman" w:cs="Times New Roman"/>
@@ -7944,37 +6984,14 @@
         </w:rPr>
         <w:t>ege</w:t>
       </w:r>
-      <w:proofErr w:type="spellEnd"/>
-      <w:proofErr w:type="gramStart"/>
-      <w:r>
-        <w:rPr>
-          <w:rFonts w:ascii="Times New Roman" w:hAnsi="Times New Roman" w:cs="Times New Roman"/>
-          <w:sz w:val="28"/>
-          <w:szCs w:val="28"/>
-          <w:lang w:val="en-US"/>
-        </w:rPr>
-        <w:t>`.`</w:t>
-      </w:r>
-      <w:proofErr w:type="spellStart"/>
-      <w:proofErr w:type="gramEnd"/>
-      <w:r>
-        <w:rPr>
-          <w:rFonts w:ascii="Times New Roman" w:hAnsi="Times New Roman" w:cs="Times New Roman"/>
-          <w:sz w:val="28"/>
-          <w:szCs w:val="28"/>
-          <w:lang w:val="en-US"/>
-        </w:rPr>
-        <w:t>SType</w:t>
-      </w:r>
-      <w:proofErr w:type="spellEnd"/>
-      <w:r>
-        <w:rPr>
-          <w:rFonts w:ascii="Times New Roman" w:hAnsi="Times New Roman" w:cs="Times New Roman"/>
-          <w:sz w:val="28"/>
-          <w:szCs w:val="28"/>
-          <w:lang w:val="en-US"/>
-        </w:rPr>
-        <w:t>`</w:t>
+      <w:r>
+        <w:rPr>
+          <w:rFonts w:ascii="Times New Roman" w:hAnsi="Times New Roman" w:cs="Times New Roman"/>
+          <w:sz w:val="28"/>
+          <w:szCs w:val="28"/>
+          <w:lang w:val="en-US"/>
+        </w:rPr>
+        <w:t>`.`SType`</w:t>
       </w:r>
     </w:p>
     <w:p>
@@ -8022,7 +7039,6 @@
         </w:rPr>
         <w:t>CREATE TABLE IF NOT EXISTS `</w:t>
       </w:r>
-      <w:proofErr w:type="spellStart"/>
       <w:r>
         <w:rPr>
           <w:rFonts w:ascii="Times New Roman" w:hAnsi="Times New Roman" w:cs="Times New Roman"/>
@@ -8032,37 +7048,14 @@
         </w:rPr>
         <w:t>ege</w:t>
       </w:r>
-      <w:proofErr w:type="spellEnd"/>
-      <w:proofErr w:type="gramStart"/>
-      <w:r>
-        <w:rPr>
-          <w:rFonts w:ascii="Times New Roman" w:hAnsi="Times New Roman" w:cs="Times New Roman"/>
-          <w:sz w:val="28"/>
-          <w:szCs w:val="28"/>
-          <w:lang w:val="en-US"/>
-        </w:rPr>
-        <w:t>`.`</w:t>
-      </w:r>
-      <w:proofErr w:type="spellStart"/>
-      <w:proofErr w:type="gramEnd"/>
-      <w:r>
-        <w:rPr>
-          <w:rFonts w:ascii="Times New Roman" w:hAnsi="Times New Roman" w:cs="Times New Roman"/>
-          <w:sz w:val="28"/>
-          <w:szCs w:val="28"/>
-          <w:lang w:val="en-US"/>
-        </w:rPr>
-        <w:t>SType</w:t>
-      </w:r>
-      <w:proofErr w:type="spellEnd"/>
-      <w:r>
-        <w:rPr>
-          <w:rFonts w:ascii="Times New Roman" w:hAnsi="Times New Roman" w:cs="Times New Roman"/>
-          <w:sz w:val="28"/>
-          <w:szCs w:val="28"/>
-          <w:lang w:val="en-US"/>
-        </w:rPr>
-        <w:t>` (</w:t>
+      <w:r>
+        <w:rPr>
+          <w:rFonts w:ascii="Times New Roman" w:hAnsi="Times New Roman" w:cs="Times New Roman"/>
+          <w:sz w:val="28"/>
+          <w:szCs w:val="28"/>
+          <w:lang w:val="en-US"/>
+        </w:rPr>
+        <w:t>`.`SType` (</w:t>
       </w:r>
     </w:p>
     <w:p>
@@ -8108,47 +7101,7 @@
           <w:szCs w:val="28"/>
           <w:lang w:val="en-US"/>
         </w:rPr>
-        <w:t xml:space="preserve">  `</w:t>
-      </w:r>
-      <w:proofErr w:type="spellStart"/>
-      <w:r>
-        <w:rPr>
-          <w:rFonts w:ascii="Times New Roman" w:hAnsi="Times New Roman" w:cs="Times New Roman"/>
-          <w:sz w:val="28"/>
-          <w:szCs w:val="28"/>
-          <w:lang w:val="en-US"/>
-        </w:rPr>
-        <w:t>ST_Name</w:t>
-      </w:r>
-      <w:proofErr w:type="spellEnd"/>
-      <w:r>
-        <w:rPr>
-          <w:rFonts w:ascii="Times New Roman" w:hAnsi="Times New Roman" w:cs="Times New Roman"/>
-          <w:sz w:val="28"/>
-          <w:szCs w:val="28"/>
-          <w:lang w:val="en-US"/>
-        </w:rPr>
-        <w:t xml:space="preserve">` </w:t>
-      </w:r>
-      <w:proofErr w:type="gramStart"/>
-      <w:r>
-        <w:rPr>
-          <w:rFonts w:ascii="Times New Roman" w:hAnsi="Times New Roman" w:cs="Times New Roman"/>
-          <w:sz w:val="28"/>
-          <w:szCs w:val="28"/>
-          <w:lang w:val="en-US"/>
-        </w:rPr>
-        <w:t>VARCHAR(</w:t>
-      </w:r>
-      <w:proofErr w:type="gramEnd"/>
-      <w:r>
-        <w:rPr>
-          <w:rFonts w:ascii="Times New Roman" w:hAnsi="Times New Roman" w:cs="Times New Roman"/>
-          <w:sz w:val="28"/>
-          <w:szCs w:val="28"/>
-          <w:lang w:val="en-US"/>
-        </w:rPr>
-        <w:t>45) NOT NULL,</w:t>
+        <w:t xml:space="preserve">  `ST_Name` VARCHAR(45) NOT NULL,</w:t>
       </w:r>
     </w:p>
     <w:p>
@@ -8218,27 +7171,7 @@
           <w:lang w:val="en-US"/>
         </w:rPr>
         <w:lastRenderedPageBreak/>
-        <w:t xml:space="preserve">ENGINE = </w:t>
-      </w:r>
-      <w:proofErr w:type="spellStart"/>
-      <w:r>
-        <w:rPr>
-          <w:rFonts w:ascii="Times New Roman" w:hAnsi="Times New Roman" w:cs="Times New Roman"/>
-          <w:sz w:val="28"/>
-          <w:szCs w:val="28"/>
-          <w:lang w:val="en-US"/>
-        </w:rPr>
-        <w:t>InnoDB</w:t>
-      </w:r>
-      <w:proofErr w:type="spellEnd"/>
-      <w:r>
-        <w:rPr>
-          <w:rFonts w:ascii="Times New Roman" w:hAnsi="Times New Roman" w:cs="Times New Roman"/>
-          <w:sz w:val="28"/>
-          <w:szCs w:val="28"/>
-          <w:lang w:val="en-US"/>
-        </w:rPr>
-        <w:t>;</w:t>
+        <w:t>ENGINE = InnoDB;</w:t>
       </w:r>
     </w:p>
     <w:p>
@@ -8314,7 +7247,6 @@
         </w:rPr>
         <w:t>-- Table `</w:t>
       </w:r>
-      <w:proofErr w:type="spellStart"/>
       <w:r>
         <w:rPr>
           <w:rFonts w:ascii="Times New Roman" w:hAnsi="Times New Roman" w:cs="Times New Roman"/>
@@ -8324,26 +7256,14 @@
         </w:rPr>
         <w:t>ege</w:t>
       </w:r>
-      <w:proofErr w:type="spellEnd"/>
-      <w:proofErr w:type="gramStart"/>
-      <w:r>
-        <w:rPr>
-          <w:rFonts w:ascii="Times New Roman" w:hAnsi="Times New Roman" w:cs="Times New Roman"/>
-          <w:sz w:val="28"/>
-          <w:szCs w:val="28"/>
-          <w:lang w:val="en-US"/>
-        </w:rPr>
-        <w:t>`.`</w:t>
-      </w:r>
-      <w:proofErr w:type="gramEnd"/>
-      <w:r>
-        <w:rPr>
-          <w:rFonts w:ascii="Times New Roman" w:hAnsi="Times New Roman" w:cs="Times New Roman"/>
-          <w:sz w:val="28"/>
-          <w:szCs w:val="28"/>
-          <w:lang w:val="en-US"/>
-        </w:rPr>
-        <w:t>Subjects`</w:t>
+      <w:r>
+        <w:rPr>
+          <w:rFonts w:ascii="Times New Roman" w:hAnsi="Times New Roman" w:cs="Times New Roman"/>
+          <w:sz w:val="28"/>
+          <w:szCs w:val="28"/>
+          <w:lang w:val="en-US"/>
+        </w:rPr>
+        <w:t>`.`Subjects`</w:t>
       </w:r>
     </w:p>
     <w:p>
@@ -8391,7 +7311,6 @@
         </w:rPr>
         <w:t>CREATE TABLE IF NOT EXISTS `</w:t>
       </w:r>
-      <w:proofErr w:type="spellStart"/>
       <w:r>
         <w:rPr>
           <w:rFonts w:ascii="Times New Roman" w:hAnsi="Times New Roman" w:cs="Times New Roman"/>
@@ -8401,26 +7320,14 @@
         </w:rPr>
         <w:t>ege</w:t>
       </w:r>
-      <w:proofErr w:type="spellEnd"/>
-      <w:proofErr w:type="gramStart"/>
-      <w:r>
-        <w:rPr>
-          <w:rFonts w:ascii="Times New Roman" w:hAnsi="Times New Roman" w:cs="Times New Roman"/>
-          <w:sz w:val="28"/>
-          <w:szCs w:val="28"/>
-          <w:lang w:val="en-US"/>
-        </w:rPr>
-        <w:t>`.`</w:t>
-      </w:r>
-      <w:proofErr w:type="gramEnd"/>
-      <w:r>
-        <w:rPr>
-          <w:rFonts w:ascii="Times New Roman" w:hAnsi="Times New Roman" w:cs="Times New Roman"/>
-          <w:sz w:val="28"/>
-          <w:szCs w:val="28"/>
-          <w:lang w:val="en-US"/>
-        </w:rPr>
-        <w:t>Subjects` (</w:t>
+      <w:r>
+        <w:rPr>
+          <w:rFonts w:ascii="Times New Roman" w:hAnsi="Times New Roman" w:cs="Times New Roman"/>
+          <w:sz w:val="28"/>
+          <w:szCs w:val="28"/>
+          <w:lang w:val="en-US"/>
+        </w:rPr>
+        <w:t>`.`Subjects` (</w:t>
       </w:r>
     </w:p>
     <w:p>
@@ -8466,47 +7373,7 @@
           <w:szCs w:val="28"/>
           <w:lang w:val="en-US"/>
         </w:rPr>
-        <w:t xml:space="preserve">  `</w:t>
-      </w:r>
-      <w:proofErr w:type="spellStart"/>
-      <w:r>
-        <w:rPr>
-          <w:rFonts w:ascii="Times New Roman" w:hAnsi="Times New Roman" w:cs="Times New Roman"/>
-          <w:sz w:val="28"/>
-          <w:szCs w:val="28"/>
-          <w:lang w:val="en-US"/>
-        </w:rPr>
-        <w:t>S_Name</w:t>
-      </w:r>
-      <w:proofErr w:type="spellEnd"/>
-      <w:r>
-        <w:rPr>
-          <w:rFonts w:ascii="Times New Roman" w:hAnsi="Times New Roman" w:cs="Times New Roman"/>
-          <w:sz w:val="28"/>
-          <w:szCs w:val="28"/>
-          <w:lang w:val="en-US"/>
-        </w:rPr>
-        <w:t xml:space="preserve">` </w:t>
-      </w:r>
-      <w:proofErr w:type="gramStart"/>
-      <w:r>
-        <w:rPr>
-          <w:rFonts w:ascii="Times New Roman" w:hAnsi="Times New Roman" w:cs="Times New Roman"/>
-          <w:sz w:val="28"/>
-          <w:szCs w:val="28"/>
-          <w:lang w:val="en-US"/>
-        </w:rPr>
-        <w:t>VARCHAR(</w:t>
-      </w:r>
-      <w:proofErr w:type="gramEnd"/>
-      <w:r>
-        <w:rPr>
-          <w:rFonts w:ascii="Times New Roman" w:hAnsi="Times New Roman" w:cs="Times New Roman"/>
-          <w:sz w:val="28"/>
-          <w:szCs w:val="28"/>
-          <w:lang w:val="en-US"/>
-        </w:rPr>
-        <w:t>45) NOT NULL,</w:t>
+        <w:t xml:space="preserve">  `S_Name` VARCHAR(45) NOT NULL,</w:t>
       </w:r>
     </w:p>
     <w:p>
@@ -8715,7 +7582,6 @@
         </w:rPr>
         <w:t xml:space="preserve">    REFERENCES `</w:t>
       </w:r>
-      <w:proofErr w:type="spellStart"/>
       <w:r>
         <w:rPr>
           <w:rFonts w:ascii="Times New Roman" w:hAnsi="Times New Roman" w:cs="Times New Roman"/>
@@ -8725,26 +7591,14 @@
         </w:rPr>
         <w:t>ege</w:t>
       </w:r>
-      <w:proofErr w:type="spellEnd"/>
-      <w:proofErr w:type="gramStart"/>
-      <w:r>
-        <w:rPr>
-          <w:rFonts w:ascii="Times New Roman" w:hAnsi="Times New Roman" w:cs="Times New Roman"/>
-          <w:sz w:val="28"/>
-          <w:szCs w:val="28"/>
-          <w:lang w:val="en-US"/>
-        </w:rPr>
-        <w:t>`.`</w:t>
-      </w:r>
-      <w:proofErr w:type="gramEnd"/>
-      <w:r>
-        <w:rPr>
-          <w:rFonts w:ascii="Times New Roman" w:hAnsi="Times New Roman" w:cs="Times New Roman"/>
-          <w:sz w:val="28"/>
-          <w:szCs w:val="28"/>
-          <w:lang w:val="en-US"/>
-        </w:rPr>
-        <w:t>Tutor` (`T_ID`)</w:t>
+      <w:r>
+        <w:rPr>
+          <w:rFonts w:ascii="Times New Roman" w:hAnsi="Times New Roman" w:cs="Times New Roman"/>
+          <w:sz w:val="28"/>
+          <w:szCs w:val="28"/>
+          <w:lang w:val="en-US"/>
+        </w:rPr>
+        <w:t>`.`Tutor` (`T_ID`)</w:t>
       </w:r>
     </w:p>
     <w:p>
@@ -8861,7 +7715,6 @@
         </w:rPr>
         <w:t xml:space="preserve">    REFERENCES `</w:t>
       </w:r>
-      <w:proofErr w:type="spellStart"/>
       <w:r>
         <w:rPr>
           <w:rFonts w:ascii="Times New Roman" w:hAnsi="Times New Roman" w:cs="Times New Roman"/>
@@ -8871,37 +7724,14 @@
         </w:rPr>
         <w:t>ege</w:t>
       </w:r>
-      <w:proofErr w:type="spellEnd"/>
-      <w:proofErr w:type="gramStart"/>
-      <w:r>
-        <w:rPr>
-          <w:rFonts w:ascii="Times New Roman" w:hAnsi="Times New Roman" w:cs="Times New Roman"/>
-          <w:sz w:val="28"/>
-          <w:szCs w:val="28"/>
-          <w:lang w:val="en-US"/>
-        </w:rPr>
-        <w:t>`.`</w:t>
-      </w:r>
-      <w:proofErr w:type="spellStart"/>
-      <w:proofErr w:type="gramEnd"/>
-      <w:r>
-        <w:rPr>
-          <w:rFonts w:ascii="Times New Roman" w:hAnsi="Times New Roman" w:cs="Times New Roman"/>
-          <w:sz w:val="28"/>
-          <w:szCs w:val="28"/>
-          <w:lang w:val="en-US"/>
-        </w:rPr>
-        <w:t>SType</w:t>
-      </w:r>
-      <w:proofErr w:type="spellEnd"/>
-      <w:r>
-        <w:rPr>
-          <w:rFonts w:ascii="Times New Roman" w:hAnsi="Times New Roman" w:cs="Times New Roman"/>
-          <w:sz w:val="28"/>
-          <w:szCs w:val="28"/>
-          <w:lang w:val="en-US"/>
-        </w:rPr>
-        <w:t>` (`ST_ID`)</w:t>
+      <w:r>
+        <w:rPr>
+          <w:rFonts w:ascii="Times New Roman" w:hAnsi="Times New Roman" w:cs="Times New Roman"/>
+          <w:sz w:val="28"/>
+          <w:szCs w:val="28"/>
+          <w:lang w:val="en-US"/>
+        </w:rPr>
+        <w:t>`.`SType` (`ST_ID`)</w:t>
       </w:r>
     </w:p>
     <w:p>
@@ -8970,27 +7800,7 @@
           <w:szCs w:val="28"/>
           <w:lang w:val="en-US"/>
         </w:rPr>
-        <w:t xml:space="preserve">ENGINE = </w:t>
-      </w:r>
-      <w:proofErr w:type="spellStart"/>
-      <w:r>
-        <w:rPr>
-          <w:rFonts w:ascii="Times New Roman" w:hAnsi="Times New Roman" w:cs="Times New Roman"/>
-          <w:sz w:val="28"/>
-          <w:szCs w:val="28"/>
-          <w:lang w:val="en-US"/>
-        </w:rPr>
-        <w:t>InnoDB</w:t>
-      </w:r>
-      <w:proofErr w:type="spellEnd"/>
-      <w:r>
-        <w:rPr>
-          <w:rFonts w:ascii="Times New Roman" w:hAnsi="Times New Roman" w:cs="Times New Roman"/>
-          <w:sz w:val="28"/>
-          <w:szCs w:val="28"/>
-          <w:lang w:val="en-US"/>
-        </w:rPr>
-        <w:t>;</w:t>
+        <w:t>ENGINE = InnoDB;</w:t>
       </w:r>
     </w:p>
     <w:p>
@@ -9066,7 +7876,6 @@
         </w:rPr>
         <w:t>-- Table `</w:t>
       </w:r>
-      <w:proofErr w:type="spellStart"/>
       <w:r>
         <w:rPr>
           <w:rFonts w:ascii="Times New Roman" w:hAnsi="Times New Roman" w:cs="Times New Roman"/>
@@ -9076,26 +7885,14 @@
         </w:rPr>
         <w:t>ege</w:t>
       </w:r>
-      <w:proofErr w:type="spellEnd"/>
-      <w:proofErr w:type="gramStart"/>
-      <w:r>
-        <w:rPr>
-          <w:rFonts w:ascii="Times New Roman" w:hAnsi="Times New Roman" w:cs="Times New Roman"/>
-          <w:sz w:val="28"/>
-          <w:szCs w:val="28"/>
-          <w:lang w:val="en-US"/>
-        </w:rPr>
-        <w:t>`.`</w:t>
-      </w:r>
-      <w:proofErr w:type="gramEnd"/>
-      <w:r>
-        <w:rPr>
-          <w:rFonts w:ascii="Times New Roman" w:hAnsi="Times New Roman" w:cs="Times New Roman"/>
-          <w:sz w:val="28"/>
-          <w:szCs w:val="28"/>
-          <w:lang w:val="en-US"/>
-        </w:rPr>
-        <w:t>Exams`</w:t>
+      <w:r>
+        <w:rPr>
+          <w:rFonts w:ascii="Times New Roman" w:hAnsi="Times New Roman" w:cs="Times New Roman"/>
+          <w:sz w:val="28"/>
+          <w:szCs w:val="28"/>
+          <w:lang w:val="en-US"/>
+        </w:rPr>
+        <w:t>`.`Exams`</w:t>
       </w:r>
     </w:p>
     <w:p>
@@ -9144,7 +7941,6 @@
         </w:rPr>
         <w:t>CREATE TABLE IF NOT EXISTS `</w:t>
       </w:r>
-      <w:proofErr w:type="spellStart"/>
       <w:r>
         <w:rPr>
           <w:rFonts w:ascii="Times New Roman" w:hAnsi="Times New Roman" w:cs="Times New Roman"/>
@@ -9154,26 +7950,14 @@
         </w:rPr>
         <w:t>ege</w:t>
       </w:r>
-      <w:proofErr w:type="spellEnd"/>
-      <w:proofErr w:type="gramStart"/>
-      <w:r>
-        <w:rPr>
-          <w:rFonts w:ascii="Times New Roman" w:hAnsi="Times New Roman" w:cs="Times New Roman"/>
-          <w:sz w:val="28"/>
-          <w:szCs w:val="28"/>
-          <w:lang w:val="en-US"/>
-        </w:rPr>
-        <w:t>`.`</w:t>
-      </w:r>
-      <w:proofErr w:type="gramEnd"/>
-      <w:r>
-        <w:rPr>
-          <w:rFonts w:ascii="Times New Roman" w:hAnsi="Times New Roman" w:cs="Times New Roman"/>
-          <w:sz w:val="28"/>
-          <w:szCs w:val="28"/>
-          <w:lang w:val="en-US"/>
-        </w:rPr>
-        <w:t>Exams` (</w:t>
+      <w:r>
+        <w:rPr>
+          <w:rFonts w:ascii="Times New Roman" w:hAnsi="Times New Roman" w:cs="Times New Roman"/>
+          <w:sz w:val="28"/>
+          <w:szCs w:val="28"/>
+          <w:lang w:val="en-US"/>
+        </w:rPr>
+        <w:t>`.`Exams` (</w:t>
       </w:r>
     </w:p>
     <w:p>
@@ -9219,176 +8003,76 @@
           <w:szCs w:val="28"/>
           <w:lang w:val="en-US"/>
         </w:rPr>
-        <w:t xml:space="preserve">  `</w:t>
-      </w:r>
-      <w:proofErr w:type="spellStart"/>
-      <w:r>
-        <w:rPr>
-          <w:rFonts w:ascii="Times New Roman" w:hAnsi="Times New Roman" w:cs="Times New Roman"/>
-          <w:sz w:val="28"/>
-          <w:szCs w:val="28"/>
-          <w:lang w:val="en-US"/>
-        </w:rPr>
-        <w:t>E_Name</w:t>
-      </w:r>
-      <w:proofErr w:type="spellEnd"/>
-      <w:r>
-        <w:rPr>
-          <w:rFonts w:ascii="Times New Roman" w:hAnsi="Times New Roman" w:cs="Times New Roman"/>
-          <w:sz w:val="28"/>
-          <w:szCs w:val="28"/>
-          <w:lang w:val="en-US"/>
-        </w:rPr>
-        <w:t xml:space="preserve">` </w:t>
-      </w:r>
-      <w:proofErr w:type="gramStart"/>
-      <w:r>
-        <w:rPr>
-          <w:rFonts w:ascii="Times New Roman" w:hAnsi="Times New Roman" w:cs="Times New Roman"/>
-          <w:sz w:val="28"/>
-          <w:szCs w:val="28"/>
-          <w:lang w:val="en-US"/>
-        </w:rPr>
-        <w:t>VARCHAR(</w:t>
-      </w:r>
-      <w:proofErr w:type="gramEnd"/>
-      <w:r>
-        <w:rPr>
-          <w:rFonts w:ascii="Times New Roman" w:hAnsi="Times New Roman" w:cs="Times New Roman"/>
-          <w:sz w:val="28"/>
-          <w:szCs w:val="28"/>
-          <w:lang w:val="en-US"/>
-        </w:rPr>
-        <w:t>45) NOT NULL,</w:t>
-      </w:r>
-    </w:p>
-    <w:p>
-      <w:pPr>
-        <w:widowControl/>
-        <w:suppressAutoHyphens w:val="0"/>
-        <w:spacing w:line="360" w:lineRule="auto"/>
-        <w:jc w:val="both"/>
-        <w:rPr>
-          <w:rFonts w:ascii="Times New Roman" w:hAnsi="Times New Roman" w:cs="Times New Roman"/>
-          <w:sz w:val="28"/>
-          <w:szCs w:val="28"/>
-          <w:lang w:val="en-US"/>
-        </w:rPr>
-      </w:pPr>
-      <w:r>
-        <w:rPr>
-          <w:rFonts w:ascii="Times New Roman" w:hAnsi="Times New Roman" w:cs="Times New Roman"/>
-          <w:sz w:val="28"/>
-          <w:szCs w:val="28"/>
-          <w:lang w:val="en-US"/>
-        </w:rPr>
-        <w:t xml:space="preserve">  `</w:t>
-      </w:r>
-      <w:proofErr w:type="spellStart"/>
-      <w:r>
-        <w:rPr>
-          <w:rFonts w:ascii="Times New Roman" w:hAnsi="Times New Roman" w:cs="Times New Roman"/>
-          <w:sz w:val="28"/>
-          <w:szCs w:val="28"/>
-          <w:lang w:val="en-US"/>
-        </w:rPr>
-        <w:t>E_Points</w:t>
-      </w:r>
-      <w:proofErr w:type="spellEnd"/>
-      <w:r>
-        <w:rPr>
-          <w:rFonts w:ascii="Times New Roman" w:hAnsi="Times New Roman" w:cs="Times New Roman"/>
-          <w:sz w:val="28"/>
-          <w:szCs w:val="28"/>
-          <w:lang w:val="en-US"/>
-        </w:rPr>
-        <w:t>` INT NOT NULL,</w:t>
-      </w:r>
-    </w:p>
-    <w:p>
-      <w:pPr>
-        <w:widowControl/>
-        <w:suppressAutoHyphens w:val="0"/>
-        <w:spacing w:line="360" w:lineRule="auto"/>
-        <w:jc w:val="both"/>
-        <w:rPr>
-          <w:rFonts w:ascii="Times New Roman" w:hAnsi="Times New Roman" w:cs="Times New Roman"/>
-          <w:sz w:val="28"/>
-          <w:szCs w:val="28"/>
-          <w:lang w:val="en-US"/>
-        </w:rPr>
-      </w:pPr>
-      <w:r>
-        <w:rPr>
-          <w:rFonts w:ascii="Times New Roman" w:hAnsi="Times New Roman" w:cs="Times New Roman"/>
-          <w:sz w:val="28"/>
-          <w:szCs w:val="28"/>
-          <w:lang w:val="en-US"/>
-        </w:rPr>
-        <w:t xml:space="preserve">  `</w:t>
-      </w:r>
-      <w:proofErr w:type="spellStart"/>
-      <w:r>
-        <w:rPr>
-          <w:rFonts w:ascii="Times New Roman" w:hAnsi="Times New Roman" w:cs="Times New Roman"/>
-          <w:sz w:val="28"/>
-          <w:szCs w:val="28"/>
-          <w:lang w:val="en-US"/>
-        </w:rPr>
-        <w:t>E_Date</w:t>
-      </w:r>
-      <w:proofErr w:type="spellEnd"/>
-      <w:r>
-        <w:rPr>
-          <w:rFonts w:ascii="Times New Roman" w:hAnsi="Times New Roman" w:cs="Times New Roman"/>
-          <w:sz w:val="28"/>
-          <w:szCs w:val="28"/>
-          <w:lang w:val="en-US"/>
-        </w:rPr>
-        <w:t>` DATETIME NOT NULL,</w:t>
-      </w:r>
-    </w:p>
-    <w:p>
-      <w:pPr>
-        <w:widowControl/>
-        <w:suppressAutoHyphens w:val="0"/>
-        <w:spacing w:line="360" w:lineRule="auto"/>
-        <w:jc w:val="both"/>
-        <w:rPr>
-          <w:rFonts w:ascii="Times New Roman" w:hAnsi="Times New Roman" w:cs="Times New Roman"/>
-          <w:sz w:val="28"/>
-          <w:szCs w:val="28"/>
-          <w:lang w:val="en-US"/>
-        </w:rPr>
-      </w:pPr>
-      <w:r>
-        <w:rPr>
-          <w:rFonts w:ascii="Times New Roman" w:hAnsi="Times New Roman" w:cs="Times New Roman"/>
-          <w:sz w:val="28"/>
-          <w:szCs w:val="28"/>
-          <w:lang w:val="en-US"/>
-        </w:rPr>
-        <w:t xml:space="preserve">  `</w:t>
-      </w:r>
-      <w:proofErr w:type="spellStart"/>
-      <w:r>
-        <w:rPr>
-          <w:rFonts w:ascii="Times New Roman" w:hAnsi="Times New Roman" w:cs="Times New Roman"/>
-          <w:sz w:val="28"/>
-          <w:szCs w:val="28"/>
-          <w:lang w:val="en-US"/>
-        </w:rPr>
-        <w:t>St_ID</w:t>
-      </w:r>
-      <w:proofErr w:type="spellEnd"/>
-      <w:r>
-        <w:rPr>
-          <w:rFonts w:ascii="Times New Roman" w:hAnsi="Times New Roman" w:cs="Times New Roman"/>
-          <w:sz w:val="28"/>
-          <w:szCs w:val="28"/>
-          <w:lang w:val="en-US"/>
-        </w:rPr>
-        <w:t>` INT NOT NULL,</w:t>
+        <w:t xml:space="preserve">  `E_Name` VARCHAR(45) NOT NULL,</w:t>
+      </w:r>
+    </w:p>
+    <w:p>
+      <w:pPr>
+        <w:widowControl/>
+        <w:suppressAutoHyphens w:val="0"/>
+        <w:spacing w:line="360" w:lineRule="auto"/>
+        <w:jc w:val="both"/>
+        <w:rPr>
+          <w:rFonts w:ascii="Times New Roman" w:hAnsi="Times New Roman" w:cs="Times New Roman"/>
+          <w:sz w:val="28"/>
+          <w:szCs w:val="28"/>
+          <w:lang w:val="en-US"/>
+        </w:rPr>
+      </w:pPr>
+      <w:r>
+        <w:rPr>
+          <w:rFonts w:ascii="Times New Roman" w:hAnsi="Times New Roman" w:cs="Times New Roman"/>
+          <w:sz w:val="28"/>
+          <w:szCs w:val="28"/>
+          <w:lang w:val="en-US"/>
+        </w:rPr>
+        <w:t xml:space="preserve">  `E_Points` INT NOT NULL,</w:t>
+      </w:r>
+    </w:p>
+    <w:p>
+      <w:pPr>
+        <w:widowControl/>
+        <w:suppressAutoHyphens w:val="0"/>
+        <w:spacing w:line="360" w:lineRule="auto"/>
+        <w:jc w:val="both"/>
+        <w:rPr>
+          <w:rFonts w:ascii="Times New Roman" w:hAnsi="Times New Roman" w:cs="Times New Roman"/>
+          <w:sz w:val="28"/>
+          <w:szCs w:val="28"/>
+          <w:lang w:val="en-US"/>
+        </w:rPr>
+      </w:pPr>
+      <w:r>
+        <w:rPr>
+          <w:rFonts w:ascii="Times New Roman" w:hAnsi="Times New Roman" w:cs="Times New Roman"/>
+          <w:sz w:val="28"/>
+          <w:szCs w:val="28"/>
+          <w:lang w:val="en-US"/>
+        </w:rPr>
+        <w:t xml:space="preserve">  `E_Date` DATETIME NOT NULL,</w:t>
+      </w:r>
+    </w:p>
+    <w:p>
+      <w:pPr>
+        <w:widowControl/>
+        <w:suppressAutoHyphens w:val="0"/>
+        <w:spacing w:line="360" w:lineRule="auto"/>
+        <w:jc w:val="both"/>
+        <w:rPr>
+          <w:rFonts w:ascii="Times New Roman" w:hAnsi="Times New Roman" w:cs="Times New Roman"/>
+          <w:sz w:val="28"/>
+          <w:szCs w:val="28"/>
+          <w:lang w:val="en-US"/>
+        </w:rPr>
+      </w:pPr>
+      <w:r>
+        <w:rPr>
+          <w:rFonts w:ascii="Times New Roman" w:hAnsi="Times New Roman" w:cs="Times New Roman"/>
+          <w:sz w:val="28"/>
+          <w:szCs w:val="28"/>
+          <w:lang w:val="en-US"/>
+        </w:rPr>
+        <w:t xml:space="preserve">  `St_ID` INT NOT NULL,</w:t>
       </w:r>
     </w:p>
     <w:p>
@@ -9434,27 +8118,7 @@
           <w:szCs w:val="28"/>
           <w:lang w:val="en-US"/>
         </w:rPr>
-        <w:t xml:space="preserve">  `</w:t>
-      </w:r>
-      <w:proofErr w:type="spellStart"/>
-      <w:r>
-        <w:rPr>
-          <w:rFonts w:ascii="Times New Roman" w:hAnsi="Times New Roman" w:cs="Times New Roman"/>
-          <w:sz w:val="28"/>
-          <w:szCs w:val="28"/>
-          <w:lang w:val="en-US"/>
-        </w:rPr>
-        <w:t>Sc_ID</w:t>
-      </w:r>
-      <w:proofErr w:type="spellEnd"/>
-      <w:r>
-        <w:rPr>
-          <w:rFonts w:ascii="Times New Roman" w:hAnsi="Times New Roman" w:cs="Times New Roman"/>
-          <w:sz w:val="28"/>
-          <w:szCs w:val="28"/>
-          <w:lang w:val="en-US"/>
-        </w:rPr>
-        <w:t>` INT NOT NULL,</w:t>
+        <w:t xml:space="preserve">  `Sc_ID` INT NOT NULL,</w:t>
       </w:r>
     </w:p>
     <w:p>
@@ -9523,47 +8187,7 @@
           <w:szCs w:val="28"/>
           <w:lang w:val="en-US"/>
         </w:rPr>
-        <w:t xml:space="preserve">  PRIMARY KEY (`E_ID`, `</w:t>
-      </w:r>
-      <w:proofErr w:type="spellStart"/>
-      <w:r>
-        <w:rPr>
-          <w:rFonts w:ascii="Times New Roman" w:hAnsi="Times New Roman" w:cs="Times New Roman"/>
-          <w:sz w:val="28"/>
-          <w:szCs w:val="28"/>
-          <w:lang w:val="en-US"/>
-        </w:rPr>
-        <w:t>St_ID</w:t>
-      </w:r>
-      <w:proofErr w:type="spellEnd"/>
-      <w:r>
-        <w:rPr>
-          <w:rFonts w:ascii="Times New Roman" w:hAnsi="Times New Roman" w:cs="Times New Roman"/>
-          <w:sz w:val="28"/>
-          <w:szCs w:val="28"/>
-          <w:lang w:val="en-US"/>
-        </w:rPr>
-        <w:t>`, `ET_ID`, `</w:t>
-      </w:r>
-      <w:proofErr w:type="spellStart"/>
-      <w:r>
-        <w:rPr>
-          <w:rFonts w:ascii="Times New Roman" w:hAnsi="Times New Roman" w:cs="Times New Roman"/>
-          <w:sz w:val="28"/>
-          <w:szCs w:val="28"/>
-          <w:lang w:val="en-US"/>
-        </w:rPr>
-        <w:t>Sc_ID</w:t>
-      </w:r>
-      <w:proofErr w:type="spellEnd"/>
-      <w:r>
-        <w:rPr>
-          <w:rFonts w:ascii="Times New Roman" w:hAnsi="Times New Roman" w:cs="Times New Roman"/>
-          <w:sz w:val="28"/>
-          <w:szCs w:val="28"/>
-          <w:lang w:val="en-US"/>
-        </w:rPr>
-        <w:t>`, `S_ID`, `T_ID`),</w:t>
+        <w:t xml:space="preserve">  PRIMARY KEY (`E_ID`, `St_ID`, `ET_ID`, `Sc_ID`, `S_ID`, `T_ID`),</w:t>
       </w:r>
     </w:p>
     <w:p>
@@ -9609,27 +8233,7 @@
           <w:szCs w:val="28"/>
           <w:lang w:val="en-US"/>
         </w:rPr>
-        <w:t xml:space="preserve">  INDEX `fk_Exams_Students1_idx` (`</w:t>
-      </w:r>
-      <w:proofErr w:type="spellStart"/>
-      <w:r>
-        <w:rPr>
-          <w:rFonts w:ascii="Times New Roman" w:hAnsi="Times New Roman" w:cs="Times New Roman"/>
-          <w:sz w:val="28"/>
-          <w:szCs w:val="28"/>
-          <w:lang w:val="en-US"/>
-        </w:rPr>
-        <w:t>St_ID</w:t>
-      </w:r>
-      <w:proofErr w:type="spellEnd"/>
-      <w:r>
-        <w:rPr>
-          <w:rFonts w:ascii="Times New Roman" w:hAnsi="Times New Roman" w:cs="Times New Roman"/>
-          <w:sz w:val="28"/>
-          <w:szCs w:val="28"/>
-          <w:lang w:val="en-US"/>
-        </w:rPr>
-        <w:t>` ASC) VISIBLE,</w:t>
+        <w:t xml:space="preserve">  INDEX `fk_Exams_Students1_idx` (`St_ID` ASC) VISIBLE,</w:t>
       </w:r>
     </w:p>
     <w:p>
@@ -9675,27 +8279,7 @@
           <w:szCs w:val="28"/>
           <w:lang w:val="en-US"/>
         </w:rPr>
-        <w:t xml:space="preserve">  INDEX `fk_Exams_Schools1_idx` (`</w:t>
-      </w:r>
-      <w:proofErr w:type="spellStart"/>
-      <w:r>
-        <w:rPr>
-          <w:rFonts w:ascii="Times New Roman" w:hAnsi="Times New Roman" w:cs="Times New Roman"/>
-          <w:sz w:val="28"/>
-          <w:szCs w:val="28"/>
-          <w:lang w:val="en-US"/>
-        </w:rPr>
-        <w:t>Sc_ID</w:t>
-      </w:r>
-      <w:proofErr w:type="spellEnd"/>
-      <w:r>
-        <w:rPr>
-          <w:rFonts w:ascii="Times New Roman" w:hAnsi="Times New Roman" w:cs="Times New Roman"/>
-          <w:sz w:val="28"/>
-          <w:szCs w:val="28"/>
-          <w:lang w:val="en-US"/>
-        </w:rPr>
-        <w:t>` ASC) VISIBLE,</w:t>
+        <w:t xml:space="preserve">  INDEX `fk_Exams_Schools1_idx` (`Sc_ID` ASC) VISIBLE,</w:t>
       </w:r>
     </w:p>
     <w:p>
@@ -9764,27 +8348,7 @@
           <w:szCs w:val="28"/>
           <w:lang w:val="en-US"/>
         </w:rPr>
-        <w:t xml:space="preserve">    FOREIGN KEY (`</w:t>
-      </w:r>
-      <w:proofErr w:type="spellStart"/>
-      <w:r>
-        <w:rPr>
-          <w:rFonts w:ascii="Times New Roman" w:hAnsi="Times New Roman" w:cs="Times New Roman"/>
-          <w:sz w:val="28"/>
-          <w:szCs w:val="28"/>
-          <w:lang w:val="en-US"/>
-        </w:rPr>
-        <w:t>St_ID</w:t>
-      </w:r>
-      <w:proofErr w:type="spellEnd"/>
-      <w:r>
-        <w:rPr>
-          <w:rFonts w:ascii="Times New Roman" w:hAnsi="Times New Roman" w:cs="Times New Roman"/>
-          <w:sz w:val="28"/>
-          <w:szCs w:val="28"/>
-          <w:lang w:val="en-US"/>
-        </w:rPr>
-        <w:t>`)</w:t>
+        <w:t xml:space="preserve">    FOREIGN KEY (`St_ID`)</w:t>
       </w:r>
     </w:p>
     <w:p>
@@ -9809,7 +8373,6 @@
         </w:rPr>
         <w:t xml:space="preserve">    REFERENCES `</w:t>
       </w:r>
-      <w:proofErr w:type="spellStart"/>
       <w:r>
         <w:rPr>
           <w:rFonts w:ascii="Times New Roman" w:hAnsi="Times New Roman" w:cs="Times New Roman"/>
@@ -9819,46 +8382,14 @@
         </w:rPr>
         <w:t>ege</w:t>
       </w:r>
-      <w:proofErr w:type="spellEnd"/>
-      <w:proofErr w:type="gramStart"/>
-      <w:r>
-        <w:rPr>
-          <w:rFonts w:ascii="Times New Roman" w:hAnsi="Times New Roman" w:cs="Times New Roman"/>
-          <w:sz w:val="28"/>
-          <w:szCs w:val="28"/>
-          <w:lang w:val="en-US"/>
-        </w:rPr>
-        <w:t>`.`</w:t>
-      </w:r>
-      <w:proofErr w:type="gramEnd"/>
-      <w:r>
-        <w:rPr>
-          <w:rFonts w:ascii="Times New Roman" w:hAnsi="Times New Roman" w:cs="Times New Roman"/>
-          <w:sz w:val="28"/>
-          <w:szCs w:val="28"/>
-          <w:lang w:val="en-US"/>
-        </w:rPr>
-        <w:t>Students` (`</w:t>
-      </w:r>
-      <w:proofErr w:type="spellStart"/>
-      <w:r>
-        <w:rPr>
-          <w:rFonts w:ascii="Times New Roman" w:hAnsi="Times New Roman" w:cs="Times New Roman"/>
-          <w:sz w:val="28"/>
-          <w:szCs w:val="28"/>
-          <w:lang w:val="en-US"/>
-        </w:rPr>
-        <w:t>St_ID</w:t>
-      </w:r>
-      <w:proofErr w:type="spellEnd"/>
-      <w:r>
-        <w:rPr>
-          <w:rFonts w:ascii="Times New Roman" w:hAnsi="Times New Roman" w:cs="Times New Roman"/>
-          <w:sz w:val="28"/>
-          <w:szCs w:val="28"/>
-          <w:lang w:val="en-US"/>
-        </w:rPr>
-        <w:t>`)</w:t>
+      <w:r>
+        <w:rPr>
+          <w:rFonts w:ascii="Times New Roman" w:hAnsi="Times New Roman" w:cs="Times New Roman"/>
+          <w:sz w:val="28"/>
+          <w:szCs w:val="28"/>
+          <w:lang w:val="en-US"/>
+        </w:rPr>
+        <w:t>`.`Students` (`St_ID`)</w:t>
       </w:r>
     </w:p>
     <w:p>
@@ -9975,7 +8506,6 @@
         </w:rPr>
         <w:t xml:space="preserve">    REFERENCES `</w:t>
       </w:r>
-      <w:proofErr w:type="spellStart"/>
       <w:r>
         <w:rPr>
           <w:rFonts w:ascii="Times New Roman" w:hAnsi="Times New Roman" w:cs="Times New Roman"/>
@@ -9985,37 +8515,14 @@
         </w:rPr>
         <w:t>ege</w:t>
       </w:r>
-      <w:proofErr w:type="spellEnd"/>
-      <w:proofErr w:type="gramStart"/>
-      <w:r>
-        <w:rPr>
-          <w:rFonts w:ascii="Times New Roman" w:hAnsi="Times New Roman" w:cs="Times New Roman"/>
-          <w:sz w:val="28"/>
-          <w:szCs w:val="28"/>
-          <w:lang w:val="en-US"/>
-        </w:rPr>
-        <w:t>`.`</w:t>
-      </w:r>
-      <w:proofErr w:type="spellStart"/>
-      <w:proofErr w:type="gramEnd"/>
-      <w:r>
-        <w:rPr>
-          <w:rFonts w:ascii="Times New Roman" w:hAnsi="Times New Roman" w:cs="Times New Roman"/>
-          <w:sz w:val="28"/>
-          <w:szCs w:val="28"/>
-          <w:lang w:val="en-US"/>
-        </w:rPr>
-        <w:t>EType</w:t>
-      </w:r>
-      <w:proofErr w:type="spellEnd"/>
-      <w:r>
-        <w:rPr>
-          <w:rFonts w:ascii="Times New Roman" w:hAnsi="Times New Roman" w:cs="Times New Roman"/>
-          <w:sz w:val="28"/>
-          <w:szCs w:val="28"/>
-          <w:lang w:val="en-US"/>
-        </w:rPr>
-        <w:t>` (`ET_ID`)</w:t>
+      <w:r>
+        <w:rPr>
+          <w:rFonts w:ascii="Times New Roman" w:hAnsi="Times New Roman" w:cs="Times New Roman"/>
+          <w:sz w:val="28"/>
+          <w:szCs w:val="28"/>
+          <w:lang w:val="en-US"/>
+        </w:rPr>
+        <w:t>`.`EType` (`ET_ID`)</w:t>
       </w:r>
     </w:p>
     <w:p>
@@ -10107,27 +8614,7 @@
           <w:szCs w:val="28"/>
           <w:lang w:val="en-US"/>
         </w:rPr>
-        <w:t xml:space="preserve">    FOREIGN KEY (`</w:t>
-      </w:r>
-      <w:proofErr w:type="spellStart"/>
-      <w:r>
-        <w:rPr>
-          <w:rFonts w:ascii="Times New Roman" w:hAnsi="Times New Roman" w:cs="Times New Roman"/>
-          <w:sz w:val="28"/>
-          <w:szCs w:val="28"/>
-          <w:lang w:val="en-US"/>
-        </w:rPr>
-        <w:t>Sc_ID</w:t>
-      </w:r>
-      <w:proofErr w:type="spellEnd"/>
-      <w:r>
-        <w:rPr>
-          <w:rFonts w:ascii="Times New Roman" w:hAnsi="Times New Roman" w:cs="Times New Roman"/>
-          <w:sz w:val="28"/>
-          <w:szCs w:val="28"/>
-          <w:lang w:val="en-US"/>
-        </w:rPr>
-        <w:t>`)</w:t>
+        <w:t xml:space="preserve">    FOREIGN KEY (`Sc_ID`)</w:t>
       </w:r>
     </w:p>
     <w:p>
@@ -10152,7 +8639,6 @@
         </w:rPr>
         <w:t xml:space="preserve">    REFERENCES `</w:t>
       </w:r>
-      <w:proofErr w:type="spellStart"/>
       <w:r>
         <w:rPr>
           <w:rFonts w:ascii="Times New Roman" w:hAnsi="Times New Roman" w:cs="Times New Roman"/>
@@ -10162,46 +8648,14 @@
         </w:rPr>
         <w:t>ege</w:t>
       </w:r>
-      <w:proofErr w:type="spellEnd"/>
-      <w:proofErr w:type="gramStart"/>
-      <w:r>
-        <w:rPr>
-          <w:rFonts w:ascii="Times New Roman" w:hAnsi="Times New Roman" w:cs="Times New Roman"/>
-          <w:sz w:val="28"/>
-          <w:szCs w:val="28"/>
-          <w:lang w:val="en-US"/>
-        </w:rPr>
-        <w:t>`.`</w:t>
-      </w:r>
-      <w:proofErr w:type="gramEnd"/>
-      <w:r>
-        <w:rPr>
-          <w:rFonts w:ascii="Times New Roman" w:hAnsi="Times New Roman" w:cs="Times New Roman"/>
-          <w:sz w:val="28"/>
-          <w:szCs w:val="28"/>
-          <w:lang w:val="en-US"/>
-        </w:rPr>
-        <w:t>Schools` (`</w:t>
-      </w:r>
-      <w:proofErr w:type="spellStart"/>
-      <w:r>
-        <w:rPr>
-          <w:rFonts w:ascii="Times New Roman" w:hAnsi="Times New Roman" w:cs="Times New Roman"/>
-          <w:sz w:val="28"/>
-          <w:szCs w:val="28"/>
-          <w:lang w:val="en-US"/>
-        </w:rPr>
-        <w:t>Sc_ID</w:t>
-      </w:r>
-      <w:proofErr w:type="spellEnd"/>
-      <w:r>
-        <w:rPr>
-          <w:rFonts w:ascii="Times New Roman" w:hAnsi="Times New Roman" w:cs="Times New Roman"/>
-          <w:sz w:val="28"/>
-          <w:szCs w:val="28"/>
-          <w:lang w:val="en-US"/>
-        </w:rPr>
-        <w:t>`)</w:t>
+      <w:r>
+        <w:rPr>
+          <w:rFonts w:ascii="Times New Roman" w:hAnsi="Times New Roman" w:cs="Times New Roman"/>
+          <w:sz w:val="28"/>
+          <w:szCs w:val="28"/>
+          <w:lang w:val="en-US"/>
+        </w:rPr>
+        <w:t>`.`Schools` (`Sc_ID`)</w:t>
       </w:r>
     </w:p>
     <w:p>
@@ -10294,27 +8748,7 @@
           <w:szCs w:val="28"/>
           <w:lang w:val="en-US"/>
         </w:rPr>
-        <w:t xml:space="preserve">    FOREIGN KEY (`S_ID</w:t>
-      </w:r>
-      <w:proofErr w:type="gramStart"/>
-      <w:r>
-        <w:rPr>
-          <w:rFonts w:ascii="Times New Roman" w:hAnsi="Times New Roman" w:cs="Times New Roman"/>
-          <w:sz w:val="28"/>
-          <w:szCs w:val="28"/>
-          <w:lang w:val="en-US"/>
-        </w:rPr>
-        <w:t>` ,</w:t>
-      </w:r>
-      <w:proofErr w:type="gramEnd"/>
-      <w:r>
-        <w:rPr>
-          <w:rFonts w:ascii="Times New Roman" w:hAnsi="Times New Roman" w:cs="Times New Roman"/>
-          <w:sz w:val="28"/>
-          <w:szCs w:val="28"/>
-          <w:lang w:val="en-US"/>
-        </w:rPr>
-        <w:t xml:space="preserve"> `T_ID`)</w:t>
+        <w:t xml:space="preserve">    FOREIGN KEY (`S_ID` , `T_ID`)</w:t>
       </w:r>
     </w:p>
     <w:p>
@@ -10339,7 +8773,6 @@
         </w:rPr>
         <w:t xml:space="preserve">    REFERENCES `</w:t>
       </w:r>
-      <w:proofErr w:type="spellStart"/>
       <w:r>
         <w:rPr>
           <w:rFonts w:ascii="Times New Roman" w:hAnsi="Times New Roman" w:cs="Times New Roman"/>
@@ -10349,26 +8782,14 @@
         </w:rPr>
         <w:t>ege</w:t>
       </w:r>
-      <w:proofErr w:type="spellEnd"/>
-      <w:proofErr w:type="gramStart"/>
-      <w:r>
-        <w:rPr>
-          <w:rFonts w:ascii="Times New Roman" w:hAnsi="Times New Roman" w:cs="Times New Roman"/>
-          <w:sz w:val="28"/>
-          <w:szCs w:val="28"/>
-          <w:lang w:val="en-US"/>
-        </w:rPr>
-        <w:t>`.`</w:t>
-      </w:r>
-      <w:proofErr w:type="gramEnd"/>
-      <w:r>
-        <w:rPr>
-          <w:rFonts w:ascii="Times New Roman" w:hAnsi="Times New Roman" w:cs="Times New Roman"/>
-          <w:sz w:val="28"/>
-          <w:szCs w:val="28"/>
-          <w:lang w:val="en-US"/>
-        </w:rPr>
-        <w:t>Subjects` (`S_ID` , `T_ID`)</w:t>
+      <w:r>
+        <w:rPr>
+          <w:rFonts w:ascii="Times New Roman" w:hAnsi="Times New Roman" w:cs="Times New Roman"/>
+          <w:sz w:val="28"/>
+          <w:szCs w:val="28"/>
+          <w:lang w:val="en-US"/>
+        </w:rPr>
+        <w:t>`.`Subjects` (`S_ID` , `T_ID`)</w:t>
       </w:r>
     </w:p>
     <w:p>
@@ -10437,27 +8858,7 @@
           <w:szCs w:val="28"/>
           <w:lang w:val="en-US"/>
         </w:rPr>
-        <w:t xml:space="preserve">ENGINE = </w:t>
-      </w:r>
-      <w:proofErr w:type="spellStart"/>
-      <w:r>
-        <w:rPr>
-          <w:rFonts w:ascii="Times New Roman" w:hAnsi="Times New Roman" w:cs="Times New Roman"/>
-          <w:sz w:val="28"/>
-          <w:szCs w:val="28"/>
-          <w:lang w:val="en-US"/>
-        </w:rPr>
-        <w:t>InnoDB</w:t>
-      </w:r>
-      <w:proofErr w:type="spellEnd"/>
-      <w:r>
-        <w:rPr>
-          <w:rFonts w:ascii="Times New Roman" w:hAnsi="Times New Roman" w:cs="Times New Roman"/>
-          <w:sz w:val="28"/>
-          <w:szCs w:val="28"/>
-          <w:lang w:val="en-US"/>
-        </w:rPr>
-        <w:t>;</w:t>
+        <w:t>ENGINE = InnoDB;</w:t>
       </w:r>
     </w:p>
     <w:p>
@@ -10743,6 +9144,7 @@
           <w:rFonts w:ascii="Times New Roman" w:hAnsi="Times New Roman" w:cs="Times New Roman"/>
           <w:b/>
           <w:bCs/>
+          <w:noProof/>
           <w:sz w:val="28"/>
           <w:szCs w:val="28"/>
         </w:rPr>
@@ -10960,6 +9362,7 @@
       <w:r>
         <w:rPr>
           <w:rFonts w:ascii="Times New Roman" w:hAnsi="Times New Roman" w:cs="Times New Roman"/>
+          <w:noProof/>
           <w:sz w:val="28"/>
           <w:szCs w:val="28"/>
         </w:rPr>
@@ -11076,7 +9479,6 @@
         </w:rPr>
         <w:t xml:space="preserve">Данные в таблице </w:t>
       </w:r>
-      <w:proofErr w:type="spellStart"/>
       <w:r>
         <w:rPr>
           <w:rFonts w:ascii="Times New Roman" w:hAnsi="Times New Roman" w:cs="Times New Roman"/>
@@ -11086,38 +9488,13 @@
         </w:rPr>
         <w:t>etypes</w:t>
       </w:r>
-      <w:proofErr w:type="spellEnd"/>
-      <w:r>
-        <w:rPr>
-          <w:rFonts w:ascii="Times New Roman" w:hAnsi="Times New Roman" w:cs="Times New Roman"/>
-          <w:sz w:val="28"/>
-          <w:szCs w:val="28"/>
-        </w:rPr>
-        <w:t xml:space="preserve"> </w:t>
-      </w:r>
-      <w:r>
-        <w:rPr>
-          <w:rFonts w:ascii="Times New Roman" w:hAnsi="Times New Roman" w:cs="Times New Roman"/>
-          <w:sz w:val="28"/>
-          <w:szCs w:val="28"/>
-        </w:rPr>
-        <w:t xml:space="preserve">соответствуют </w:t>
-      </w:r>
-      <w:r>
-        <w:rPr>
-          <w:rFonts w:ascii="Times New Roman" w:hAnsi="Times New Roman" w:cs="Times New Roman"/>
-          <w:sz w:val="28"/>
-          <w:szCs w:val="28"/>
-        </w:rPr>
-        <w:t>типам экзаменов</w:t>
-      </w:r>
-      <w:r>
-        <w:rPr>
-          <w:rFonts w:ascii="Times New Roman" w:hAnsi="Times New Roman" w:cs="Times New Roman"/>
-          <w:sz w:val="28"/>
-          <w:szCs w:val="28"/>
-        </w:rPr>
-        <w:t xml:space="preserve">, </w:t>
+      <w:r>
+        <w:rPr>
+          <w:rFonts w:ascii="Times New Roman" w:hAnsi="Times New Roman" w:cs="Times New Roman"/>
+          <w:sz w:val="28"/>
+          <w:szCs w:val="28"/>
+        </w:rPr>
+        <w:t xml:space="preserve"> соответствуют типам экзаменов, </w:t>
       </w:r>
       <w:r>
         <w:rPr>
@@ -11133,23 +9510,7 @@
           <w:sz w:val="28"/>
           <w:szCs w:val="28"/>
         </w:rPr>
-        <w:t>(Рисунок 2</w:t>
-      </w:r>
-      <w:r>
-        <w:rPr>
-          <w:rFonts w:ascii="Times New Roman" w:hAnsi="Times New Roman" w:cs="Times New Roman"/>
-          <w:sz w:val="28"/>
-          <w:szCs w:val="28"/>
-        </w:rPr>
-        <w:t>6</w:t>
-      </w:r>
-      <w:r>
-        <w:rPr>
-          <w:rFonts w:ascii="Times New Roman" w:hAnsi="Times New Roman" w:cs="Times New Roman"/>
-          <w:sz w:val="28"/>
-          <w:szCs w:val="28"/>
-        </w:rPr>
-        <w:t>):</w:t>
+        <w:t>(Рисунок 26):</w:t>
       </w:r>
     </w:p>
     <w:p>
@@ -11180,6 +9541,7 @@
       <w:r>
         <w:rPr>
           <w:rFonts w:ascii="Times New Roman" w:hAnsi="Times New Roman" w:cs="Times New Roman"/>
+          <w:noProof/>
           <w:sz w:val="28"/>
           <w:szCs w:val="28"/>
         </w:rPr>
@@ -11243,23 +9605,7 @@
           <w:sz w:val="28"/>
           <w:szCs w:val="28"/>
         </w:rPr>
-        <w:t>Рисунок 2</w:t>
-      </w:r>
-      <w:r>
-        <w:rPr>
-          <w:rFonts w:ascii="Times New Roman" w:hAnsi="Times New Roman" w:cs="Times New Roman"/>
-          <w:sz w:val="28"/>
-          <w:szCs w:val="28"/>
-        </w:rPr>
-        <w:t>6</w:t>
-      </w:r>
-      <w:r>
-        <w:rPr>
-          <w:rFonts w:ascii="Times New Roman" w:hAnsi="Times New Roman" w:cs="Times New Roman"/>
-          <w:sz w:val="28"/>
-          <w:szCs w:val="28"/>
-        </w:rPr>
-        <w:t xml:space="preserve"> – Внесенные данные</w:t>
+        <w:t>Рисунок 26 – Внесенные данные</w:t>
       </w:r>
     </w:p>
     <w:p>
@@ -11295,7 +9641,6 @@
         </w:rPr>
         <w:t xml:space="preserve">Данные в таблице </w:t>
       </w:r>
-      <w:proofErr w:type="spellStart"/>
       <w:r>
         <w:rPr>
           <w:rFonts w:ascii="Times New Roman" w:hAnsi="Times New Roman" w:cs="Times New Roman"/>
@@ -11305,7 +9650,6 @@
         </w:rPr>
         <w:t>ttypes</w:t>
       </w:r>
-      <w:proofErr w:type="spellEnd"/>
       <w:r>
         <w:rPr>
           <w:rFonts w:ascii="Times New Roman" w:hAnsi="Times New Roman" w:cs="Times New Roman"/>
@@ -11362,6 +9706,7 @@
       <w:r>
         <w:rPr>
           <w:rFonts w:ascii="Times New Roman" w:hAnsi="Times New Roman" w:cs="Times New Roman"/>
+          <w:noProof/>
           <w:sz w:val="28"/>
           <w:szCs w:val="28"/>
         </w:rPr>
@@ -11477,7 +9822,6 @@
         </w:rPr>
         <w:t xml:space="preserve"> </w:t>
       </w:r>
-      <w:proofErr w:type="spellStart"/>
       <w:r>
         <w:rPr>
           <w:rFonts w:ascii="Times New Roman" w:hAnsi="Times New Roman" w:cs="Times New Roman"/>
@@ -11487,7 +9831,6 @@
         </w:rPr>
         <w:t>stype</w:t>
       </w:r>
-      <w:proofErr w:type="spellEnd"/>
       <w:r>
         <w:rPr>
           <w:rFonts w:ascii="Times New Roman" w:hAnsi="Times New Roman" w:cs="Times New Roman"/>
@@ -11544,6 +9887,7 @@
       <w:r>
         <w:rPr>
           <w:rFonts w:ascii="Times New Roman" w:hAnsi="Times New Roman" w:cs="Times New Roman"/>
+          <w:noProof/>
           <w:sz w:val="28"/>
           <w:szCs w:val="28"/>
         </w:rPr>
@@ -11748,6 +10092,7 @@
       <w:r>
         <w:rPr>
           <w:rFonts w:ascii="Times New Roman" w:hAnsi="Times New Roman" w:cs="Times New Roman"/>
+          <w:noProof/>
           <w:sz w:val="28"/>
           <w:szCs w:val="28"/>
         </w:rPr>
@@ -11928,6 +10273,7 @@
       <w:r>
         <w:rPr>
           <w:rFonts w:ascii="Times New Roman" w:hAnsi="Times New Roman" w:cs="Times New Roman"/>
+          <w:noProof/>
           <w:sz w:val="28"/>
           <w:szCs w:val="28"/>
         </w:rPr>
@@ -12100,6 +10446,7 @@
       <w:r>
         <w:rPr>
           <w:rFonts w:ascii="Times New Roman" w:hAnsi="Times New Roman" w:cs="Times New Roman"/>
+          <w:noProof/>
           <w:sz w:val="28"/>
           <w:szCs w:val="28"/>
         </w:rPr>
@@ -12260,7 +10607,6 @@
           <w:rFonts w:ascii="Times New Roman" w:hAnsi="Times New Roman" w:cs="Times New Roman"/>
           <w:sz w:val="28"/>
           <w:szCs w:val="28"/>
-          <w:lang w:val="en-US"/>
         </w:rPr>
         <w:t>2</w:t>
       </w:r>
@@ -12296,6 +10642,7 @@
       <w:r>
         <w:rPr>
           <w:rFonts w:ascii="Times New Roman" w:hAnsi="Times New Roman" w:cs="Times New Roman"/>
+          <w:noProof/>
           <w:sz w:val="28"/>
           <w:szCs w:val="28"/>
         </w:rPr>
@@ -12461,6 +10808,7 @@
       <w:r>
         <w:rPr>
           <w:rFonts w:ascii="Times New Roman" w:hAnsi="Times New Roman" w:cs="Times New Roman"/>
+          <w:noProof/>
           <w:sz w:val="28"/>
           <w:szCs w:val="28"/>
           <w:lang w:val="en-US"/>
@@ -12626,6 +10974,7 @@
       <w:r>
         <w:rPr>
           <w:rFonts w:ascii="Times New Roman" w:hAnsi="Times New Roman" w:cs="Times New Roman"/>
+          <w:noProof/>
           <w:sz w:val="28"/>
           <w:szCs w:val="28"/>
         </w:rPr>
@@ -12781,6 +11130,7 @@
       <w:r>
         <w:rPr>
           <w:rFonts w:ascii="Times New Roman" w:hAnsi="Times New Roman" w:cs="Times New Roman"/>
+          <w:noProof/>
           <w:sz w:val="28"/>
           <w:szCs w:val="28"/>
           <w:lang w:val="en-US"/>
@@ -12929,6 +11279,7 @@
       <w:r>
         <w:rPr>
           <w:rFonts w:ascii="Times New Roman" w:hAnsi="Times New Roman" w:cs="Times New Roman"/>
+          <w:noProof/>
           <w:sz w:val="28"/>
           <w:szCs w:val="28"/>
         </w:rPr>
@@ -13013,19 +11364,6 @@
         <w:widowControl/>
         <w:suppressAutoHyphens w:val="0"/>
         <w:spacing w:line="360" w:lineRule="auto"/>
-        <w:jc w:val="both"/>
-        <w:rPr>
-          <w:rFonts w:ascii="Times New Roman" w:hAnsi="Times New Roman" w:cs="Times New Roman"/>
-          <w:sz w:val="28"/>
-          <w:szCs w:val="28"/>
-        </w:rPr>
-      </w:pPr>
-    </w:p>
-    <w:p>
-      <w:pPr>
-        <w:widowControl/>
-        <w:suppressAutoHyphens w:val="0"/>
-        <w:spacing w:line="360" w:lineRule="auto"/>
         <w:jc w:val="center"/>
         <w:rPr>
           <w:rFonts w:ascii="Times New Roman" w:hAnsi="Times New Roman" w:cs="Times New Roman"/>
@@ -13036,6 +11374,7 @@
       <w:r>
         <w:rPr>
           <w:rFonts w:ascii="Times New Roman" w:hAnsi="Times New Roman" w:cs="Times New Roman"/>
+          <w:noProof/>
           <w:sz w:val="28"/>
           <w:szCs w:val="28"/>
         </w:rPr>
@@ -13169,16 +11508,32 @@
           <w:sz w:val="28"/>
           <w:szCs w:val="28"/>
         </w:rPr>
-        <w:t>Вызов всех дней публикаций статей из «</w:t>
-      </w:r>
-      <w:r>
-        <w:rPr>
-          <w:rFonts w:ascii="Times New Roman" w:hAnsi="Times New Roman" w:cs="Times New Roman"/>
-          <w:sz w:val="28"/>
-          <w:szCs w:val="28"/>
-          <w:lang w:val="en-US"/>
-        </w:rPr>
-        <w:t>publication</w:t>
+        <w:t>Вызов всех дней</w:t>
+      </w:r>
+      <w:r>
+        <w:rPr>
+          <w:rFonts w:ascii="Times New Roman" w:hAnsi="Times New Roman" w:cs="Times New Roman"/>
+          <w:sz w:val="28"/>
+          <w:szCs w:val="28"/>
+        </w:rPr>
+        <w:t xml:space="preserve"> экзаменов </w:t>
+      </w:r>
+      <w:r>
+        <w:rPr>
+          <w:rFonts w:ascii="Times New Roman" w:hAnsi="Times New Roman" w:cs="Times New Roman"/>
+          <w:sz w:val="28"/>
+          <w:szCs w:val="28"/>
+        </w:rPr>
+        <w:t>из «</w:t>
+      </w:r>
+      <w:r>
+        <w:rPr>
+          <w:rFonts w:ascii="Times New Roman" w:hAnsi="Times New Roman" w:cs="Times New Roman"/>
+          <w:sz w:val="28"/>
+          <w:szCs w:val="28"/>
+          <w:lang w:val="en-US"/>
+        </w:rPr>
+        <w:t>exams</w:t>
       </w:r>
       <w:r>
         <w:rPr>
@@ -13204,6 +11559,7 @@
       <w:r>
         <w:rPr>
           <w:rFonts w:ascii="Times New Roman" w:hAnsi="Times New Roman" w:cs="Times New Roman"/>
+          <w:noProof/>
           <w:sz w:val="28"/>
           <w:szCs w:val="28"/>
         </w:rPr>
@@ -13298,6 +11654,7 @@
       <w:r>
         <w:rPr>
           <w:rFonts w:ascii="Times New Roman" w:hAnsi="Times New Roman" w:cs="Times New Roman"/>
+          <w:noProof/>
           <w:sz w:val="28"/>
           <w:szCs w:val="28"/>
         </w:rPr>
@@ -13392,6 +11749,7 @@
       <w:r>
         <w:rPr>
           <w:rFonts w:ascii="Times New Roman" w:hAnsi="Times New Roman" w:cs="Times New Roman"/>
+          <w:noProof/>
           <w:sz w:val="28"/>
           <w:szCs w:val="28"/>
         </w:rPr>
@@ -13487,6 +11845,7 @@
       <w:r>
         <w:rPr>
           <w:rFonts w:ascii="Times New Roman" w:hAnsi="Times New Roman" w:cs="Times New Roman"/>
+          <w:noProof/>
           <w:sz w:val="28"/>
           <w:szCs w:val="28"/>
         </w:rPr>
@@ -13618,7 +11977,6 @@
         <w:tab/>
         <w:t xml:space="preserve">Здесь было выполнено копирование базы данных </w:t>
       </w:r>
-      <w:proofErr w:type="spellStart"/>
       <w:r>
         <w:rPr>
           <w:rFonts w:ascii="Times New Roman" w:hAnsi="Times New Roman" w:cs="Times New Roman"/>
@@ -13628,7 +11986,6 @@
         </w:rPr>
         <w:t>mysql</w:t>
       </w:r>
-      <w:proofErr w:type="spellEnd"/>
       <w:r>
         <w:rPr>
           <w:rFonts w:ascii="Times New Roman" w:hAnsi="Times New Roman" w:cs="Times New Roman"/>
@@ -13670,6 +12027,7 @@
       <w:r>
         <w:rPr>
           <w:rFonts w:ascii="Times New Roman" w:hAnsi="Times New Roman" w:cs="Times New Roman"/>
+          <w:noProof/>
           <w:sz w:val="28"/>
           <w:szCs w:val="28"/>
         </w:rPr>
@@ -13740,6 +12098,286 @@
       <w:pPr>
         <w:widowControl/>
         <w:suppressAutoHyphens w:val="0"/>
+        <w:spacing w:line="360" w:lineRule="auto"/>
+        <w:jc w:val="center"/>
+        <w:rPr>
+          <w:rFonts w:ascii="Times New Roman" w:hAnsi="Times New Roman" w:cs="Times New Roman"/>
+          <w:sz w:val="28"/>
+          <w:szCs w:val="28"/>
+        </w:rPr>
+      </w:pPr>
+    </w:p>
+    <w:p>
+      <w:pPr>
+        <w:widowControl/>
+        <w:suppressAutoHyphens w:val="0"/>
+        <w:spacing w:line="360" w:lineRule="auto"/>
+        <w:rPr>
+          <w:rFonts w:ascii="Times New Roman" w:hAnsi="Times New Roman" w:cs="Times New Roman"/>
+          <w:b/>
+          <w:bCs/>
+          <w:sz w:val="28"/>
+          <w:szCs w:val="28"/>
+        </w:rPr>
+      </w:pPr>
+      <w:r>
+        <w:rPr>
+          <w:rFonts w:ascii="Times New Roman" w:hAnsi="Times New Roman" w:cs="Times New Roman"/>
+          <w:b/>
+          <w:bCs/>
+          <w:sz w:val="28"/>
+          <w:szCs w:val="28"/>
+        </w:rPr>
+        <w:t>Пользовательские запросы</w:t>
+      </w:r>
+    </w:p>
+    <w:p>
+      <w:pPr>
+        <w:widowControl/>
+        <w:suppressAutoHyphens w:val="0"/>
+        <w:spacing w:after="160" w:line="259" w:lineRule="auto"/>
+        <w:rPr>
+          <w:rFonts w:ascii="Times New Roman" w:hAnsi="Times New Roman" w:cs="Times New Roman"/>
+          <w:sz w:val="28"/>
+          <w:szCs w:val="28"/>
+        </w:rPr>
+      </w:pPr>
+      <w:r>
+        <w:rPr>
+          <w:rFonts w:ascii="Times New Roman" w:hAnsi="Times New Roman" w:cs="Times New Roman"/>
+          <w:sz w:val="28"/>
+          <w:szCs w:val="28"/>
+        </w:rPr>
+        <w:tab/>
+        <w:t>Следующий запрос выводит количество учеников у репетитора, идентификатор которого = 4 (Рис.43):</w:t>
+      </w:r>
+    </w:p>
+    <w:p>
+      <w:pPr>
+        <w:widowControl/>
+        <w:suppressAutoHyphens w:val="0"/>
+        <w:spacing w:after="160" w:line="259" w:lineRule="auto"/>
+        <w:jc w:val="center"/>
+        <w:rPr>
+          <w:rFonts w:ascii="Times New Roman" w:hAnsi="Times New Roman" w:cs="Times New Roman"/>
+          <w:sz w:val="28"/>
+          <w:szCs w:val="28"/>
+        </w:rPr>
+      </w:pPr>
+      <w:r>
+        <w:rPr>
+          <w:rFonts w:ascii="Times New Roman" w:hAnsi="Times New Roman" w:cs="Times New Roman"/>
+          <w:sz w:val="28"/>
+          <w:szCs w:val="28"/>
+        </w:rPr>
+        <w:drawing>
+          <wp:inline distT="0" distB="0" distL="0" distR="0" wp14:anchorId="04114B9D" wp14:editId="5203EBBE">
+            <wp:extent cx="4582164" cy="3934374"/>
+            <wp:effectExtent l="19050" t="19050" r="8890" b="9525"/>
+            <wp:docPr id="3" name="Рисунок 3"/>
+            <wp:cNvGraphicFramePr>
+              <a:graphicFrameLocks xmlns:a="http://schemas.openxmlformats.org/drawingml/2006/main" noChangeAspect="1"/>
+            </wp:cNvGraphicFramePr>
+            <a:graphic xmlns:a="http://schemas.openxmlformats.org/drawingml/2006/main">
+              <a:graphicData uri="http://schemas.openxmlformats.org/drawingml/2006/picture">
+                <pic:pic xmlns:pic="http://schemas.openxmlformats.org/drawingml/2006/picture">
+                  <pic:nvPicPr>
+                    <pic:cNvPr id="1" name=""/>
+                    <pic:cNvPicPr/>
+                  </pic:nvPicPr>
+                  <pic:blipFill>
+                    <a:blip r:embed="rId49"/>
+                    <a:stretch>
+                      <a:fillRect/>
+                    </a:stretch>
+                  </pic:blipFill>
+                  <pic:spPr>
+                    <a:xfrm>
+                      <a:off x="0" y="0"/>
+                      <a:ext cx="4582164" cy="3934374"/>
+                    </a:xfrm>
+                    <a:prstGeom prst="rect">
+                      <a:avLst/>
+                    </a:prstGeom>
+                    <a:ln>
+                      <a:solidFill>
+                        <a:schemeClr val="tx1"/>
+                      </a:solidFill>
+                    </a:ln>
+                  </pic:spPr>
+                </pic:pic>
+              </a:graphicData>
+            </a:graphic>
+          </wp:inline>
+        </w:drawing>
+      </w:r>
+    </w:p>
+    <w:p>
+      <w:pPr>
+        <w:widowControl/>
+        <w:suppressAutoHyphens w:val="0"/>
+        <w:spacing w:after="160" w:line="259" w:lineRule="auto"/>
+        <w:jc w:val="center"/>
+        <w:rPr>
+          <w:rFonts w:ascii="Times New Roman" w:hAnsi="Times New Roman" w:cs="Times New Roman"/>
+          <w:sz w:val="28"/>
+          <w:szCs w:val="28"/>
+        </w:rPr>
+      </w:pPr>
+      <w:r>
+        <w:rPr>
+          <w:rFonts w:ascii="Times New Roman" w:hAnsi="Times New Roman" w:cs="Times New Roman"/>
+          <w:sz w:val="28"/>
+          <w:szCs w:val="28"/>
+        </w:rPr>
+        <w:t>Рис.43 – Скриншот запроса</w:t>
+      </w:r>
+    </w:p>
+    <w:p>
+      <w:pPr>
+        <w:widowControl/>
+        <w:suppressAutoHyphens w:val="0"/>
+        <w:spacing w:after="160" w:line="259" w:lineRule="auto"/>
+        <w:jc w:val="center"/>
+        <w:rPr>
+          <w:rFonts w:ascii="Times New Roman" w:hAnsi="Times New Roman" w:cs="Times New Roman"/>
+          <w:sz w:val="28"/>
+          <w:szCs w:val="28"/>
+        </w:rPr>
+      </w:pPr>
+    </w:p>
+    <w:p>
+      <w:pPr>
+        <w:widowControl/>
+        <w:suppressAutoHyphens w:val="0"/>
+        <w:spacing w:after="160" w:line="259" w:lineRule="auto"/>
+        <w:rPr>
+          <w:rFonts w:ascii="Times New Roman" w:hAnsi="Times New Roman" w:cs="Times New Roman"/>
+          <w:sz w:val="28"/>
+          <w:szCs w:val="28"/>
+        </w:rPr>
+      </w:pPr>
+      <w:r>
+        <w:rPr>
+          <w:rFonts w:ascii="Times New Roman" w:hAnsi="Times New Roman" w:cs="Times New Roman"/>
+          <w:sz w:val="28"/>
+          <w:szCs w:val="28"/>
+        </w:rPr>
+        <w:lastRenderedPageBreak/>
+        <w:tab/>
+        <w:t>Следующий запрос</w:t>
+      </w:r>
+      <w:r>
+        <w:rPr>
+          <w:rFonts w:ascii="Times New Roman" w:hAnsi="Times New Roman" w:cs="Times New Roman"/>
+          <w:sz w:val="28"/>
+          <w:szCs w:val="28"/>
+        </w:rPr>
+        <w:t xml:space="preserve"> с использованием ключевого слова </w:t>
+      </w:r>
+      <w:r>
+        <w:rPr>
+          <w:rFonts w:ascii="Times New Roman" w:hAnsi="Times New Roman" w:cs="Times New Roman"/>
+          <w:sz w:val="28"/>
+          <w:szCs w:val="28"/>
+          <w:lang w:val="en-US"/>
+        </w:rPr>
+        <w:t>like</w:t>
+      </w:r>
+      <w:r>
+        <w:rPr>
+          <w:rFonts w:ascii="Times New Roman" w:hAnsi="Times New Roman" w:cs="Times New Roman"/>
+          <w:sz w:val="28"/>
+          <w:szCs w:val="28"/>
+        </w:rPr>
+        <w:t xml:space="preserve"> выводит список экзаменов и дату их проведения, в названии которых присутствует ключевое слово «био» (Рис. 44):</w:t>
+      </w:r>
+    </w:p>
+    <w:p>
+      <w:pPr>
+        <w:widowControl/>
+        <w:suppressAutoHyphens w:val="0"/>
+        <w:spacing w:after="160" w:line="259" w:lineRule="auto"/>
+        <w:jc w:val="center"/>
+        <w:rPr>
+          <w:rFonts w:ascii="Times New Roman" w:hAnsi="Times New Roman" w:cs="Times New Roman"/>
+          <w:sz w:val="28"/>
+          <w:szCs w:val="28"/>
+        </w:rPr>
+      </w:pPr>
+      <w:r>
+        <w:rPr>
+          <w:rFonts w:ascii="Times New Roman" w:hAnsi="Times New Roman" w:cs="Times New Roman"/>
+          <w:sz w:val="28"/>
+          <w:szCs w:val="28"/>
+        </w:rPr>
+        <w:drawing>
+          <wp:inline distT="0" distB="0" distL="0" distR="0" wp14:anchorId="2DAAF21D" wp14:editId="1FE2581A">
+            <wp:extent cx="5939790" cy="3314065"/>
+            <wp:effectExtent l="19050" t="19050" r="3810" b="635"/>
+            <wp:docPr id="10" name="Рисунок 10"/>
+            <wp:cNvGraphicFramePr>
+              <a:graphicFrameLocks xmlns:a="http://schemas.openxmlformats.org/drawingml/2006/main" noChangeAspect="1"/>
+            </wp:cNvGraphicFramePr>
+            <a:graphic xmlns:a="http://schemas.openxmlformats.org/drawingml/2006/main">
+              <a:graphicData uri="http://schemas.openxmlformats.org/drawingml/2006/picture">
+                <pic:pic xmlns:pic="http://schemas.openxmlformats.org/drawingml/2006/picture">
+                  <pic:nvPicPr>
+                    <pic:cNvPr id="1" name=""/>
+                    <pic:cNvPicPr/>
+                  </pic:nvPicPr>
+                  <pic:blipFill>
+                    <a:blip r:embed="rId50"/>
+                    <a:stretch>
+                      <a:fillRect/>
+                    </a:stretch>
+                  </pic:blipFill>
+                  <pic:spPr>
+                    <a:xfrm>
+                      <a:off x="0" y="0"/>
+                      <a:ext cx="5939790" cy="3314065"/>
+                    </a:xfrm>
+                    <a:prstGeom prst="rect">
+                      <a:avLst/>
+                    </a:prstGeom>
+                    <a:ln>
+                      <a:solidFill>
+                        <a:schemeClr val="tx1"/>
+                      </a:solidFill>
+                    </a:ln>
+                  </pic:spPr>
+                </pic:pic>
+              </a:graphicData>
+            </a:graphic>
+          </wp:inline>
+        </w:drawing>
+      </w:r>
+    </w:p>
+    <w:p>
+      <w:pPr>
+        <w:widowControl/>
+        <w:suppressAutoHyphens w:val="0"/>
+        <w:spacing w:after="160" w:line="259" w:lineRule="auto"/>
+        <w:jc w:val="center"/>
+        <w:rPr>
+          <w:rFonts w:ascii="Times New Roman" w:hAnsi="Times New Roman" w:cs="Times New Roman"/>
+          <w:sz w:val="28"/>
+          <w:szCs w:val="28"/>
+        </w:rPr>
+      </w:pPr>
+      <w:r>
+        <w:rPr>
+          <w:rFonts w:ascii="Times New Roman" w:hAnsi="Times New Roman" w:cs="Times New Roman"/>
+          <w:sz w:val="28"/>
+          <w:szCs w:val="28"/>
+        </w:rPr>
+        <w:t>Рис. 44 – Скриншот запроса</w:t>
+      </w:r>
+    </w:p>
+    <w:p>
+      <w:pPr>
+        <w:widowControl/>
+        <w:suppressAutoHyphens w:val="0"/>
         <w:spacing w:after="160" w:line="259" w:lineRule="auto"/>
         <w:rPr>
           <w:rFonts w:ascii="Times New Roman" w:hAnsi="Times New Roman" w:cs="Times New Roman"/>
@@ -13877,7 +12515,6 @@
         </w:rPr>
         <w:t xml:space="preserve"> </w:t>
       </w:r>
-      <w:proofErr w:type="spellStart"/>
       <w:r>
         <w:rPr>
           <w:rFonts w:ascii="Times New Roman" w:hAnsi="Times New Roman" w:cs="Times New Roman"/>
@@ -13887,7 +12524,6 @@
         </w:rPr>
         <w:t>CommandLine</w:t>
       </w:r>
-      <w:proofErr w:type="spellEnd"/>
     </w:p>
     <w:p>
       <w:pPr>
@@ -14033,8 +12669,6 @@
         </w:rPr>
         <w:t>Владимир Репин. Бизнес-процессы: моделирование, внедрение, управление – Москва: Живой язык, 2020. – 470 с.</w:t>
       </w:r>
-      <w:bookmarkStart w:id="0" w:name="_GoBack"/>
-      <w:bookmarkEnd w:id="0"/>
     </w:p>
     <w:sectPr>
       <w:pgSz w:w="11906" w:h="16838" w:code="9"/>
@@ -14047,7 +12681,7 @@
 </file>
 
 <file path=word/numbering.xml><?xml version="1.0" encoding="utf-8"?>
-<w:numbering xmlns:wpc="http://schemas.microsoft.com/office/word/2010/wordprocessingCanvas" xmlns:cx="http://schemas.microsoft.com/office/drawing/2014/chartex" xmlns:cx1="http://schemas.microsoft.com/office/drawing/2015/9/8/chartex" xmlns:cx2="http://schemas.microsoft.com/office/drawing/2015/10/21/chartex" xmlns:cx3="http://schemas.microsoft.com/office/drawing/2016/5/9/chartex" xmlns:cx4="http://schemas.microsoft.com/office/drawing/2016/5/10/chartex" xmlns:cx5="http://schemas.microsoft.com/office/drawing/2016/5/11/chartex" xmlns:cx6="http://schemas.microsoft.com/office/drawing/2016/5/12/chartex" xmlns:cx7="http://schemas.microsoft.com/office/drawing/2016/5/13/chartex" xmlns:cx8="http://schemas.microsoft.com/office/drawing/2016/5/14/chartex" xmlns:mc="http://schemas.openxmlformats.org/markup-compatibility/2006" xmlns:aink="http://schemas.microsoft.com/office/drawing/2016/ink" xmlns:am3d="http://schemas.microsoft.com/office/drawing/2017/model3d" xmlns:o="urn:schemas-microsoft-com:office:office" xmlns:r="http://schemas.openxmlformats.org/officeDocument/2006/relationships" xmlns:m="http://schemas.openxmlformats.org/officeDocument/2006/math" xmlns:v="urn:schemas-microsoft-com:vml" xmlns:wp14="http://schemas.microsoft.com/office/word/2010/wordprocessingDrawing" xmlns:wp="http://schemas.openxmlformats.org/drawingml/2006/wordprocessingDrawing" xmlns:w10="urn:schemas-microsoft-com:office:word" xmlns:w="http://schemas.openxmlformats.org/wordprocessingml/2006/main" xmlns:w14="http://schemas.microsoft.com/office/word/2010/wordml" xmlns:w15="http://schemas.microsoft.com/office/word/2012/wordml" xmlns:w16cid="http://schemas.microsoft.com/office/word/2016/wordml/cid" xmlns:w16se="http://schemas.microsoft.com/office/word/2015/wordml/symex" xmlns:wpg="http://schemas.microsoft.com/office/word/2010/wordprocessingGroup" xmlns:wpi="http://schemas.microsoft.com/office/word/2010/wordprocessingInk" xmlns:wne="http://schemas.microsoft.com/office/word/2006/wordml" xmlns:wps="http://schemas.microsoft.com/office/word/2010/wordprocessingShape" mc:Ignorable="w14 w15 w16se w16cid wp14">
+<w:numbering xmlns:wpc="http://schemas.microsoft.com/office/word/2010/wordprocessingCanvas" xmlns:cx="http://schemas.microsoft.com/office/drawing/2014/chartex" xmlns:cx1="http://schemas.microsoft.com/office/drawing/2015/9/8/chartex" xmlns:cx2="http://schemas.microsoft.com/office/drawing/2015/10/21/chartex" xmlns:cx3="http://schemas.microsoft.com/office/drawing/2016/5/9/chartex" xmlns:cx4="http://schemas.microsoft.com/office/drawing/2016/5/10/chartex" xmlns:cx5="http://schemas.microsoft.com/office/drawing/2016/5/11/chartex" xmlns:cx6="http://schemas.microsoft.com/office/drawing/2016/5/12/chartex" xmlns:cx7="http://schemas.microsoft.com/office/drawing/2016/5/13/chartex" xmlns:cx8="http://schemas.microsoft.com/office/drawing/2016/5/14/chartex" xmlns:mc="http://schemas.openxmlformats.org/markup-compatibility/2006" xmlns:aink="http://schemas.microsoft.com/office/drawing/2016/ink" xmlns:am3d="http://schemas.microsoft.com/office/drawing/2017/model3d" xmlns:o="urn:schemas-microsoft-com:office:office" xmlns:r="http://schemas.openxmlformats.org/officeDocument/2006/relationships" xmlns:m="http://schemas.openxmlformats.org/officeDocument/2006/math" xmlns:v="urn:schemas-microsoft-com:vml" xmlns:wp14="http://schemas.microsoft.com/office/word/2010/wordprocessingDrawing" xmlns:wp="http://schemas.openxmlformats.org/drawingml/2006/wordprocessingDrawing" xmlns:w10="urn:schemas-microsoft-com:office:word" xmlns:w="http://schemas.openxmlformats.org/wordprocessingml/2006/main" xmlns:w14="http://schemas.microsoft.com/office/word/2010/wordml" xmlns:w15="http://schemas.microsoft.com/office/word/2012/wordml" xmlns:w16cex="http://schemas.microsoft.com/office/word/2018/wordml/cex" xmlns:w16cid="http://schemas.microsoft.com/office/word/2016/wordml/cid" xmlns:w16="http://schemas.microsoft.com/office/word/2018/wordml" xmlns:w16sdtdh="http://schemas.microsoft.com/office/word/2020/wordml/sdtdatahash" xmlns:w16se="http://schemas.microsoft.com/office/word/2015/wordml/symex" xmlns:wpg="http://schemas.microsoft.com/office/word/2010/wordprocessingGroup" xmlns:wpi="http://schemas.microsoft.com/office/word/2010/wordprocessingInk" xmlns:wne="http://schemas.microsoft.com/office/word/2006/wordml" xmlns:wps="http://schemas.microsoft.com/office/word/2010/wordprocessingShape" mc:Ignorable="w14 w15 w16se w16cid w16 w16cex w16sdtdh wp14">
   <w:abstractNum w:abstractNumId="0" w15:restartNumberingAfterBreak="0">
     <w:nsid w:val="14C45F59"/>
     <w:multiLevelType w:val="hybridMultilevel"/>
@@ -14537,7 +13171,7 @@
 </file>
 
 <file path=word/styles.xml><?xml version="1.0" encoding="utf-8"?>
-<w:styles xmlns:mc="http://schemas.openxmlformats.org/markup-compatibility/2006" xmlns:r="http://schemas.openxmlformats.org/officeDocument/2006/relationships" xmlns:w="http://schemas.openxmlformats.org/wordprocessingml/2006/main" xmlns:w14="http://schemas.microsoft.com/office/word/2010/wordml" xmlns:w15="http://schemas.microsoft.com/office/word/2012/wordml" xmlns:w16cid="http://schemas.microsoft.com/office/word/2016/wordml/cid" xmlns:w16se="http://schemas.microsoft.com/office/word/2015/wordml/symex" mc:Ignorable="w14 w15 w16se w16cid">
+<w:styles xmlns:mc="http://schemas.openxmlformats.org/markup-compatibility/2006" xmlns:r="http://schemas.openxmlformats.org/officeDocument/2006/relationships" xmlns:w="http://schemas.openxmlformats.org/wordprocessingml/2006/main" xmlns:w14="http://schemas.microsoft.com/office/word/2010/wordml" xmlns:w15="http://schemas.microsoft.com/office/word/2012/wordml" xmlns:w16cex="http://schemas.microsoft.com/office/word/2018/wordml/cex" xmlns:w16cid="http://schemas.microsoft.com/office/word/2016/wordml/cid" xmlns:w16="http://schemas.microsoft.com/office/word/2018/wordml" xmlns:w16sdtdh="http://schemas.microsoft.com/office/word/2020/wordml/sdtdatahash" xmlns:w16se="http://schemas.microsoft.com/office/word/2015/wordml/symex" mc:Ignorable="w14 w15 w16se w16cid w16 w16cex w16sdtdh">
   <w:docDefaults>
     <w:rPrDefault>
       <w:rPr>
@@ -14553,7 +13187,7 @@
       </w:pPr>
     </w:pPrDefault>
   </w:docDefaults>
-  <w:latentStyles w:defLockedState="0" w:defUIPriority="99" w:defSemiHidden="0" w:defUnhideWhenUsed="0" w:defQFormat="0" w:count="375">
+  <w:latentStyles w:defLockedState="0" w:defUIPriority="99" w:defSemiHidden="0" w:defUnhideWhenUsed="0" w:defQFormat="0" w:count="376">
     <w:lsdException w:name="Normal" w:uiPriority="0" w:qFormat="1"/>
     <w:lsdException w:name="heading 1" w:uiPriority="9" w:qFormat="1"/>
     <w:lsdException w:name="heading 2" w:semiHidden="1" w:uiPriority="9" w:unhideWhenUsed="1" w:qFormat="1"/>
@@ -14659,7 +13293,6 @@
     <w:lsdException w:name="HTML Sample" w:semiHidden="1" w:unhideWhenUsed="1"/>
     <w:lsdException w:name="HTML Typewriter" w:semiHidden="1" w:unhideWhenUsed="1"/>
     <w:lsdException w:name="HTML Variable" w:semiHidden="1" w:unhideWhenUsed="1"/>
-    <w:lsdException w:name="Normal Table" w:semiHidden="1" w:unhideWhenUsed="1"/>
     <w:lsdException w:name="annotation subject" w:semiHidden="1" w:unhideWhenUsed="1"/>
     <w:lsdException w:name="No List" w:semiHidden="1" w:unhideWhenUsed="1"/>
     <w:lsdException w:name="Outline List 1" w:semiHidden="1" w:unhideWhenUsed="1"/>
@@ -14706,10 +13339,8 @@
     <w:lsdException w:name="Table Subtle 2" w:semiHidden="1" w:unhideWhenUsed="1"/>
     <w:lsdException w:name="Table Web 1" w:semiHidden="1" w:unhideWhenUsed="1"/>
     <w:lsdException w:name="Table Web 2" w:semiHidden="1" w:unhideWhenUsed="1"/>
-    <w:lsdException w:name="Table Web 3" w:semiHidden="1" w:unhideWhenUsed="1"/>
     <w:lsdException w:name="Balloon Text" w:semiHidden="1" w:unhideWhenUsed="1"/>
     <w:lsdException w:name="Table Grid" w:uiPriority="59"/>
-    <w:lsdException w:name="Table Theme" w:semiHidden="1" w:unhideWhenUsed="1"/>
     <w:lsdException w:name="Placeholder Text" w:semiHidden="1"/>
     <w:lsdException w:name="No Spacing" w:uiPriority="1" w:qFormat="1"/>
     <w:lsdException w:name="Light Shading" w:uiPriority="60"/>
@@ -14929,6 +13560,7 @@
     <w:lsdException w:name="Smart Hyperlink" w:semiHidden="1" w:unhideWhenUsed="1"/>
     <w:lsdException w:name="Hashtag" w:semiHidden="1" w:unhideWhenUsed="1"/>
     <w:lsdException w:name="Unresolved Mention" w:semiHidden="1" w:unhideWhenUsed="1"/>
+    <w:lsdException w:name="Smart Link" w:semiHidden="1" w:unhideWhenUsed="1"/>
   </w:latentStyles>
   <w:style w:type="paragraph" w:default="1" w:styleId="a">
     <w:name w:val="Normal"/>

</xml_diff>

<commit_message>
bd done, arch pr5 missing files
</commit_message>
<xml_diff>
--- a/3rd-Grade/Fifth-Semester/Базы данных/Moskovka-AA-IKBO-20-19-DB.docx
+++ b/3rd-Grade/Fifth-Semester/Базы данных/Moskovka-AA-IKBO-20-19-DB.docx
@@ -203,7 +203,7 @@
             </w:r>
             <w:r>
               <w:pict w14:anchorId="4F56DE14">
-                <v:line id="Прямая соединительная линия 2" o:spid="_x0000_s1026" style="flip:y;visibility:visible;mso-left-percent:-10001;mso-top-percent:-10001;mso-position-horizontal:absolute;mso-position-horizontal-relative:char;mso-position-vertical:absolute;mso-position-vertical-relative:line;mso-left-percent:-10001;mso-top-percent:-10001" from="0,0" to="441pt,.1pt" strokeweight="3pt">
+                <v:line id="Прямая соединительная линия 2" o:spid="_x0000_s1026" style="flip:y;visibility:visible;mso-position-horizontal-relative:char;mso-position-vertical-relative:line" from="0,0" to="441pt,.1pt" strokeweight="3pt">
                   <v:stroke linestyle="thinThin"/>
                   <w10:wrap type="none"/>
                   <w10:anchorlock/>
@@ -11253,15 +11253,138 @@
           <w:szCs w:val="28"/>
         </w:rPr>
         <w:tab/>
-        <w:t>Был создан триггер</w:t>
-      </w:r>
-      <w:r>
-        <w:rPr>
-          <w:rFonts w:ascii="Times New Roman" w:hAnsi="Times New Roman" w:cs="Times New Roman"/>
-          <w:sz w:val="28"/>
-          <w:szCs w:val="28"/>
-        </w:rPr>
-        <w:t>, который при определённом бюджете на производство уведомляет о необходимости увеличить процент оплаты автору (бюджет исходит от уровня известности автора).</w:t>
+        <w:t>Был</w:t>
+      </w:r>
+      <w:r>
+        <w:rPr>
+          <w:rFonts w:ascii="Times New Roman" w:hAnsi="Times New Roman" w:cs="Times New Roman"/>
+          <w:sz w:val="28"/>
+          <w:szCs w:val="28"/>
+        </w:rPr>
+        <w:t>и</w:t>
+      </w:r>
+      <w:r>
+        <w:rPr>
+          <w:rFonts w:ascii="Times New Roman" w:hAnsi="Times New Roman" w:cs="Times New Roman"/>
+          <w:sz w:val="28"/>
+          <w:szCs w:val="28"/>
+        </w:rPr>
+        <w:t xml:space="preserve"> создан</w:t>
+      </w:r>
+      <w:r>
+        <w:rPr>
+          <w:rFonts w:ascii="Times New Roman" w:hAnsi="Times New Roman" w:cs="Times New Roman"/>
+          <w:sz w:val="28"/>
+          <w:szCs w:val="28"/>
+        </w:rPr>
+        <w:t>ы</w:t>
+      </w:r>
+      <w:r>
+        <w:rPr>
+          <w:rFonts w:ascii="Times New Roman" w:hAnsi="Times New Roman" w:cs="Times New Roman"/>
+          <w:sz w:val="28"/>
+          <w:szCs w:val="28"/>
+        </w:rPr>
+        <w:t xml:space="preserve"> </w:t>
+      </w:r>
+      <w:r>
+        <w:rPr>
+          <w:rFonts w:ascii="Times New Roman" w:hAnsi="Times New Roman" w:cs="Times New Roman"/>
+          <w:sz w:val="28"/>
+          <w:szCs w:val="28"/>
+        </w:rPr>
+        <w:t xml:space="preserve">два </w:t>
+      </w:r>
+      <w:r>
+        <w:rPr>
+          <w:rFonts w:ascii="Times New Roman" w:hAnsi="Times New Roman" w:cs="Times New Roman"/>
+          <w:sz w:val="28"/>
+          <w:szCs w:val="28"/>
+        </w:rPr>
+        <w:t>триггер</w:t>
+      </w:r>
+      <w:r>
+        <w:rPr>
+          <w:rFonts w:ascii="Times New Roman" w:hAnsi="Times New Roman" w:cs="Times New Roman"/>
+          <w:sz w:val="28"/>
+          <w:szCs w:val="28"/>
+        </w:rPr>
+        <w:t>а</w:t>
+      </w:r>
+      <w:r>
+        <w:rPr>
+          <w:rFonts w:ascii="Times New Roman" w:hAnsi="Times New Roman" w:cs="Times New Roman"/>
+          <w:sz w:val="28"/>
+          <w:szCs w:val="28"/>
+        </w:rPr>
+        <w:t>,</w:t>
+      </w:r>
+      <w:r>
+        <w:rPr>
+          <w:rFonts w:ascii="Times New Roman" w:hAnsi="Times New Roman" w:cs="Times New Roman"/>
+          <w:sz w:val="28"/>
+          <w:szCs w:val="28"/>
+        </w:rPr>
+        <w:t xml:space="preserve"> которые увеличивают или уменьшают счетчик преподавателей </w:t>
+      </w:r>
+      <w:r>
+        <w:rPr>
+          <w:rFonts w:ascii="Times New Roman" w:hAnsi="Times New Roman" w:cs="Times New Roman"/>
+          <w:sz w:val="28"/>
+          <w:szCs w:val="28"/>
+          <w:lang w:val="en-US"/>
+        </w:rPr>
+        <w:t>amount</w:t>
+      </w:r>
+      <w:r>
+        <w:rPr>
+          <w:rFonts w:ascii="Times New Roman" w:hAnsi="Times New Roman" w:cs="Times New Roman"/>
+          <w:sz w:val="28"/>
+          <w:szCs w:val="28"/>
+        </w:rPr>
+        <w:t>_</w:t>
+      </w:r>
+      <w:r>
+        <w:rPr>
+          <w:rFonts w:ascii="Times New Roman" w:hAnsi="Times New Roman" w:cs="Times New Roman"/>
+          <w:sz w:val="28"/>
+          <w:szCs w:val="28"/>
+          <w:lang w:val="en-US"/>
+        </w:rPr>
+        <w:t>of</w:t>
+      </w:r>
+      <w:r>
+        <w:rPr>
+          <w:rFonts w:ascii="Times New Roman" w:hAnsi="Times New Roman" w:cs="Times New Roman"/>
+          <w:sz w:val="28"/>
+          <w:szCs w:val="28"/>
+        </w:rPr>
+        <w:t>_</w:t>
+      </w:r>
+      <w:r>
+        <w:rPr>
+          <w:rFonts w:ascii="Times New Roman" w:hAnsi="Times New Roman" w:cs="Times New Roman"/>
+          <w:sz w:val="28"/>
+          <w:szCs w:val="28"/>
+          <w:lang w:val="en-US"/>
+        </w:rPr>
+        <w:t>tutors</w:t>
+      </w:r>
+      <w:r>
+        <w:rPr>
+          <w:rFonts w:ascii="Times New Roman" w:hAnsi="Times New Roman" w:cs="Times New Roman"/>
+          <w:sz w:val="28"/>
+          <w:szCs w:val="28"/>
+        </w:rPr>
+        <w:t xml:space="preserve"> при добавлении или удалении соответственно преподавателя</w:t>
+      </w:r>
+      <w:r>
+        <w:rPr>
+          <w:rFonts w:ascii="Times New Roman" w:hAnsi="Times New Roman" w:cs="Times New Roman"/>
+          <w:sz w:val="28"/>
+          <w:szCs w:val="28"/>
+        </w:rPr>
+        <w:t>.</w:t>
       </w:r>
     </w:p>
     <w:p>
@@ -11279,15 +11402,14 @@
       <w:r>
         <w:rPr>
           <w:rFonts w:ascii="Times New Roman" w:hAnsi="Times New Roman" w:cs="Times New Roman"/>
-          <w:noProof/>
           <w:sz w:val="28"/>
           <w:szCs w:val="28"/>
         </w:rPr>
         <w:drawing>
-          <wp:inline distT="0" distB="0" distL="0" distR="0" wp14:anchorId="5DEB1ACC" wp14:editId="72AE5E06">
-            <wp:extent cx="5939790" cy="2221865"/>
-            <wp:effectExtent l="19050" t="19050" r="3810" b="6985"/>
-            <wp:docPr id="298370834" name="Рисунок 298370834"/>
+          <wp:inline distT="0" distB="0" distL="0" distR="0" wp14:anchorId="6A453876" wp14:editId="7613CC13">
+            <wp:extent cx="5939790" cy="790575"/>
+            <wp:effectExtent l="19050" t="19050" r="3810" b="9525"/>
+            <wp:docPr id="12" name="Рисунок 12"/>
             <wp:cNvGraphicFramePr>
               <a:graphicFrameLocks xmlns:a="http://schemas.openxmlformats.org/drawingml/2006/main" noChangeAspect="1"/>
             </wp:cNvGraphicFramePr>
@@ -11307,7 +11429,7 @@
                   <pic:spPr>
                     <a:xfrm>
                       <a:off x="0" y="0"/>
-                      <a:ext cx="5939790" cy="2221865"/>
+                      <a:ext cx="5939790" cy="790575"/>
                     </a:xfrm>
                     <a:prstGeom prst="rect">
                       <a:avLst/>
@@ -11343,7 +11465,39 @@
           <w:sz w:val="28"/>
           <w:szCs w:val="28"/>
         </w:rPr>
-        <w:t>Рисунок 36 – Код триггера</w:t>
+        <w:t>Рис</w:t>
+      </w:r>
+      <w:r>
+        <w:rPr>
+          <w:rFonts w:ascii="Times New Roman" w:hAnsi="Times New Roman" w:cs="Times New Roman"/>
+          <w:sz w:val="28"/>
+          <w:szCs w:val="28"/>
+        </w:rPr>
+        <w:t>у</w:t>
+      </w:r>
+      <w:r>
+        <w:rPr>
+          <w:rFonts w:ascii="Times New Roman" w:hAnsi="Times New Roman" w:cs="Times New Roman"/>
+          <w:sz w:val="28"/>
+          <w:szCs w:val="28"/>
+        </w:rPr>
+        <w:t>нок</w:t>
+      </w:r>
+      <w:r>
+        <w:rPr>
+          <w:rFonts w:ascii="Times New Roman" w:hAnsi="Times New Roman" w:cs="Times New Roman"/>
+          <w:sz w:val="28"/>
+          <w:szCs w:val="28"/>
+        </w:rPr>
+        <w:t xml:space="preserve"> 36 – Код триггера</w:t>
+      </w:r>
+      <w:r>
+        <w:rPr>
+          <w:rFonts w:ascii="Times New Roman" w:hAnsi="Times New Roman" w:cs="Times New Roman"/>
+          <w:sz w:val="28"/>
+          <w:szCs w:val="28"/>
+        </w:rPr>
+        <w:t xml:space="preserve"> на добавление</w:t>
       </w:r>
     </w:p>
     <w:p>
@@ -11374,16 +11528,14 @@
       <w:r>
         <w:rPr>
           <w:rFonts w:ascii="Times New Roman" w:hAnsi="Times New Roman" w:cs="Times New Roman"/>
-          <w:noProof/>
-          <w:sz w:val="28"/>
-          <w:szCs w:val="28"/>
-        </w:rPr>
-        <w:lastRenderedPageBreak/>
+          <w:sz w:val="28"/>
+          <w:szCs w:val="28"/>
+        </w:rPr>
         <w:drawing>
-          <wp:inline distT="0" distB="0" distL="0" distR="0" wp14:anchorId="0F60A6A5" wp14:editId="57095612">
-            <wp:extent cx="5939790" cy="304800"/>
-            <wp:effectExtent l="19050" t="19050" r="3810" b="0"/>
-            <wp:docPr id="298370835" name="Рисунок 298370835"/>
+          <wp:inline distT="0" distB="0" distL="0" distR="0" wp14:anchorId="5393D9C8" wp14:editId="44719B4B">
+            <wp:extent cx="5939790" cy="755015"/>
+            <wp:effectExtent l="19050" t="19050" r="3810" b="6985"/>
+            <wp:docPr id="13" name="Рисунок 13"/>
             <wp:cNvGraphicFramePr>
               <a:graphicFrameLocks xmlns:a="http://schemas.openxmlformats.org/drawingml/2006/main" noChangeAspect="1"/>
             </wp:cNvGraphicFramePr>
@@ -11403,7 +11555,7 @@
                   <pic:spPr>
                     <a:xfrm>
                       <a:off x="0" y="0"/>
-                      <a:ext cx="6225145" cy="319443"/>
+                      <a:ext cx="5939790" cy="755015"/>
                     </a:xfrm>
                     <a:prstGeom prst="rect">
                       <a:avLst/>
@@ -11439,7 +11591,15 @@
           <w:sz w:val="28"/>
           <w:szCs w:val="28"/>
         </w:rPr>
-        <w:t>Рисунок 37 – Хранение триггера</w:t>
+        <w:t xml:space="preserve">Рисунок 37 – </w:t>
+      </w:r>
+      <w:r>
+        <w:rPr>
+          <w:rFonts w:ascii="Times New Roman" w:hAnsi="Times New Roman" w:cs="Times New Roman"/>
+          <w:sz w:val="28"/>
+          <w:szCs w:val="28"/>
+        </w:rPr>
+        <w:t>Код триггера на удаление</w:t>
       </w:r>
     </w:p>
     <w:p>
@@ -11477,6 +11637,7 @@
           <w:sz w:val="28"/>
           <w:szCs w:val="28"/>
         </w:rPr>
+        <w:lastRenderedPageBreak/>
         <w:t>Создание хранимых процедур</w:t>
       </w:r>
     </w:p>
@@ -11725,14 +11886,21 @@
       <w:pPr>
         <w:widowControl/>
         <w:suppressAutoHyphens w:val="0"/>
-        <w:spacing w:line="360" w:lineRule="auto"/>
-        <w:jc w:val="center"/>
-        <w:rPr>
-          <w:rFonts w:ascii="Times New Roman" w:hAnsi="Times New Roman" w:cs="Times New Roman"/>
-          <w:sz w:val="28"/>
-          <w:szCs w:val="28"/>
-        </w:rPr>
-      </w:pPr>
+        <w:spacing w:after="160" w:line="259" w:lineRule="auto"/>
+        <w:rPr>
+          <w:rFonts w:ascii="Times New Roman" w:hAnsi="Times New Roman" w:cs="Times New Roman"/>
+          <w:sz w:val="28"/>
+          <w:szCs w:val="28"/>
+        </w:rPr>
+      </w:pPr>
+      <w:r>
+        <w:rPr>
+          <w:rFonts w:ascii="Times New Roman" w:hAnsi="Times New Roman" w:cs="Times New Roman"/>
+          <w:sz w:val="28"/>
+          <w:szCs w:val="28"/>
+        </w:rPr>
+        <w:br w:type="page"/>
+      </w:r>
     </w:p>
     <w:p>
       <w:pPr>
@@ -12167,6 +12335,7 @@
       <w:r>
         <w:rPr>
           <w:rFonts w:ascii="Times New Roman" w:hAnsi="Times New Roman" w:cs="Times New Roman"/>
+          <w:noProof/>
           <w:sz w:val="28"/>
           <w:szCs w:val="28"/>
         </w:rPr>
@@ -12308,6 +12477,7 @@
       <w:r>
         <w:rPr>
           <w:rFonts w:ascii="Times New Roman" w:hAnsi="Times New Roman" w:cs="Times New Roman"/>
+          <w:noProof/>
           <w:sz w:val="28"/>
           <w:szCs w:val="28"/>
         </w:rPr>
@@ -13293,6 +13463,7 @@
     <w:lsdException w:name="HTML Sample" w:semiHidden="1" w:unhideWhenUsed="1"/>
     <w:lsdException w:name="HTML Typewriter" w:semiHidden="1" w:unhideWhenUsed="1"/>
     <w:lsdException w:name="HTML Variable" w:semiHidden="1" w:unhideWhenUsed="1"/>
+    <w:lsdException w:name="Normal Table" w:semiHidden="1" w:unhideWhenUsed="1"/>
     <w:lsdException w:name="annotation subject" w:semiHidden="1" w:unhideWhenUsed="1"/>
     <w:lsdException w:name="No List" w:semiHidden="1" w:unhideWhenUsed="1"/>
     <w:lsdException w:name="Outline List 1" w:semiHidden="1" w:unhideWhenUsed="1"/>
@@ -13339,8 +13510,10 @@
     <w:lsdException w:name="Table Subtle 2" w:semiHidden="1" w:unhideWhenUsed="1"/>
     <w:lsdException w:name="Table Web 1" w:semiHidden="1" w:unhideWhenUsed="1"/>
     <w:lsdException w:name="Table Web 2" w:semiHidden="1" w:unhideWhenUsed="1"/>
+    <w:lsdException w:name="Table Web 3" w:semiHidden="1" w:unhideWhenUsed="1"/>
     <w:lsdException w:name="Balloon Text" w:semiHidden="1" w:unhideWhenUsed="1"/>
     <w:lsdException w:name="Table Grid" w:uiPriority="59"/>
+    <w:lsdException w:name="Table Theme" w:semiHidden="1" w:unhideWhenUsed="1"/>
     <w:lsdException w:name="Placeholder Text" w:semiHidden="1"/>
     <w:lsdException w:name="No Spacing" w:uiPriority="1" w:qFormat="1"/>
     <w:lsdException w:name="Light Shading" w:uiPriority="60"/>

</xml_diff>